<commit_message>
Priors chapter now finished!
</commit_message>
<xml_diff>
--- a/Bayesian book - chapter list 01.09.2014.docx
+++ b/Bayesian book - chapter list 01.09.2014.docx
@@ -3580,6 +3580,26 @@
         <w:rPr>
           <w:rFonts w:cstheme="minorHAnsi"/>
         </w:rPr>
+        <w:t>Derive priors by assuming an improper beta(0,0) distribution. See BUGs page 91.</w:t>
+      </w:r>
+      <w:bookmarkStart w:id="1" w:name="_GoBack"/>
+      <w:bookmarkEnd w:id="1"/>
+    </w:p>
+    <w:p>
+      <w:pPr>
+        <w:pStyle w:val="ListParagraph"/>
+        <w:numPr>
+          <w:ilvl w:val="1"/>
+          <w:numId w:val="1"/>
+        </w:numPr>
+        <w:rPr>
+          <w:rFonts w:cstheme="minorHAnsi"/>
+        </w:rPr>
+      </w:pPr>
+      <w:r>
+        <w:rPr>
+          <w:rFonts w:cstheme="minorHAnsi"/>
+        </w:rPr>
         <w:t xml:space="preserve">An introduction to reference priors. </w:t>
       </w:r>
     </w:p>
@@ -3937,6 +3957,7 @@
         <w:rPr>
           <w:rFonts w:cstheme="minorHAnsi"/>
         </w:rPr>
+        <w:lastRenderedPageBreak/>
         <w:t>How are Bayesian techniques used for forecasting?</w:t>
       </w:r>
       <w:r>
@@ -3961,7 +3982,6 @@
         <w:rPr>
           <w:rFonts w:cstheme="minorHAnsi"/>
         </w:rPr>
-        <w:lastRenderedPageBreak/>
         <w:t>Example: forecasting with a binary dependent variable: what is the probability that a person is cured of a disease after they have taken a drug, given the</w:t>
       </w:r>
       <w:r>
@@ -4530,75 +4550,1695 @@
         <w:rPr>
           <w:rFonts w:cstheme="minorHAnsi"/>
         </w:rPr>
+        <w:lastRenderedPageBreak/>
         <w:t xml:space="preserve">How to sample from a distribution? Rejection sampling as an intuitive way of using a reference distribution to sample from a more complicated distribution. </w:t>
       </w:r>
       <w:r>
         <w:rPr>
           <w:rFonts w:cstheme="minorHAnsi"/>
         </w:rPr>
-        <w:t xml:space="preserve">The square </w:t>
-      </w:r>
+        <w:t xml:space="preserve">The square containing a circle as an example. </w:t>
+      </w:r>
+      <w:r>
+        <w:rPr>
+          <w:rFonts w:cstheme="minorHAnsi"/>
+        </w:rPr>
+        <w:t xml:space="preserve">A square with a beta distribution in it as another. </w:t>
+      </w:r>
+      <w:r>
+        <w:rPr>
+          <w:rFonts w:cstheme="minorHAnsi"/>
+        </w:rPr>
+        <w:t>Use a t distribution to sample from a normal.</w:t>
+      </w:r>
+    </w:p>
+    <w:p>
+      <w:pPr>
+        <w:pStyle w:val="ListParagraph"/>
+        <w:numPr>
+          <w:ilvl w:val="1"/>
+          <w:numId w:val="1"/>
+        </w:numPr>
+        <w:rPr>
+          <w:rFonts w:cstheme="minorHAnsi"/>
+        </w:rPr>
+      </w:pPr>
+      <w:r>
+        <w:rPr>
+          <w:rFonts w:cstheme="minorHAnsi"/>
+        </w:rPr>
+        <w:t xml:space="preserve">An introduction to MCMC. </w:t>
+      </w:r>
+      <w:r>
+        <w:rPr>
+          <w:rFonts w:cstheme="minorHAnsi"/>
+        </w:rPr>
+        <w:t xml:space="preserve">The concept of sampling from the posterior distribution, and using sample statistics to characterise it. The analogy that this is like </w:t>
+      </w:r>
+      <w:r>
+        <w:rPr>
+          <w:rFonts w:cstheme="minorHAnsi"/>
+          <w:i/>
+        </w:rPr>
+        <w:t>in silico</w:t>
+      </w:r>
+      <w:r>
+        <w:rPr>
+          <w:rFonts w:cstheme="minorHAnsi"/>
+        </w:rPr>
+        <w:t xml:space="preserve"> flipping of a coin, and using these flips to understand the prob</w:t>
+      </w:r>
+      <w:r>
+        <w:rPr>
+          <w:rFonts w:cstheme="minorHAnsi"/>
+        </w:rPr>
+        <w:t>ability that a head is obtained, as well as the variance of outcomes.</w:t>
+      </w:r>
+    </w:p>
+    <w:p>
+      <w:pPr>
+        <w:pStyle w:val="ListParagraph"/>
+        <w:numPr>
+          <w:ilvl w:val="1"/>
+          <w:numId w:val="1"/>
+        </w:numPr>
+        <w:rPr>
+          <w:rFonts w:cstheme="minorHAnsi"/>
+        </w:rPr>
+      </w:pPr>
+      <w:r>
+        <w:rPr>
+          <w:rFonts w:cstheme="minorHAnsi"/>
+        </w:rPr>
+        <w:t>Chapter summary. T</w:t>
+      </w:r>
+      <w:r>
+        <w:rPr>
+          <w:rFonts w:cstheme="minorHAnsi"/>
+        </w:rPr>
+        <w:t xml:space="preserve">he </w:t>
+      </w:r>
+      <w:r>
+        <w:rPr>
+          <w:rFonts w:cstheme="minorHAnsi"/>
+        </w:rPr>
+        <w:t>central</w:t>
+      </w:r>
+      <w:r>
+        <w:rPr>
+          <w:rFonts w:cstheme="minorHAnsi"/>
+        </w:rPr>
+        <w:t xml:space="preserve"> aim of this chapter is explaining to the reader that the world is more complicated than that which is contained within conjugate distributions. It also explains to the students the central point of numerical Bayes; the idea of using the numerator as a window through which to view the posterior distribution.</w:t>
+      </w:r>
+    </w:p>
+    <w:p>
+      <w:pPr>
+        <w:pStyle w:val="ListParagraph"/>
+        <w:numPr>
+          <w:ilvl w:val="1"/>
+          <w:numId w:val="1"/>
+        </w:numPr>
+        <w:rPr>
+          <w:rFonts w:cstheme="minorHAnsi"/>
+        </w:rPr>
+      </w:pPr>
+      <w:r>
+        <w:rPr>
+          <w:rFonts w:cstheme="minorHAnsi"/>
+        </w:rPr>
+        <w:t>Problem set introduction.</w:t>
+      </w:r>
+    </w:p>
+    <w:p>
+      <w:pPr>
+        <w:pStyle w:val="ListParagraph"/>
+        <w:ind w:left="1440"/>
+        <w:rPr>
+          <w:rFonts w:cstheme="minorHAnsi"/>
+        </w:rPr>
+      </w:pPr>
+    </w:p>
+    <w:p>
+      <w:pPr>
+        <w:pStyle w:val="ListParagraph"/>
+        <w:numPr>
+          <w:ilvl w:val="0"/>
+          <w:numId w:val="1"/>
+        </w:numPr>
+        <w:rPr>
+          <w:rFonts w:cstheme="minorHAnsi"/>
+        </w:rPr>
+      </w:pPr>
+      <w:r>
+        <w:rPr>
+          <w:rFonts w:cstheme="minorHAnsi"/>
+        </w:rPr>
+        <w:t xml:space="preserve">Computational Bayes </w:t>
+      </w:r>
+      <w:r>
+        <w:rPr>
+          <w:rFonts w:cstheme="minorHAnsi"/>
+        </w:rPr>
+        <w:t>I</w:t>
+      </w:r>
+      <w:r>
+        <w:rPr>
+          <w:rFonts w:cstheme="minorHAnsi"/>
+        </w:rPr>
+        <w:t>: Grid approximations</w:t>
+      </w:r>
+      <w:r>
+        <w:rPr>
+          <w:rFonts w:cstheme="minorHAnsi"/>
+        </w:rPr>
+        <w:t xml:space="preserve">. </w:t>
+      </w:r>
+    </w:p>
+    <w:p>
+      <w:pPr>
+        <w:pStyle w:val="ListParagraph"/>
+        <w:numPr>
+          <w:ilvl w:val="1"/>
+          <w:numId w:val="1"/>
+        </w:numPr>
+        <w:rPr>
+          <w:rFonts w:cstheme="minorHAnsi"/>
+        </w:rPr>
+      </w:pPr>
+      <w:r>
+        <w:rPr>
+          <w:rFonts w:cstheme="minorHAnsi"/>
+        </w:rPr>
+        <w:t>The goal of this chapter</w:t>
+      </w:r>
+      <w:r>
+        <w:rPr>
+          <w:rFonts w:cstheme="minorHAnsi"/>
+        </w:rPr>
+        <w:t xml:space="preserve">: This chapter </w:t>
+      </w:r>
+      <w:r>
+        <w:rPr>
+          <w:rFonts w:cstheme="minorHAnsi"/>
+        </w:rPr>
+        <w:t xml:space="preserve">will introduce the simplest </w:t>
+      </w:r>
+      <w:r>
+        <w:rPr>
+          <w:rFonts w:cstheme="minorHAnsi"/>
+        </w:rPr>
+        <w:t>form of numerical Bayesian technique.</w:t>
+      </w:r>
+    </w:p>
+    <w:p>
+      <w:pPr>
+        <w:pStyle w:val="ListParagraph"/>
+        <w:numPr>
+          <w:ilvl w:val="1"/>
+          <w:numId w:val="1"/>
+        </w:numPr>
+        <w:rPr>
+          <w:rFonts w:cstheme="minorHAnsi"/>
+        </w:rPr>
+      </w:pPr>
+      <w:r>
+        <w:rPr>
+          <w:rFonts w:cstheme="minorHAnsi"/>
+        </w:rPr>
+        <w:t>Discretising a continuous</w:t>
+      </w:r>
+      <w:r>
+        <w:rPr>
+          <w:rFonts w:cstheme="minorHAnsi"/>
+        </w:rPr>
+        <w:t xml:space="preserve"> distribution. The Bayesian formula for discrete random variables.</w:t>
+      </w:r>
+    </w:p>
+    <w:p>
+      <w:pPr>
+        <w:pStyle w:val="ListParagraph"/>
+        <w:numPr>
+          <w:ilvl w:val="1"/>
+          <w:numId w:val="1"/>
+        </w:numPr>
+        <w:rPr>
+          <w:rFonts w:cstheme="minorHAnsi"/>
+        </w:rPr>
+      </w:pPr>
+      <w:r>
+        <w:rPr>
+          <w:rFonts w:cstheme="minorHAnsi"/>
+        </w:rPr>
+        <w:t>Combining</w:t>
+      </w:r>
+      <w:r>
+        <w:rPr>
+          <w:rFonts w:cstheme="minorHAnsi"/>
+        </w:rPr>
+        <w:t xml:space="preserve"> a discretised likelihood and a prior to get a discrete posterior. </w:t>
+      </w:r>
+      <w:r>
+        <w:rPr>
+          <w:rFonts w:cstheme="minorHAnsi"/>
+        </w:rPr>
+        <w:t>Demonstrate that the discrete posterior approaches the exact solution as the number of discretisation points becomes infinite</w:t>
+      </w:r>
+    </w:p>
+    <w:p>
+      <w:pPr>
+        <w:pStyle w:val="ListParagraph"/>
+        <w:numPr>
+          <w:ilvl w:val="1"/>
+          <w:numId w:val="1"/>
+        </w:numPr>
+        <w:rPr>
+          <w:rFonts w:cstheme="minorHAnsi"/>
+        </w:rPr>
+      </w:pPr>
+      <w:r>
+        <w:rPr>
+          <w:rFonts w:cstheme="minorHAnsi"/>
+        </w:rPr>
+        <w:t xml:space="preserve">Approximating the denominator of Bayes’ formula using the discretisation. </w:t>
+      </w:r>
+    </w:p>
+    <w:p>
+      <w:pPr>
+        <w:pStyle w:val="ListParagraph"/>
+        <w:numPr>
+          <w:ilvl w:val="1"/>
+          <w:numId w:val="1"/>
+        </w:numPr>
+        <w:rPr>
+          <w:rFonts w:cstheme="minorHAnsi"/>
+        </w:rPr>
+      </w:pPr>
+      <w:r>
+        <w:rPr>
+          <w:rFonts w:cstheme="minorHAnsi"/>
+        </w:rPr>
+        <w:t xml:space="preserve">Examples 1-4 revisited. </w:t>
+      </w:r>
+      <w:r>
+        <w:rPr>
+          <w:rFonts w:cstheme="minorHAnsi"/>
+        </w:rPr>
+        <w:t xml:space="preserve">The use of grid approximation to </w:t>
+      </w:r>
+      <w:r>
+        <w:rPr>
+          <w:rFonts w:cstheme="minorHAnsi"/>
+        </w:rPr>
+        <w:t>sample from the posterior distribution.</w:t>
+      </w:r>
+    </w:p>
+    <w:p>
+      <w:pPr>
+        <w:pStyle w:val="ListParagraph"/>
+        <w:numPr>
+          <w:ilvl w:val="1"/>
+          <w:numId w:val="1"/>
+        </w:numPr>
+        <w:rPr>
+          <w:rFonts w:cstheme="minorHAnsi"/>
+        </w:rPr>
+      </w:pPr>
+      <w:r>
+        <w:rPr>
+          <w:rFonts w:cstheme="minorHAnsi"/>
+        </w:rPr>
+        <w:t>Forecasting using the grid approximation.</w:t>
+      </w:r>
+    </w:p>
+    <w:p>
+      <w:pPr>
+        <w:pStyle w:val="ListParagraph"/>
+        <w:numPr>
+          <w:ilvl w:val="1"/>
+          <w:numId w:val="1"/>
+        </w:numPr>
+        <w:rPr>
+          <w:rFonts w:cstheme="minorHAnsi"/>
+        </w:rPr>
+      </w:pPr>
+      <w:r>
+        <w:rPr>
+          <w:rFonts w:cstheme="minorHAnsi"/>
+        </w:rPr>
+        <w:t>The issues</w:t>
+      </w:r>
+      <w:r>
+        <w:rPr>
+          <w:rFonts w:cstheme="minorHAnsi"/>
+        </w:rPr>
+        <w:t xml:space="preserve"> associated</w:t>
+      </w:r>
+      <w:r>
+        <w:rPr>
+          <w:rFonts w:cstheme="minorHAnsi"/>
+        </w:rPr>
+        <w:t xml:space="preserve"> </w:t>
+      </w:r>
+      <w:r>
+        <w:rPr>
+          <w:rFonts w:cstheme="minorHAnsi"/>
+        </w:rPr>
+        <w:t xml:space="preserve">with </w:t>
+      </w:r>
+      <w:r>
+        <w:rPr>
+          <w:rFonts w:cstheme="minorHAnsi"/>
+        </w:rPr>
+        <w:t xml:space="preserve">discretisation: </w:t>
+      </w:r>
+      <w:r>
+        <w:rPr>
+          <w:rFonts w:cstheme="minorHAnsi"/>
+        </w:rPr>
+        <w:t xml:space="preserve">the method quickly becomes </w:t>
+      </w:r>
+      <w:r>
+        <w:rPr>
+          <w:rFonts w:cstheme="minorHAnsi"/>
+        </w:rPr>
+        <w:t>computationally prohibitive</w:t>
+      </w:r>
+      <w:r>
+        <w:rPr>
+          <w:rFonts w:cstheme="minorHAnsi"/>
+        </w:rPr>
+        <w:t xml:space="preserve"> when dealing with multiparameter models.</w:t>
+      </w:r>
+    </w:p>
+    <w:p>
+      <w:pPr>
+        <w:pStyle w:val="ListParagraph"/>
+        <w:numPr>
+          <w:ilvl w:val="1"/>
+          <w:numId w:val="1"/>
+        </w:numPr>
+        <w:rPr>
+          <w:rFonts w:cstheme="minorHAnsi"/>
+        </w:rPr>
+      </w:pPr>
+      <w:r>
+        <w:rPr>
+          <w:rFonts w:cstheme="minorHAnsi"/>
+        </w:rPr>
+        <w:t>Ch</w:t>
+      </w:r>
+      <w:r>
+        <w:rPr>
+          <w:rFonts w:cstheme="minorHAnsi"/>
+        </w:rPr>
+        <w:t xml:space="preserve">apter summary. </w:t>
+      </w:r>
+      <w:r>
+        <w:rPr>
+          <w:rFonts w:cstheme="minorHAnsi"/>
+        </w:rPr>
+        <w:t>A</w:t>
+      </w:r>
+      <w:r>
+        <w:rPr>
+          <w:rFonts w:cstheme="minorHAnsi"/>
+        </w:rPr>
+        <w:t xml:space="preserve"> first step towards a modern application of Bayesian theory.</w:t>
+      </w:r>
+    </w:p>
+    <w:p>
+      <w:pPr>
+        <w:pStyle w:val="ListParagraph"/>
+        <w:numPr>
+          <w:ilvl w:val="1"/>
+          <w:numId w:val="1"/>
+        </w:numPr>
+        <w:rPr>
+          <w:rFonts w:cstheme="minorHAnsi"/>
+        </w:rPr>
+      </w:pPr>
+      <w:r>
+        <w:rPr>
+          <w:rFonts w:cstheme="minorHAnsi"/>
+        </w:rPr>
+        <w:t>Problem set introduction.</w:t>
+      </w:r>
+    </w:p>
+    <w:p>
+      <w:pPr>
+        <w:pStyle w:val="ListParagraph"/>
+        <w:rPr>
+          <w:rFonts w:cstheme="minorHAnsi"/>
+        </w:rPr>
+      </w:pPr>
+    </w:p>
+    <w:p>
+      <w:pPr>
+        <w:pStyle w:val="ListParagraph"/>
+        <w:numPr>
+          <w:ilvl w:val="0"/>
+          <w:numId w:val="1"/>
+        </w:numPr>
+        <w:rPr>
+          <w:rFonts w:cstheme="minorHAnsi"/>
+        </w:rPr>
+      </w:pPr>
+      <w:r>
+        <w:rPr>
+          <w:rFonts w:cstheme="minorHAnsi"/>
+        </w:rPr>
+        <w:t xml:space="preserve">Computational Bayes </w:t>
+      </w:r>
+      <w:r>
+        <w:rPr>
+          <w:rFonts w:cstheme="minorHAnsi"/>
+        </w:rPr>
+        <w:t>II</w:t>
+      </w:r>
+      <w:r>
+        <w:rPr>
+          <w:rFonts w:cstheme="minorHAnsi"/>
+        </w:rPr>
+        <w:t>: the Metropolis-Hastings algorithm</w:t>
+      </w:r>
+      <w:r>
+        <w:rPr>
+          <w:rFonts w:cstheme="minorHAnsi"/>
+        </w:rPr>
+        <w:t>.</w:t>
+      </w:r>
+      <w:r>
+        <w:rPr>
+          <w:rFonts w:cstheme="minorHAnsi"/>
+        </w:rPr>
+        <w:t xml:space="preserve"> </w:t>
+      </w:r>
+    </w:p>
+    <w:p>
+      <w:pPr>
+        <w:pStyle w:val="ListParagraph"/>
+        <w:numPr>
+          <w:ilvl w:val="1"/>
+          <w:numId w:val="1"/>
+        </w:numPr>
+        <w:rPr>
+          <w:rFonts w:cstheme="minorHAnsi"/>
+        </w:rPr>
+      </w:pPr>
+      <w:r>
+        <w:rPr>
+          <w:rFonts w:cstheme="minorHAnsi"/>
+        </w:rPr>
+        <w:t xml:space="preserve">The goal of this chapter: This chapter </w:t>
+      </w:r>
+      <w:r>
+        <w:rPr>
+          <w:rFonts w:cstheme="minorHAnsi"/>
+        </w:rPr>
+        <w:t>will</w:t>
+      </w:r>
+      <w:r>
+        <w:rPr>
+          <w:rFonts w:cstheme="minorHAnsi"/>
+        </w:rPr>
+        <w:t xml:space="preserve"> provide an accessible </w:t>
+      </w:r>
+      <w:r>
+        <w:rPr>
+          <w:rFonts w:cstheme="minorHAnsi"/>
+        </w:rPr>
+        <w:t>introduction to this powerful algorithm</w:t>
+      </w:r>
+      <w:r>
+        <w:rPr>
+          <w:rFonts w:cstheme="minorHAnsi"/>
+        </w:rPr>
+        <w:t xml:space="preserve">, and explain the intuition behind the MH simulation technique. </w:t>
+      </w:r>
+      <w:r>
+        <w:rPr>
+          <w:rFonts w:cstheme="minorHAnsi"/>
+        </w:rPr>
+        <w:t xml:space="preserve">It will </w:t>
+      </w:r>
+      <w:r>
+        <w:rPr>
+          <w:rFonts w:cstheme="minorHAnsi"/>
+        </w:rPr>
+        <w:t>be supplemented with</w:t>
+      </w:r>
+      <w:r>
+        <w:rPr>
+          <w:rFonts w:cstheme="minorHAnsi"/>
+        </w:rPr>
+        <w:t xml:space="preserve"> lots</w:t>
+      </w:r>
+      <w:r>
+        <w:rPr>
+          <w:rFonts w:cstheme="minorHAnsi"/>
+        </w:rPr>
+        <w:t xml:space="preserve"> of examples in </w:t>
+      </w:r>
+      <w:r>
+        <w:rPr>
+          <w:rFonts w:cstheme="minorHAnsi"/>
+        </w:rPr>
+        <w:t>R.</w:t>
+      </w:r>
+    </w:p>
+    <w:p>
+      <w:pPr>
+        <w:pStyle w:val="ListParagraph"/>
+        <w:numPr>
+          <w:ilvl w:val="1"/>
+          <w:numId w:val="1"/>
+        </w:numPr>
+        <w:rPr>
+          <w:rFonts w:cstheme="minorHAnsi"/>
+        </w:rPr>
+      </w:pPr>
+      <w:r>
+        <w:rPr>
+          <w:rFonts w:cstheme="minorHAnsi"/>
+        </w:rPr>
+        <w:t xml:space="preserve">The denominator as a source of the nuisance in </w:t>
+      </w:r>
+      <w:r>
+        <w:rPr>
+          <w:rFonts w:cstheme="minorHAnsi"/>
+        </w:rPr>
+        <w:t>Bayesian analysis.</w:t>
+      </w:r>
+    </w:p>
+    <w:p>
+      <w:pPr>
+        <w:pStyle w:val="ListParagraph"/>
+        <w:numPr>
+          <w:ilvl w:val="1"/>
+          <w:numId w:val="1"/>
+        </w:numPr>
+        <w:rPr>
+          <w:rFonts w:cstheme="minorHAnsi"/>
+        </w:rPr>
+      </w:pPr>
+      <w:r>
+        <w:rPr>
+          <w:rFonts w:cstheme="minorHAnsi"/>
+        </w:rPr>
+        <w:t>How to forget about the denominator</w:t>
+      </w:r>
+      <w:r>
+        <w:rPr>
+          <w:rFonts w:cstheme="minorHAnsi"/>
+        </w:rPr>
+        <w:t>?</w:t>
+      </w:r>
+      <w:r>
+        <w:rPr>
+          <w:rFonts w:cstheme="minorHAnsi"/>
+        </w:rPr>
+        <w:t xml:space="preserve"> </w:t>
+      </w:r>
+      <w:r>
+        <w:rPr>
+          <w:rFonts w:cstheme="minorHAnsi"/>
+        </w:rPr>
+        <w:t>This m</w:t>
+      </w:r>
+      <w:r>
+        <w:rPr>
+          <w:rFonts w:cstheme="minorHAnsi"/>
+        </w:rPr>
+        <w:t>otivates</w:t>
+      </w:r>
+      <w:r>
+        <w:rPr>
+          <w:rFonts w:cstheme="minorHAnsi"/>
+        </w:rPr>
+        <w:t xml:space="preserve"> the use of the Metropolis-Hastings algorithm.</w:t>
+      </w:r>
+    </w:p>
+    <w:p>
+      <w:pPr>
+        <w:pStyle w:val="ListParagraph"/>
+        <w:numPr>
+          <w:ilvl w:val="1"/>
+          <w:numId w:val="1"/>
+        </w:numPr>
+        <w:rPr>
+          <w:rFonts w:cstheme="minorHAnsi"/>
+        </w:rPr>
+      </w:pPr>
+      <w:r>
+        <w:rPr>
+          <w:rFonts w:cstheme="minorHAnsi"/>
+        </w:rPr>
+        <w:t xml:space="preserve">The analogy of walking around a landscape. Moving to </w:t>
+      </w:r>
+      <w:r>
+        <w:rPr>
+          <w:rFonts w:cstheme="minorHAnsi"/>
+        </w:rPr>
+        <w:t xml:space="preserve">a new spot probabilistically </w:t>
+      </w:r>
+      <w:r>
+        <w:rPr>
+          <w:rFonts w:cstheme="minorHAnsi"/>
+        </w:rPr>
+        <w:t>if it is lower, and moving to a high</w:t>
+      </w:r>
+      <w:r>
+        <w:rPr>
+          <w:rFonts w:cstheme="minorHAnsi"/>
+        </w:rPr>
+        <w:t>er</w:t>
+      </w:r>
+      <w:r>
+        <w:rPr>
+          <w:rFonts w:cstheme="minorHAnsi"/>
+        </w:rPr>
+        <w:t xml:space="preserve"> spot definitely.</w:t>
+      </w:r>
+      <w:r>
+        <w:rPr>
+          <w:rFonts w:cstheme="minorHAnsi"/>
+        </w:rPr>
+        <w:t xml:space="preserve"> The idea is that you </w:t>
+      </w:r>
+      <w:r>
+        <w:rPr>
+          <w:rFonts w:cstheme="minorHAnsi"/>
+        </w:rPr>
+        <w:t>will visit positions at a rate proportional to their height.</w:t>
+      </w:r>
+      <w:r>
+        <w:rPr>
+          <w:rFonts w:cstheme="minorHAnsi"/>
+        </w:rPr>
+        <w:t xml:space="preserve"> </w:t>
+      </w:r>
+      <w:r>
+        <w:rPr>
+          <w:rFonts w:cstheme="minorHAnsi"/>
+        </w:rPr>
+        <w:t xml:space="preserve">Rain analogy: </w:t>
+      </w:r>
+      <w:r>
+        <w:rPr>
+          <w:rFonts w:cstheme="minorHAnsi"/>
+        </w:rPr>
+        <w:t xml:space="preserve">absolute height is unimportant, only the relative </w:t>
+      </w:r>
+      <w:r>
+        <w:rPr>
+          <w:rFonts w:cstheme="minorHAnsi"/>
+        </w:rPr>
+        <w:t>difference</w:t>
+      </w:r>
+      <w:r>
+        <w:rPr>
+          <w:rFonts w:cstheme="minorHAnsi"/>
+        </w:rPr>
+        <w:t xml:space="preserve"> between parts of the landscape.</w:t>
+      </w:r>
+    </w:p>
+    <w:p>
+      <w:pPr>
+        <w:pStyle w:val="ListParagraph"/>
+        <w:numPr>
+          <w:ilvl w:val="1"/>
+          <w:numId w:val="1"/>
+        </w:numPr>
+        <w:rPr>
+          <w:rFonts w:cstheme="minorHAnsi"/>
+        </w:rPr>
+      </w:pPr>
+      <w:r>
+        <w:rPr>
+          <w:rFonts w:cstheme="minorHAnsi"/>
+        </w:rPr>
+        <w:t xml:space="preserve">How to pick the distance to </w:t>
+      </w:r>
+      <w:r>
+        <w:rPr>
+          <w:rFonts w:cstheme="minorHAnsi"/>
+        </w:rPr>
+        <w:t xml:space="preserve">step? </w:t>
+      </w:r>
+      <w:r>
+        <w:rPr>
+          <w:rFonts w:cstheme="minorHAnsi"/>
+        </w:rPr>
+        <w:t>The importance of a proposal distribution.</w:t>
+      </w:r>
+    </w:p>
+    <w:p>
+      <w:pPr>
+        <w:pStyle w:val="ListParagraph"/>
+        <w:numPr>
+          <w:ilvl w:val="1"/>
+          <w:numId w:val="1"/>
+        </w:numPr>
+        <w:rPr>
+          <w:rFonts w:cstheme="minorHAnsi"/>
+        </w:rPr>
+      </w:pPr>
       <w:r>
         <w:rPr>
           <w:rFonts w:cstheme="minorHAnsi"/>
         </w:rPr>
         <w:lastRenderedPageBreak/>
-        <w:t xml:space="preserve">containing a circle as an example. </w:t>
-      </w:r>
-      <w:r>
-        <w:rPr>
-          <w:rFonts w:cstheme="minorHAnsi"/>
-        </w:rPr>
-        <w:t xml:space="preserve">A square with a beta distribution in it as another. </w:t>
-      </w:r>
-      <w:r>
-        <w:rPr>
-          <w:rFonts w:cstheme="minorHAnsi"/>
-        </w:rPr>
-        <w:t>Use a t distribution to sample from a normal.</w:t>
-      </w:r>
-    </w:p>
-    <w:p>
-      <w:pPr>
-        <w:pStyle w:val="ListParagraph"/>
-        <w:numPr>
-          <w:ilvl w:val="1"/>
-          <w:numId w:val="1"/>
-        </w:numPr>
-        <w:rPr>
-          <w:rFonts w:cstheme="minorHAnsi"/>
-        </w:rPr>
-      </w:pPr>
-      <w:r>
-        <w:rPr>
-          <w:rFonts w:cstheme="minorHAnsi"/>
-        </w:rPr>
-        <w:t xml:space="preserve">An introduction to MCMC. </w:t>
-      </w:r>
-      <w:r>
-        <w:rPr>
-          <w:rFonts w:cstheme="minorHAnsi"/>
-        </w:rPr>
-        <w:t xml:space="preserve">The concept of sampling from the posterior distribution, and using sample statistics to characterise it. The analogy that this is like </w:t>
-      </w:r>
-      <w:r>
-        <w:rPr>
-          <w:rFonts w:cstheme="minorHAnsi"/>
-          <w:i/>
-        </w:rPr>
-        <w:t>in silico</w:t>
-      </w:r>
-      <w:r>
-        <w:rPr>
-          <w:rFonts w:cstheme="minorHAnsi"/>
-        </w:rPr>
-        <w:t xml:space="preserve"> flipping of a coin, and using these flips to understand the prob</w:t>
-      </w:r>
-      <w:r>
-        <w:rPr>
-          <w:rFonts w:cstheme="minorHAnsi"/>
-        </w:rPr>
-        <w:t>ability that a head is obtained, as well as the variance of outcomes.</w:t>
+        <w:t>The ‘burn-in’ period</w:t>
+      </w:r>
+      <w:r>
+        <w:rPr>
+          <w:rFonts w:cstheme="minorHAnsi"/>
+        </w:rPr>
+        <w:t xml:space="preserve">. </w:t>
+      </w:r>
+      <w:r>
+        <w:rPr>
+          <w:rFonts w:cstheme="minorHAnsi"/>
+        </w:rPr>
+        <w:t>The necessity to leave the simulator to settle down so that it does not become ‘stuck’ in a particular aspect of the landscape.</w:t>
+      </w:r>
+    </w:p>
+    <w:p>
+      <w:pPr>
+        <w:pStyle w:val="ListParagraph"/>
+        <w:numPr>
+          <w:ilvl w:val="1"/>
+          <w:numId w:val="1"/>
+        </w:numPr>
+        <w:rPr>
+          <w:rFonts w:cstheme="minorHAnsi"/>
+        </w:rPr>
+      </w:pPr>
+      <w:r>
+        <w:rPr>
+          <w:rFonts w:cstheme="minorHAnsi"/>
+        </w:rPr>
+        <w:t xml:space="preserve">Examples 1-4 revisited. Now using Metropolis-Hastings. </w:t>
+      </w:r>
+    </w:p>
+    <w:p>
+      <w:pPr>
+        <w:pStyle w:val="ListParagraph"/>
+        <w:numPr>
+          <w:ilvl w:val="1"/>
+          <w:numId w:val="1"/>
+        </w:numPr>
+        <w:rPr>
+          <w:rFonts w:cstheme="minorHAnsi"/>
+        </w:rPr>
+      </w:pPr>
+      <w:r>
+        <w:rPr>
+          <w:rFonts w:cstheme="minorHAnsi"/>
+        </w:rPr>
+        <w:t xml:space="preserve">Example 5: a system with </w:t>
+      </w:r>
+      <w:r>
+        <w:rPr>
+          <w:rFonts w:cstheme="minorHAnsi"/>
+        </w:rPr>
+        <w:t>several</w:t>
+      </w:r>
+      <w:r>
+        <w:rPr>
+          <w:rFonts w:cstheme="minorHAnsi"/>
+        </w:rPr>
+        <w:t xml:space="preserve"> variables. </w:t>
+      </w:r>
+      <w:r>
+        <w:rPr>
+          <w:rFonts w:cstheme="minorHAnsi"/>
+        </w:rPr>
+        <w:t xml:space="preserve">The impracticality </w:t>
+      </w:r>
+      <w:r>
+        <w:rPr>
+          <w:rFonts w:cstheme="minorHAnsi"/>
+        </w:rPr>
+        <w:t xml:space="preserve">of the </w:t>
+      </w:r>
+      <w:r>
+        <w:rPr>
+          <w:rFonts w:cstheme="minorHAnsi"/>
+        </w:rPr>
+        <w:t>grid-approximatio</w:t>
+      </w:r>
+      <w:r>
+        <w:rPr>
+          <w:rFonts w:cstheme="minorHAnsi"/>
+        </w:rPr>
+        <w:t>n approach when compared to Metropolis-Hastings.</w:t>
+      </w:r>
+    </w:p>
+    <w:p>
+      <w:pPr>
+        <w:pStyle w:val="ListParagraph"/>
+        <w:numPr>
+          <w:ilvl w:val="1"/>
+          <w:numId w:val="1"/>
+        </w:numPr>
+        <w:rPr>
+          <w:rFonts w:cstheme="minorHAnsi"/>
+        </w:rPr>
+      </w:pPr>
+      <w:r>
+        <w:rPr>
+          <w:rFonts w:cstheme="minorHAnsi"/>
+        </w:rPr>
+        <w:t>How to code one’s own MH sampler in R?</w:t>
+      </w:r>
+    </w:p>
+    <w:p>
+      <w:pPr>
+        <w:pStyle w:val="ListParagraph"/>
+        <w:numPr>
+          <w:ilvl w:val="1"/>
+          <w:numId w:val="1"/>
+        </w:numPr>
+        <w:rPr>
+          <w:rFonts w:cstheme="minorHAnsi"/>
+        </w:rPr>
+      </w:pPr>
+      <w:r>
+        <w:rPr>
+          <w:rFonts w:cstheme="minorHAnsi"/>
+        </w:rPr>
+        <w:t>Issues associated</w:t>
+      </w:r>
+      <w:r>
+        <w:rPr>
+          <w:rFonts w:cstheme="minorHAnsi"/>
+        </w:rPr>
+        <w:t xml:space="preserve"> with Metropolis-Hastings. </w:t>
+      </w:r>
+      <w:r>
+        <w:rPr>
+          <w:rFonts w:cstheme="minorHAnsi"/>
+        </w:rPr>
+        <w:t>The relatively long burn-</w:t>
+      </w:r>
+      <w:r>
+        <w:rPr>
+          <w:rFonts w:cstheme="minorHAnsi"/>
+        </w:rPr>
+        <w:t xml:space="preserve">in and simulation period required </w:t>
+      </w:r>
+      <w:r>
+        <w:rPr>
+          <w:rFonts w:cstheme="minorHAnsi"/>
+        </w:rPr>
+        <w:t xml:space="preserve">before one </w:t>
+      </w:r>
+      <w:r>
+        <w:rPr>
+          <w:rFonts w:cstheme="minorHAnsi"/>
+        </w:rPr>
+        <w:t>can</w:t>
+      </w:r>
+      <w:r>
+        <w:rPr>
+          <w:rFonts w:cstheme="minorHAnsi"/>
+        </w:rPr>
+        <w:t xml:space="preserve"> sample from the posterior;</w:t>
+      </w:r>
+      <w:r>
+        <w:rPr>
+          <w:rFonts w:cstheme="minorHAnsi"/>
+        </w:rPr>
+        <w:t xml:space="preserve"> i</w:t>
+      </w:r>
+      <w:r>
+        <w:rPr>
+          <w:rFonts w:cstheme="minorHAnsi"/>
+        </w:rPr>
+        <w:t>ts inability to deal with particular posterior distr</w:t>
+      </w:r>
+      <w:r>
+        <w:rPr>
+          <w:rFonts w:cstheme="minorHAnsi"/>
+        </w:rPr>
+        <w:t>ibutions in an efficient manner; the need to tune the sampler to make it efficient.</w:t>
+      </w:r>
+    </w:p>
+    <w:p>
+      <w:pPr>
+        <w:pStyle w:val="ListParagraph"/>
+        <w:numPr>
+          <w:ilvl w:val="1"/>
+          <w:numId w:val="1"/>
+        </w:numPr>
+        <w:rPr>
+          <w:rFonts w:cstheme="minorHAnsi"/>
+        </w:rPr>
+      </w:pPr>
+      <w:r>
+        <w:rPr>
+          <w:rFonts w:cstheme="minorHAnsi"/>
+        </w:rPr>
+        <w:t>Chapter summary</w:t>
+      </w:r>
+      <w:r>
+        <w:rPr>
+          <w:rFonts w:cstheme="minorHAnsi"/>
+        </w:rPr>
+        <w:t>. T</w:t>
+      </w:r>
+      <w:r>
+        <w:rPr>
+          <w:rFonts w:cstheme="minorHAnsi"/>
+        </w:rPr>
+        <w:t xml:space="preserve">he reader </w:t>
+      </w:r>
+      <w:r>
+        <w:rPr>
+          <w:rFonts w:cstheme="minorHAnsi"/>
+        </w:rPr>
+        <w:t>will</w:t>
+      </w:r>
+      <w:r>
+        <w:rPr>
+          <w:rFonts w:cstheme="minorHAnsi"/>
+        </w:rPr>
+        <w:t xml:space="preserve"> understand how MCMC works for the case of the </w:t>
+      </w:r>
+      <w:r>
+        <w:rPr>
+          <w:rFonts w:cstheme="minorHAnsi"/>
+        </w:rPr>
+        <w:t>MH algorithm</w:t>
+      </w:r>
+      <w:r>
+        <w:rPr>
+          <w:rFonts w:cstheme="minorHAnsi"/>
+        </w:rPr>
+        <w:t>.</w:t>
+      </w:r>
+      <w:r>
+        <w:rPr>
+          <w:rFonts w:cstheme="minorHAnsi"/>
+        </w:rPr>
+        <w:t xml:space="preserve"> They</w:t>
+      </w:r>
+      <w:r>
+        <w:rPr>
+          <w:rFonts w:cstheme="minorHAnsi"/>
+        </w:rPr>
+        <w:t xml:space="preserve"> will</w:t>
+      </w:r>
+      <w:r>
+        <w:rPr>
+          <w:rFonts w:cstheme="minorHAnsi"/>
+        </w:rPr>
+        <w:t xml:space="preserve"> also be able to use it to sample from the posterior distribution.</w:t>
+      </w:r>
+    </w:p>
+    <w:p>
+      <w:pPr>
+        <w:pStyle w:val="ListParagraph"/>
+        <w:numPr>
+          <w:ilvl w:val="1"/>
+          <w:numId w:val="1"/>
+        </w:numPr>
+        <w:rPr>
+          <w:rFonts w:cstheme="minorHAnsi"/>
+        </w:rPr>
+      </w:pPr>
+      <w:r>
+        <w:rPr>
+          <w:rFonts w:cstheme="minorHAnsi"/>
+        </w:rPr>
+        <w:t>Problem set introduction.</w:t>
+      </w:r>
+    </w:p>
+    <w:p>
+      <w:pPr>
+        <w:pStyle w:val="ListParagraph"/>
+        <w:rPr>
+          <w:rFonts w:cstheme="minorHAnsi"/>
+        </w:rPr>
+      </w:pPr>
+    </w:p>
+    <w:p>
+      <w:pPr>
+        <w:pStyle w:val="ListParagraph"/>
+        <w:numPr>
+          <w:ilvl w:val="0"/>
+          <w:numId w:val="1"/>
+        </w:numPr>
+        <w:rPr>
+          <w:rFonts w:cstheme="minorHAnsi"/>
+        </w:rPr>
+      </w:pPr>
+      <w:r>
+        <w:rPr>
+          <w:rFonts w:cstheme="minorHAnsi"/>
+        </w:rPr>
+        <w:t xml:space="preserve">Computational Bayes </w:t>
+      </w:r>
+      <w:r>
+        <w:rPr>
+          <w:rFonts w:cstheme="minorHAnsi"/>
+        </w:rPr>
+        <w:t>III</w:t>
+      </w:r>
+      <w:r>
+        <w:rPr>
+          <w:rFonts w:cstheme="minorHAnsi"/>
+        </w:rPr>
+        <w:t>: the Gibbs sampler</w:t>
+      </w:r>
+      <w:r>
+        <w:rPr>
+          <w:rFonts w:cstheme="minorHAnsi"/>
+        </w:rPr>
+        <w:t>.</w:t>
+      </w:r>
+    </w:p>
+    <w:p>
+      <w:pPr>
+        <w:pStyle w:val="ListParagraph"/>
+        <w:numPr>
+          <w:ilvl w:val="1"/>
+          <w:numId w:val="1"/>
+        </w:numPr>
+        <w:rPr>
+          <w:rFonts w:cstheme="minorHAnsi"/>
+        </w:rPr>
+      </w:pPr>
+      <w:r>
+        <w:rPr>
+          <w:rFonts w:cstheme="minorHAnsi"/>
+        </w:rPr>
+        <w:t xml:space="preserve">The goal of this chapter: </w:t>
+      </w:r>
+      <w:r>
+        <w:rPr>
+          <w:rFonts w:cstheme="minorHAnsi"/>
+        </w:rPr>
+        <w:t>An introduction to another powerful algorithm, which is</w:t>
+      </w:r>
+      <w:r>
+        <w:rPr>
+          <w:rFonts w:cstheme="minorHAnsi"/>
+        </w:rPr>
+        <w:t>,</w:t>
+      </w:r>
+      <w:r>
+        <w:rPr>
+          <w:rFonts w:cstheme="minorHAnsi"/>
+        </w:rPr>
+        <w:t xml:space="preserve"> in general more efficient than MH. </w:t>
+      </w:r>
+      <w:r>
+        <w:rPr>
+          <w:rFonts w:cstheme="minorHAnsi"/>
+        </w:rPr>
+        <w:t xml:space="preserve">Explanation that this is the workhorse behind BUGS. </w:t>
+      </w:r>
+    </w:p>
+    <w:p>
+      <w:pPr>
+        <w:pStyle w:val="ListParagraph"/>
+        <w:numPr>
+          <w:ilvl w:val="1"/>
+          <w:numId w:val="1"/>
+        </w:numPr>
+        <w:rPr>
+          <w:rFonts w:cstheme="minorHAnsi"/>
+        </w:rPr>
+      </w:pPr>
+      <w:r>
+        <w:rPr>
+          <w:rFonts w:cstheme="minorHAnsi"/>
+        </w:rPr>
+        <w:t>The Gibbs sampler as a subset of the Metropolis-Hastings algorithm. Alternatively, vice versa as well!</w:t>
+      </w:r>
+    </w:p>
+    <w:p>
+      <w:pPr>
+        <w:pStyle w:val="ListParagraph"/>
+        <w:numPr>
+          <w:ilvl w:val="1"/>
+          <w:numId w:val="1"/>
+        </w:numPr>
+        <w:rPr>
+          <w:rFonts w:cstheme="minorHAnsi"/>
+        </w:rPr>
+      </w:pPr>
+      <w:r>
+        <w:rPr>
+          <w:rFonts w:cstheme="minorHAnsi"/>
+        </w:rPr>
+        <w:t xml:space="preserve">The intuition behind the Gibbs algorithm. </w:t>
+      </w:r>
+      <w:r>
+        <w:rPr>
+          <w:rFonts w:cstheme="minorHAnsi"/>
+        </w:rPr>
+        <w:t xml:space="preserve">Imagine wanting to sample the heights of all the points on earth as a posterior distribution. </w:t>
+      </w:r>
+      <w:r>
+        <w:rPr>
+          <w:rFonts w:cstheme="minorHAnsi"/>
+        </w:rPr>
+        <w:t>One could do a random walk a la MH, but if the propo</w:t>
+      </w:r>
+      <w:r>
+        <w:rPr>
+          <w:rFonts w:cstheme="minorHAnsi"/>
+        </w:rPr>
+        <w:t>sal distribution is too narrow</w:t>
+      </w:r>
+      <w:r>
+        <w:rPr>
+          <w:rFonts w:cstheme="minorHAnsi"/>
+        </w:rPr>
+        <w:t>, then the sampler could get stuck</w:t>
+      </w:r>
+      <w:r>
+        <w:rPr>
+          <w:rFonts w:cstheme="minorHAnsi"/>
+        </w:rPr>
+        <w:t xml:space="preserve"> on a mountain range or desert; alternatively large swathes of landscape </w:t>
+      </w:r>
+      <w:r>
+        <w:rPr>
+          <w:rFonts w:cstheme="minorHAnsi"/>
+        </w:rPr>
+        <w:t>may be ignored if the step size is too large.</w:t>
+      </w:r>
+      <w:r>
+        <w:rPr>
+          <w:rFonts w:cstheme="minorHAnsi"/>
+        </w:rPr>
+        <w:t xml:space="preserve"> </w:t>
+      </w:r>
+      <w:r>
+        <w:rPr>
+          <w:rFonts w:cstheme="minorHAnsi"/>
+        </w:rPr>
+        <w:t xml:space="preserve">This means it can take require a long burn-in, and may or may not be representative of the underlying landscape. </w:t>
+      </w:r>
+      <w:r>
+        <w:rPr>
+          <w:rFonts w:cstheme="minorHAnsi"/>
+        </w:rPr>
+        <w:t xml:space="preserve">The Gibbs algorithm works by cutting through the earth along lines of latitude or longitude, and allowing all steps along this conditional distribution. </w:t>
+      </w:r>
+      <w:r>
+        <w:rPr>
+          <w:rFonts w:cstheme="minorHAnsi"/>
+        </w:rPr>
+        <w:t>Since arbitrary step lengths</w:t>
+      </w:r>
+      <w:r>
+        <w:rPr>
+          <w:rFonts w:cstheme="minorHAnsi"/>
+        </w:rPr>
+        <w:t xml:space="preserve"> are al</w:t>
+      </w:r>
+      <w:r>
+        <w:rPr>
+          <w:rFonts w:cstheme="minorHAnsi"/>
+        </w:rPr>
+        <w:t>lowed, the algorithm is quicker, and there is no need to fine tune it to the degree of MH.</w:t>
+      </w:r>
+    </w:p>
+    <w:p>
+      <w:pPr>
+        <w:pStyle w:val="ListParagraph"/>
+        <w:numPr>
+          <w:ilvl w:val="1"/>
+          <w:numId w:val="1"/>
+        </w:numPr>
+        <w:rPr>
+          <w:rFonts w:cstheme="minorHAnsi"/>
+        </w:rPr>
+      </w:pPr>
+      <w:r>
+        <w:rPr>
+          <w:rFonts w:cstheme="minorHAnsi"/>
+        </w:rPr>
+        <w:t xml:space="preserve">The Gibbs sampler for simple examples, where the conditional </w:t>
+      </w:r>
+      <w:r>
+        <w:rPr>
+          <w:rFonts w:cstheme="minorHAnsi"/>
+        </w:rPr>
+        <w:t>dist</w:t>
+      </w:r>
+      <w:r>
+        <w:rPr>
+          <w:rFonts w:cstheme="minorHAnsi"/>
+        </w:rPr>
+        <w:t xml:space="preserve">ributions of parameters are </w:t>
+      </w:r>
+      <w:r>
+        <w:rPr>
+          <w:rFonts w:cstheme="minorHAnsi"/>
+        </w:rPr>
+        <w:t>known.</w:t>
+      </w:r>
+    </w:p>
+    <w:p>
+      <w:pPr>
+        <w:pStyle w:val="ListParagraph"/>
+        <w:numPr>
+          <w:ilvl w:val="1"/>
+          <w:numId w:val="1"/>
+        </w:numPr>
+        <w:rPr>
+          <w:rFonts w:cstheme="minorHAnsi"/>
+        </w:rPr>
+      </w:pPr>
+      <w:r>
+        <w:rPr>
+          <w:rFonts w:cstheme="minorHAnsi"/>
+        </w:rPr>
+        <w:t>The</w:t>
+      </w:r>
+      <w:r>
+        <w:rPr>
+          <w:rFonts w:cstheme="minorHAnsi"/>
+        </w:rPr>
+        <w:t xml:space="preserve"> main</w:t>
+      </w:r>
+      <w:r>
+        <w:rPr>
+          <w:rFonts w:cstheme="minorHAnsi"/>
+        </w:rPr>
+        <w:t xml:space="preserve"> issue with Gibbs</w:t>
+      </w:r>
+      <w:r>
+        <w:rPr>
+          <w:rFonts w:cstheme="minorHAnsi"/>
+        </w:rPr>
+        <w:t>:</w:t>
+      </w:r>
+      <w:r>
+        <w:rPr>
+          <w:rFonts w:cstheme="minorHAnsi"/>
+        </w:rPr>
+        <w:t xml:space="preserve"> the condi</w:t>
+      </w:r>
+      <w:r>
+        <w:rPr>
+          <w:rFonts w:cstheme="minorHAnsi"/>
+        </w:rPr>
+        <w:t xml:space="preserve">tional distribution must be known. </w:t>
+      </w:r>
+    </w:p>
+    <w:p>
+      <w:pPr>
+        <w:pStyle w:val="ListParagraph"/>
+        <w:numPr>
+          <w:ilvl w:val="1"/>
+          <w:numId w:val="1"/>
+        </w:numPr>
+        <w:rPr>
+          <w:rFonts w:cstheme="minorHAnsi"/>
+        </w:rPr>
+      </w:pPr>
+      <w:r>
+        <w:rPr>
+          <w:rFonts w:cstheme="minorHAnsi"/>
+        </w:rPr>
+        <w:t xml:space="preserve">How to judge convergence of MCMC? Start multiple, overdispersed, chains and wait until the distributions of sampling points across chains is the same as that within them. </w:t>
+      </w:r>
+      <w:r>
+        <w:rPr>
+          <w:rFonts w:cstheme="minorHAnsi"/>
+        </w:rPr>
+        <w:t>Analogy of mixing (non-interacting) balls; recording their position at every point in time.</w:t>
+      </w:r>
+    </w:p>
+    <w:p>
+      <w:pPr>
+        <w:pStyle w:val="ListParagraph"/>
+        <w:numPr>
+          <w:ilvl w:val="1"/>
+          <w:numId w:val="1"/>
+        </w:numPr>
+        <w:rPr>
+          <w:rFonts w:cstheme="minorHAnsi"/>
+        </w:rPr>
+      </w:pPr>
+      <w:r>
+        <w:rPr>
+          <w:rFonts w:cstheme="minorHAnsi"/>
+        </w:rPr>
+        <w:t>Chapter summary</w:t>
+      </w:r>
+      <w:r>
+        <w:rPr>
+          <w:rFonts w:cstheme="minorHAnsi"/>
+        </w:rPr>
+        <w:t>. T</w:t>
+      </w:r>
+      <w:r>
+        <w:rPr>
+          <w:rFonts w:cstheme="minorHAnsi"/>
+        </w:rPr>
+        <w:t xml:space="preserve">he benefits of the three types of sampler. </w:t>
+      </w:r>
+      <w:r>
+        <w:rPr>
+          <w:rFonts w:cstheme="minorHAnsi"/>
+        </w:rPr>
+        <w:t xml:space="preserve">Grid approximation for simplicity, MH for general problems, </w:t>
+      </w:r>
+      <w:r>
+        <w:rPr>
+          <w:rFonts w:cstheme="minorHAnsi"/>
+        </w:rPr>
+        <w:t xml:space="preserve">Gibbs for problems </w:t>
+      </w:r>
+      <w:r>
+        <w:rPr>
+          <w:rFonts w:cstheme="minorHAnsi"/>
+        </w:rPr>
+        <w:t>for which the</w:t>
+      </w:r>
+      <w:r>
+        <w:rPr>
+          <w:rFonts w:cstheme="minorHAnsi"/>
+        </w:rPr>
+        <w:t xml:space="preserve"> conditional distribution has an analytical representation.</w:t>
+      </w:r>
+    </w:p>
+    <w:p>
+      <w:pPr>
+        <w:pStyle w:val="ListParagraph"/>
+        <w:numPr>
+          <w:ilvl w:val="1"/>
+          <w:numId w:val="1"/>
+        </w:numPr>
+        <w:rPr>
+          <w:rFonts w:cstheme="minorHAnsi"/>
+        </w:rPr>
+      </w:pPr>
+      <w:r>
+        <w:rPr>
+          <w:rFonts w:cstheme="minorHAnsi"/>
+        </w:rPr>
+        <w:t xml:space="preserve">Problem set </w:t>
+      </w:r>
+      <w:r>
+        <w:rPr>
+          <w:rFonts w:cstheme="minorHAnsi"/>
+        </w:rPr>
+        <w:t>introduction.</w:t>
+      </w:r>
+    </w:p>
+    <w:p>
+      <w:pPr>
+        <w:pStyle w:val="ListParagraph"/>
+        <w:ind w:left="1440"/>
+        <w:rPr>
+          <w:rFonts w:cstheme="minorHAnsi"/>
+        </w:rPr>
+      </w:pPr>
+    </w:p>
+    <w:p>
+      <w:pPr>
+        <w:pStyle w:val="ListParagraph"/>
+        <w:numPr>
+          <w:ilvl w:val="0"/>
+          <w:numId w:val="1"/>
+        </w:numPr>
+        <w:rPr>
+          <w:rFonts w:cstheme="minorHAnsi"/>
+        </w:rPr>
+      </w:pPr>
+      <w:r>
+        <w:rPr>
+          <w:rFonts w:cstheme="minorHAnsi"/>
+        </w:rPr>
+        <w:t xml:space="preserve">Gibbs sampling in practice: </w:t>
+      </w:r>
+      <w:r>
+        <w:rPr>
+          <w:rFonts w:cstheme="minorHAnsi"/>
+        </w:rPr>
+        <w:t>An introduction to BUGS</w:t>
+      </w:r>
+      <w:r>
+        <w:rPr>
+          <w:rFonts w:cstheme="minorHAnsi"/>
+        </w:rPr>
+        <w:t xml:space="preserve">. </w:t>
+      </w:r>
+    </w:p>
+    <w:p>
+      <w:pPr>
+        <w:pStyle w:val="ListParagraph"/>
+        <w:numPr>
+          <w:ilvl w:val="1"/>
+          <w:numId w:val="1"/>
+        </w:numPr>
+        <w:rPr>
+          <w:rFonts w:cstheme="minorHAnsi"/>
+        </w:rPr>
+      </w:pPr>
+      <w:r>
+        <w:rPr>
+          <w:rFonts w:cstheme="minorHAnsi"/>
+        </w:rPr>
+        <w:t xml:space="preserve">The goal of this chapter: The </w:t>
+      </w:r>
+      <w:r>
+        <w:rPr>
+          <w:rFonts w:cstheme="minorHAnsi"/>
+        </w:rPr>
+        <w:t>aim of</w:t>
+      </w:r>
+      <w:r>
+        <w:rPr>
+          <w:rFonts w:cstheme="minorHAnsi"/>
+        </w:rPr>
+        <w:t xml:space="preserve"> this chapter </w:t>
+      </w:r>
+      <w:r>
+        <w:rPr>
+          <w:rFonts w:cstheme="minorHAnsi"/>
+        </w:rPr>
+        <w:t xml:space="preserve">is </w:t>
+      </w:r>
+      <w:r>
+        <w:rPr>
+          <w:rFonts w:cstheme="minorHAnsi"/>
+        </w:rPr>
+        <w:t>to provide a comprehensive introduction to the use of WinBUGS</w:t>
+      </w:r>
+      <w:r>
+        <w:rPr>
+          <w:rFonts w:cstheme="minorHAnsi"/>
+        </w:rPr>
+        <w:t xml:space="preserve"> and OPENBUGS</w:t>
+      </w:r>
+      <w:r>
+        <w:rPr>
+          <w:rFonts w:cstheme="minorHAnsi"/>
+        </w:rPr>
+        <w:t>; how to set up sim</w:t>
+      </w:r>
+      <w:r>
+        <w:rPr>
+          <w:rFonts w:cstheme="minorHAnsi"/>
+        </w:rPr>
+        <w:t xml:space="preserve">ple </w:t>
+      </w:r>
+      <w:r>
+        <w:rPr>
+          <w:rFonts w:cstheme="minorHAnsi"/>
+        </w:rPr>
+        <w:lastRenderedPageBreak/>
+        <w:t xml:space="preserve">simulations, </w:t>
+      </w:r>
+      <w:r>
+        <w:rPr>
+          <w:rFonts w:cstheme="minorHAnsi"/>
+        </w:rPr>
+        <w:t xml:space="preserve">and </w:t>
+      </w:r>
+      <w:r>
+        <w:rPr>
+          <w:rFonts w:cstheme="minorHAnsi"/>
+        </w:rPr>
+        <w:t>how</w:t>
+      </w:r>
+      <w:r>
+        <w:rPr>
+          <w:rFonts w:cstheme="minorHAnsi"/>
+        </w:rPr>
+        <w:t xml:space="preserve"> to</w:t>
+      </w:r>
+      <w:r>
+        <w:rPr>
+          <w:rFonts w:cstheme="minorHAnsi"/>
+        </w:rPr>
+        <w:t xml:space="preserve"> analyse </w:t>
+      </w:r>
+      <w:r>
+        <w:rPr>
+          <w:rFonts w:cstheme="minorHAnsi"/>
+        </w:rPr>
+        <w:t xml:space="preserve">simulation </w:t>
+      </w:r>
+      <w:r>
+        <w:rPr>
+          <w:rFonts w:cstheme="minorHAnsi"/>
+        </w:rPr>
+        <w:t xml:space="preserve">results </w:t>
+      </w:r>
+      <w:r>
+        <w:rPr>
+          <w:rFonts w:cstheme="minorHAnsi"/>
+        </w:rPr>
+        <w:t xml:space="preserve">in R. </w:t>
+      </w:r>
+      <w:r>
+        <w:rPr>
+          <w:rFonts w:cstheme="minorHAnsi"/>
+        </w:rPr>
+        <w:t>From this chapter onwards</w:t>
+      </w:r>
+      <w:r>
+        <w:rPr>
+          <w:rFonts w:cstheme="minorHAnsi"/>
+        </w:rPr>
+        <w:t xml:space="preserve"> BUGS </w:t>
+      </w:r>
+      <w:r>
+        <w:rPr>
+          <w:rFonts w:cstheme="minorHAnsi"/>
+        </w:rPr>
+        <w:t xml:space="preserve">will be used </w:t>
+      </w:r>
+      <w:r>
+        <w:rPr>
+          <w:rFonts w:cstheme="minorHAnsi"/>
+        </w:rPr>
+        <w:t>to run simulations wherever possible.</w:t>
+      </w:r>
+    </w:p>
+    <w:p>
+      <w:pPr>
+        <w:pStyle w:val="ListParagraph"/>
+        <w:numPr>
+          <w:ilvl w:val="1"/>
+          <w:numId w:val="1"/>
+        </w:numPr>
+        <w:rPr>
+          <w:rFonts w:cstheme="minorHAnsi"/>
+        </w:rPr>
+      </w:pPr>
+      <w:r>
+        <w:rPr>
+          <w:rFonts w:cstheme="minorHAnsi"/>
+        </w:rPr>
+        <w:t>Running WinBUGS as a standalone, or calling it from R using R2WINBUGS.</w:t>
+      </w:r>
+    </w:p>
+    <w:p>
+      <w:pPr>
+        <w:pStyle w:val="ListParagraph"/>
+        <w:numPr>
+          <w:ilvl w:val="1"/>
+          <w:numId w:val="1"/>
+        </w:numPr>
+        <w:rPr>
+          <w:rFonts w:cstheme="minorHAnsi"/>
+        </w:rPr>
+      </w:pPr>
+      <w:r>
+        <w:rPr>
+          <w:rFonts w:cstheme="minorHAnsi"/>
+        </w:rPr>
+        <w:t>How to run a simple WinBUGS example.</w:t>
+      </w:r>
+    </w:p>
+    <w:p>
+      <w:pPr>
+        <w:pStyle w:val="ListParagraph"/>
+        <w:numPr>
+          <w:ilvl w:val="1"/>
+          <w:numId w:val="1"/>
+        </w:numPr>
+        <w:rPr>
+          <w:rFonts w:cstheme="minorHAnsi"/>
+        </w:rPr>
+      </w:pPr>
+      <w:r>
+        <w:rPr>
+          <w:rFonts w:cstheme="minorHAnsi"/>
+        </w:rPr>
+        <w:t>Running OPENBUGS and R2OPENBUGS.</w:t>
+      </w:r>
+    </w:p>
+    <w:p>
+      <w:pPr>
+        <w:pStyle w:val="ListParagraph"/>
+        <w:numPr>
+          <w:ilvl w:val="1"/>
+          <w:numId w:val="1"/>
+        </w:numPr>
+        <w:rPr>
+          <w:rFonts w:cstheme="minorHAnsi"/>
+        </w:rPr>
+      </w:pPr>
+      <w:r>
+        <w:rPr>
+          <w:rFonts w:cstheme="minorHAnsi"/>
+        </w:rPr>
+        <w:t>How to visualise the results using R.</w:t>
+      </w:r>
+    </w:p>
+    <w:p>
+      <w:pPr>
+        <w:pStyle w:val="ListParagraph"/>
+        <w:numPr>
+          <w:ilvl w:val="1"/>
+          <w:numId w:val="1"/>
+        </w:numPr>
+        <w:rPr>
+          <w:rFonts w:cstheme="minorHAnsi"/>
+        </w:rPr>
+      </w:pPr>
+      <w:r>
+        <w:rPr>
+          <w:rFonts w:cstheme="minorHAnsi"/>
+        </w:rPr>
+        <w:t xml:space="preserve">How to </w:t>
+      </w:r>
+      <w:r>
+        <w:rPr>
+          <w:rFonts w:cstheme="minorHAnsi"/>
+        </w:rPr>
+        <w:t>make</w:t>
+      </w:r>
+      <w:r>
+        <w:rPr>
+          <w:rFonts w:cstheme="minorHAnsi"/>
+        </w:rPr>
+        <w:t xml:space="preserve"> prediction</w:t>
+      </w:r>
+      <w:r>
+        <w:rPr>
+          <w:rFonts w:cstheme="minorHAnsi"/>
+        </w:rPr>
+        <w:t>s</w:t>
+      </w:r>
+      <w:r>
+        <w:rPr>
+          <w:rFonts w:cstheme="minorHAnsi"/>
+        </w:rPr>
+        <w:t xml:space="preserve"> using BUGS and R?</w:t>
       </w:r>
     </w:p>
     <w:p>
@@ -4622,19 +6262,31 @@
         <w:rPr>
           <w:rFonts w:cstheme="minorHAnsi"/>
         </w:rPr>
-        <w:t xml:space="preserve">he </w:t>
-      </w:r>
-      <w:r>
-        <w:rPr>
-          <w:rFonts w:cstheme="minorHAnsi"/>
-        </w:rPr>
-        <w:t>central</w:t>
-      </w:r>
-      <w:r>
-        <w:rPr>
-          <w:rFonts w:cstheme="minorHAnsi"/>
-        </w:rPr>
-        <w:t xml:space="preserve"> aim of this chapter is explaining to the reader that the world is more complicated than that which is contained within conjugate distributions. It also explains to the students the central point of numerical Bayes; the idea of using the numerator as a window through which to view the posterior distribution.</w:t>
+        <w:t xml:space="preserve">he reader </w:t>
+      </w:r>
+      <w:r>
+        <w:rPr>
+          <w:rFonts w:cstheme="minorHAnsi"/>
+        </w:rPr>
+        <w:t>will be</w:t>
+      </w:r>
+      <w:r>
+        <w:rPr>
+          <w:rFonts w:cstheme="minorHAnsi"/>
+        </w:rPr>
+        <w:t xml:space="preserve"> able to run basic simulations in BUGS, and </w:t>
+      </w:r>
+      <w:r>
+        <w:rPr>
+          <w:rFonts w:cstheme="minorHAnsi"/>
+        </w:rPr>
+        <w:t xml:space="preserve">know </w:t>
+      </w:r>
+      <w:r>
+        <w:rPr>
+          <w:rFonts w:cstheme="minorHAnsi"/>
+        </w:rPr>
+        <w:t>how to use and manipulate the results in R.</w:t>
       </w:r>
     </w:p>
     <w:p>
@@ -4657,12 +6309,121 @@
     </w:p>
     <w:p>
       <w:pPr>
-        <w:pStyle w:val="ListParagraph"/>
-        <w:ind w:left="1440"/>
-        <w:rPr>
-          <w:rFonts w:cstheme="minorHAnsi"/>
-        </w:rPr>
-      </w:pPr>
+        <w:rPr>
+          <w:rFonts w:cstheme="minorHAnsi"/>
+          <w:b/>
+        </w:rPr>
+      </w:pPr>
+      <w:r>
+        <w:rPr>
+          <w:rFonts w:cstheme="minorHAnsi"/>
+          <w:b/>
+        </w:rPr>
+        <w:t>Part IV: Regression analysis and hierarchical models</w:t>
+      </w:r>
+    </w:p>
+    <w:p>
+      <w:pPr>
+        <w:rPr>
+          <w:rFonts w:cstheme="minorHAnsi"/>
+        </w:rPr>
+      </w:pPr>
+      <w:r>
+        <w:rPr>
+          <w:rFonts w:cstheme="minorHAnsi"/>
+        </w:rPr>
+        <w:t xml:space="preserve">The first </w:t>
+      </w:r>
+      <w:r>
+        <w:rPr>
+          <w:rFonts w:cstheme="minorHAnsi"/>
+        </w:rPr>
+        <w:t>chapter</w:t>
+      </w:r>
+      <w:r>
+        <w:rPr>
+          <w:rFonts w:cstheme="minorHAnsi"/>
+        </w:rPr>
+        <w:t xml:space="preserve"> of section</w:t>
+      </w:r>
+      <w:r>
+        <w:rPr>
+          <w:rFonts w:cstheme="minorHAnsi"/>
+        </w:rPr>
+        <w:t xml:space="preserve"> part will </w:t>
+      </w:r>
+      <w:r>
+        <w:rPr>
+          <w:rFonts w:cstheme="minorHAnsi"/>
+        </w:rPr>
+        <w:t xml:space="preserve">explain how </w:t>
+      </w:r>
+      <w:r>
+        <w:rPr>
+          <w:rFonts w:cstheme="minorHAnsi"/>
+        </w:rPr>
+        <w:t>to test hypotheses, and evaluate a model’</w:t>
+      </w:r>
+      <w:r>
+        <w:rPr>
+          <w:rFonts w:cstheme="minorHAnsi"/>
+        </w:rPr>
+        <w:t xml:space="preserve">s fit; </w:t>
+      </w:r>
+      <w:r>
+        <w:rPr>
+          <w:rFonts w:cstheme="minorHAnsi"/>
+        </w:rPr>
+        <w:t xml:space="preserve">useful tools to evaluate models which will be introduced in the next sections. </w:t>
+      </w:r>
+      <w:r>
+        <w:rPr>
+          <w:rFonts w:cstheme="minorHAnsi"/>
+        </w:rPr>
+        <w:t>The</w:t>
+      </w:r>
+      <w:r>
+        <w:rPr>
+          <w:rFonts w:cstheme="minorHAnsi"/>
+        </w:rPr>
+        <w:t xml:space="preserve"> </w:t>
+      </w:r>
+      <w:r>
+        <w:rPr>
+          <w:rFonts w:cstheme="minorHAnsi"/>
+        </w:rPr>
+        <w:t xml:space="preserve">final chapter of this part will introduce </w:t>
+      </w:r>
+      <w:r>
+        <w:rPr>
+          <w:rFonts w:cstheme="minorHAnsi"/>
+        </w:rPr>
+        <w:t xml:space="preserve">generalised linear </w:t>
+      </w:r>
+      <w:r>
+        <w:rPr>
+          <w:rFonts w:cstheme="minorHAnsi"/>
+        </w:rPr>
+        <w:t xml:space="preserve">regression models in </w:t>
+      </w:r>
+      <w:r>
+        <w:rPr>
+          <w:rFonts w:cstheme="minorHAnsi"/>
+        </w:rPr>
+        <w:t xml:space="preserve">a </w:t>
+      </w:r>
+      <w:r>
+        <w:rPr>
+          <w:rFonts w:cstheme="minorHAnsi"/>
+        </w:rPr>
+        <w:t xml:space="preserve">Bayesian </w:t>
+      </w:r>
+      <w:r>
+        <w:rPr>
+          <w:rFonts w:cstheme="minorHAnsi"/>
+        </w:rPr>
+        <w:t>framework; emphasising the benefits of hierarchical models in these models.</w:t>
+      </w:r>
     </w:p>
     <w:p>
       <w:pPr>
@@ -4671,27 +6432,253 @@
           <w:ilvl w:val="0"/>
           <w:numId w:val="1"/>
         </w:numPr>
-        <w:rPr>
-          <w:rFonts w:cstheme="minorHAnsi"/>
-        </w:rPr>
-      </w:pPr>
-      <w:r>
-        <w:rPr>
-          <w:rFonts w:cstheme="minorHAnsi"/>
-        </w:rPr>
-        <w:t xml:space="preserve">Computational Bayes </w:t>
-      </w:r>
-      <w:r>
-        <w:rPr>
-          <w:rFonts w:cstheme="minorHAnsi"/>
-        </w:rPr>
-        <w:t>I</w:t>
-      </w:r>
-      <w:r>
-        <w:rPr>
-          <w:rFonts w:cstheme="minorHAnsi"/>
-        </w:rPr>
-        <w:t>: Grid approximations</w:t>
+        <w:spacing w:line="240" w:lineRule="auto"/>
+        <w:rPr>
+          <w:rFonts w:cstheme="minorHAnsi"/>
+        </w:rPr>
+      </w:pPr>
+      <w:r>
+        <w:rPr>
+          <w:rFonts w:cstheme="minorHAnsi"/>
+        </w:rPr>
+        <w:t>Hypothesis testing I</w:t>
+      </w:r>
+      <w:r>
+        <w:rPr>
+          <w:rFonts w:cstheme="minorHAnsi"/>
+        </w:rPr>
+        <w:t xml:space="preserve">: </w:t>
+      </w:r>
+      <w:r>
+        <w:rPr>
+          <w:rFonts w:cstheme="minorHAnsi"/>
+        </w:rPr>
+        <w:t xml:space="preserve">Classical </w:t>
+      </w:r>
+      <w:r>
+        <w:rPr>
+          <w:rFonts w:cstheme="minorHAnsi"/>
+        </w:rPr>
+        <w:t>frequentist vs Bayesian approaches</w:t>
+      </w:r>
+      <w:r>
+        <w:rPr>
+          <w:rFonts w:cstheme="minorHAnsi"/>
+        </w:rPr>
+        <w:t>.</w:t>
+      </w:r>
+    </w:p>
+    <w:p>
+      <w:pPr>
+        <w:pStyle w:val="ListParagraph"/>
+        <w:numPr>
+          <w:ilvl w:val="1"/>
+          <w:numId w:val="1"/>
+        </w:numPr>
+        <w:spacing w:line="240" w:lineRule="auto"/>
+        <w:rPr>
+          <w:rFonts w:cstheme="minorHAnsi"/>
+        </w:rPr>
+      </w:pPr>
+      <w:r>
+        <w:rPr>
+          <w:rFonts w:cstheme="minorHAnsi"/>
+        </w:rPr>
+        <w:t xml:space="preserve">The goal of this chapter: </w:t>
+      </w:r>
+      <w:r>
+        <w:rPr>
+          <w:rFonts w:cstheme="minorHAnsi"/>
+        </w:rPr>
+        <w:t>Classical hypothesis tests will be introduced, and their issues extensively explained.</w:t>
+      </w:r>
+      <w:r>
+        <w:rPr>
+          <w:rFonts w:cstheme="minorHAnsi"/>
+        </w:rPr>
+        <w:t xml:space="preserve"> The Bayesian equivalents of these tests will also be introduced.</w:t>
+      </w:r>
+    </w:p>
+    <w:p>
+      <w:pPr>
+        <w:pStyle w:val="ListParagraph"/>
+        <w:numPr>
+          <w:ilvl w:val="1"/>
+          <w:numId w:val="1"/>
+        </w:numPr>
+        <w:spacing w:line="240" w:lineRule="auto"/>
+        <w:rPr>
+          <w:rFonts w:cstheme="minorHAnsi"/>
+        </w:rPr>
+      </w:pPr>
+      <w:r>
+        <w:rPr>
+          <w:rFonts w:cstheme="minorHAnsi"/>
+        </w:rPr>
+        <w:t>The classical approach: null vs alternative</w:t>
+      </w:r>
+      <w:r>
+        <w:rPr>
+          <w:rFonts w:cstheme="minorHAnsi"/>
+        </w:rPr>
+        <w:t>.</w:t>
+      </w:r>
+    </w:p>
+    <w:p>
+      <w:pPr>
+        <w:pStyle w:val="ListParagraph"/>
+        <w:numPr>
+          <w:ilvl w:val="1"/>
+          <w:numId w:val="1"/>
+        </w:numPr>
+        <w:spacing w:line="240" w:lineRule="auto"/>
+        <w:rPr>
+          <w:rFonts w:cstheme="minorHAnsi"/>
+        </w:rPr>
+      </w:pPr>
+      <w:r>
+        <w:rPr>
+          <w:rFonts w:cstheme="minorHAnsi"/>
+        </w:rPr>
+        <w:t xml:space="preserve">The subjectivity inherent with classical hypothesis testing. </w:t>
+      </w:r>
+    </w:p>
+    <w:p>
+      <w:pPr>
+        <w:pStyle w:val="ListParagraph"/>
+        <w:numPr>
+          <w:ilvl w:val="1"/>
+          <w:numId w:val="1"/>
+        </w:numPr>
+        <w:spacing w:line="240" w:lineRule="auto"/>
+        <w:rPr>
+          <w:rFonts w:cstheme="minorHAnsi"/>
+        </w:rPr>
+      </w:pPr>
+      <w:r>
+        <w:rPr>
+          <w:rFonts w:cstheme="minorHAnsi"/>
+        </w:rPr>
+        <w:t>Bayesian null vs alternative hypothesis testing.</w:t>
+      </w:r>
+    </w:p>
+    <w:p>
+      <w:pPr>
+        <w:pStyle w:val="ListParagraph"/>
+        <w:numPr>
+          <w:ilvl w:val="1"/>
+          <w:numId w:val="1"/>
+        </w:numPr>
+        <w:spacing w:line="240" w:lineRule="auto"/>
+        <w:rPr>
+          <w:rFonts w:cstheme="minorHAnsi"/>
+        </w:rPr>
+      </w:pPr>
+      <w:r>
+        <w:rPr>
+          <w:rFonts w:cstheme="minorHAnsi"/>
+        </w:rPr>
+        <w:t>The classical confidence interval, and its problems.</w:t>
+      </w:r>
+    </w:p>
+    <w:p>
+      <w:pPr>
+        <w:pStyle w:val="ListParagraph"/>
+        <w:numPr>
+          <w:ilvl w:val="1"/>
+          <w:numId w:val="1"/>
+        </w:numPr>
+        <w:spacing w:line="240" w:lineRule="auto"/>
+        <w:rPr>
+          <w:rFonts w:cstheme="minorHAnsi"/>
+        </w:rPr>
+      </w:pPr>
+      <w:r>
+        <w:rPr>
+          <w:rFonts w:cstheme="minorHAnsi"/>
+        </w:rPr>
+        <w:t xml:space="preserve">Bayesian approaches to confidence. Is the parameter in the HDI? </w:t>
+      </w:r>
+    </w:p>
+    <w:p>
+      <w:pPr>
+        <w:pStyle w:val="ListParagraph"/>
+        <w:numPr>
+          <w:ilvl w:val="1"/>
+          <w:numId w:val="1"/>
+        </w:numPr>
+        <w:spacing w:line="240" w:lineRule="auto"/>
+        <w:rPr>
+          <w:rFonts w:cstheme="minorHAnsi"/>
+        </w:rPr>
+      </w:pPr>
+      <w:r>
+        <w:rPr>
+          <w:rFonts w:cstheme="minorHAnsi"/>
+        </w:rPr>
+        <w:t>The region of practical equivalence (</w:t>
+      </w:r>
+      <w:r>
+        <w:rPr>
+          <w:rFonts w:cstheme="minorHAnsi"/>
+        </w:rPr>
+        <w:t>ROPE</w:t>
+      </w:r>
+      <w:r>
+        <w:rPr>
+          <w:rFonts w:cstheme="minorHAnsi"/>
+        </w:rPr>
+        <w:t>)</w:t>
+      </w:r>
+      <w:r>
+        <w:rPr>
+          <w:rFonts w:cstheme="minorHAnsi"/>
+        </w:rPr>
+        <w:t>.</w:t>
+      </w:r>
+    </w:p>
+    <w:p>
+      <w:pPr>
+        <w:pStyle w:val="ListParagraph"/>
+        <w:numPr>
+          <w:ilvl w:val="1"/>
+          <w:numId w:val="1"/>
+        </w:numPr>
+        <w:spacing w:line="240" w:lineRule="auto"/>
+        <w:rPr>
+          <w:rFonts w:cstheme="minorHAnsi"/>
+        </w:rPr>
+      </w:pPr>
+      <w:r>
+        <w:rPr>
+          <w:rFonts w:cstheme="minorHAnsi"/>
+        </w:rPr>
+        <w:t>How should we judge model fit? There is no simple answer, but it should be to do with what we hope to achieve by estimating a model in the first place.</w:t>
+      </w:r>
+    </w:p>
+    <w:p>
+      <w:pPr>
+        <w:pStyle w:val="ListParagraph"/>
+        <w:numPr>
+          <w:ilvl w:val="1"/>
+          <w:numId w:val="1"/>
+        </w:numPr>
+        <w:spacing w:line="240" w:lineRule="auto"/>
+        <w:rPr>
+          <w:rFonts w:cstheme="minorHAnsi"/>
+        </w:rPr>
+      </w:pPr>
+      <w:r>
+        <w:rPr>
+          <w:rFonts w:cstheme="minorHAnsi"/>
+        </w:rPr>
+        <w:t>Classical approaches</w:t>
+      </w:r>
+      <w:r>
+        <w:rPr>
+          <w:rFonts w:cstheme="minorHAnsi"/>
+        </w:rPr>
+        <w:t xml:space="preserve"> to model fit</w:t>
       </w:r>
       <w:r>
         <w:rPr>
@@ -4699,266 +6686,70 @@
         </w:rPr>
         <w:t xml:space="preserve">. </w:t>
       </w:r>
-    </w:p>
-    <w:p>
-      <w:pPr>
-        <w:pStyle w:val="ListParagraph"/>
-        <w:numPr>
-          <w:ilvl w:val="1"/>
-          <w:numId w:val="1"/>
-        </w:numPr>
-        <w:rPr>
-          <w:rFonts w:cstheme="minorHAnsi"/>
-        </w:rPr>
-      </w:pPr>
-      <w:r>
-        <w:rPr>
-          <w:rFonts w:cstheme="minorHAnsi"/>
-        </w:rPr>
-        <w:t>The goal of this chapter</w:t>
-      </w:r>
-      <w:r>
-        <w:rPr>
-          <w:rFonts w:cstheme="minorHAnsi"/>
-        </w:rPr>
-        <w:t xml:space="preserve">: This chapter </w:t>
-      </w:r>
-      <w:r>
-        <w:rPr>
-          <w:rFonts w:cstheme="minorHAnsi"/>
-        </w:rPr>
-        <w:t xml:space="preserve">will introduce the simplest </w:t>
-      </w:r>
-      <w:r>
-        <w:rPr>
-          <w:rFonts w:cstheme="minorHAnsi"/>
-        </w:rPr>
-        <w:t>form of numerical Bayesian technique.</w:t>
-      </w:r>
-    </w:p>
-    <w:p>
-      <w:pPr>
-        <w:pStyle w:val="ListParagraph"/>
-        <w:numPr>
-          <w:ilvl w:val="1"/>
-          <w:numId w:val="1"/>
-        </w:numPr>
-        <w:rPr>
-          <w:rFonts w:cstheme="minorHAnsi"/>
-        </w:rPr>
-      </w:pPr>
-      <w:r>
-        <w:rPr>
-          <w:rFonts w:cstheme="minorHAnsi"/>
-        </w:rPr>
-        <w:t>Discretising a continuous</w:t>
-      </w:r>
-      <w:r>
-        <w:rPr>
-          <w:rFonts w:cstheme="minorHAnsi"/>
-        </w:rPr>
-        <w:t xml:space="preserve"> distribution. The Bayesian formula for discrete random variables.</w:t>
-      </w:r>
-    </w:p>
-    <w:p>
-      <w:pPr>
-        <w:pStyle w:val="ListParagraph"/>
-        <w:numPr>
-          <w:ilvl w:val="1"/>
-          <w:numId w:val="1"/>
-        </w:numPr>
-        <w:rPr>
-          <w:rFonts w:cstheme="minorHAnsi"/>
-        </w:rPr>
-      </w:pPr>
-      <w:r>
-        <w:rPr>
-          <w:rFonts w:cstheme="minorHAnsi"/>
-        </w:rPr>
-        <w:t>Combining</w:t>
-      </w:r>
-      <w:r>
-        <w:rPr>
-          <w:rFonts w:cstheme="minorHAnsi"/>
-        </w:rPr>
-        <w:t xml:space="preserve"> a discretised likelihood and a prior to get a discrete posterior. </w:t>
-      </w:r>
-      <w:r>
-        <w:rPr>
-          <w:rFonts w:cstheme="minorHAnsi"/>
-        </w:rPr>
-        <w:t>Demonstrate that the discrete posterior approaches the exact solution as the number of discretisation points becomes infinite</w:t>
-      </w:r>
-    </w:p>
-    <w:p>
-      <w:pPr>
-        <w:pStyle w:val="ListParagraph"/>
-        <w:numPr>
-          <w:ilvl w:val="1"/>
-          <w:numId w:val="1"/>
-        </w:numPr>
-        <w:rPr>
-          <w:rFonts w:cstheme="minorHAnsi"/>
-        </w:rPr>
-      </w:pPr>
-      <w:r>
-        <w:rPr>
-          <w:rFonts w:cstheme="minorHAnsi"/>
-        </w:rPr>
-        <w:t xml:space="preserve">Approximating the denominator of Bayes’ formula using the discretisation. </w:t>
-      </w:r>
-    </w:p>
-    <w:p>
-      <w:pPr>
-        <w:pStyle w:val="ListParagraph"/>
-        <w:numPr>
-          <w:ilvl w:val="1"/>
-          <w:numId w:val="1"/>
-        </w:numPr>
-        <w:rPr>
-          <w:rFonts w:cstheme="minorHAnsi"/>
-        </w:rPr>
-      </w:pPr>
-      <w:r>
-        <w:rPr>
-          <w:rFonts w:cstheme="minorHAnsi"/>
-        </w:rPr>
-        <w:t xml:space="preserve">Examples 1-4 revisited. </w:t>
-      </w:r>
-      <w:r>
-        <w:rPr>
-          <w:rFonts w:cstheme="minorHAnsi"/>
-        </w:rPr>
-        <w:t xml:space="preserve">The use of grid approximation to </w:t>
-      </w:r>
-      <w:r>
-        <w:rPr>
-          <w:rFonts w:cstheme="minorHAnsi"/>
-        </w:rPr>
-        <w:t>sample from the posterior distribution.</w:t>
-      </w:r>
-    </w:p>
-    <w:p>
-      <w:pPr>
-        <w:pStyle w:val="ListParagraph"/>
-        <w:numPr>
-          <w:ilvl w:val="1"/>
-          <w:numId w:val="1"/>
-        </w:numPr>
-        <w:rPr>
-          <w:rFonts w:cstheme="minorHAnsi"/>
-        </w:rPr>
-      </w:pPr>
-      <w:r>
-        <w:rPr>
-          <w:rFonts w:cstheme="minorHAnsi"/>
-        </w:rPr>
-        <w:t>Forecasting using the grid approximation.</w:t>
-      </w:r>
-    </w:p>
-    <w:p>
-      <w:pPr>
-        <w:pStyle w:val="ListParagraph"/>
-        <w:numPr>
-          <w:ilvl w:val="1"/>
-          <w:numId w:val="1"/>
-        </w:numPr>
-        <w:rPr>
-          <w:rFonts w:cstheme="minorHAnsi"/>
-        </w:rPr>
-      </w:pPr>
-      <w:r>
-        <w:rPr>
-          <w:rFonts w:cstheme="minorHAnsi"/>
-        </w:rPr>
-        <w:t>The issues</w:t>
-      </w:r>
-      <w:r>
-        <w:rPr>
-          <w:rFonts w:cstheme="minorHAnsi"/>
-        </w:rPr>
-        <w:t xml:space="preserve"> associated</w:t>
-      </w:r>
-      <w:r>
-        <w:rPr>
-          <w:rFonts w:cstheme="minorHAnsi"/>
-        </w:rPr>
-        <w:t xml:space="preserve"> </w:t>
-      </w:r>
-      <w:r>
-        <w:rPr>
-          <w:rFonts w:cstheme="minorHAnsi"/>
-        </w:rPr>
-        <w:t xml:space="preserve">with </w:t>
-      </w:r>
-      <w:r>
-        <w:rPr>
-          <w:rFonts w:cstheme="minorHAnsi"/>
-        </w:rPr>
-        <w:t xml:space="preserve">discretisation: </w:t>
-      </w:r>
-      <w:r>
-        <w:rPr>
-          <w:rFonts w:cstheme="minorHAnsi"/>
-        </w:rPr>
-        <w:t xml:space="preserve">the method quickly becomes </w:t>
-      </w:r>
-      <w:r>
-        <w:rPr>
-          <w:rFonts w:cstheme="minorHAnsi"/>
-        </w:rPr>
-        <w:t>computationally prohibitive</w:t>
-      </w:r>
-      <w:r>
-        <w:rPr>
-          <w:rFonts w:cstheme="minorHAnsi"/>
-        </w:rPr>
-        <w:t xml:space="preserve"> when dealing with multiparameter models.</w:t>
-      </w:r>
-    </w:p>
-    <w:p>
-      <w:pPr>
-        <w:pStyle w:val="ListParagraph"/>
-        <w:numPr>
-          <w:ilvl w:val="1"/>
-          <w:numId w:val="1"/>
-        </w:numPr>
-        <w:rPr>
-          <w:rFonts w:cstheme="minorHAnsi"/>
-        </w:rPr>
-      </w:pPr>
-      <w:r>
-        <w:rPr>
-          <w:rFonts w:cstheme="minorHAnsi"/>
-        </w:rPr>
-        <w:t>Ch</w:t>
-      </w:r>
-      <w:r>
-        <w:rPr>
-          <w:rFonts w:cstheme="minorHAnsi"/>
-        </w:rPr>
-        <w:t xml:space="preserve">apter summary. </w:t>
-      </w:r>
-      <w:r>
-        <w:rPr>
-          <w:rFonts w:cstheme="minorHAnsi"/>
-        </w:rPr>
-        <w:t>A</w:t>
-      </w:r>
-      <w:r>
-        <w:rPr>
-          <w:rFonts w:cstheme="minorHAnsi"/>
-        </w:rPr>
-        <w:t xml:space="preserve"> first step towards a modern application of Bayesian theory.</w:t>
-      </w:r>
-    </w:p>
-    <w:p>
-      <w:pPr>
-        <w:pStyle w:val="ListParagraph"/>
-        <w:numPr>
-          <w:ilvl w:val="1"/>
-          <w:numId w:val="1"/>
-        </w:numPr>
+      <w:r>
+        <w:rPr>
+          <w:rFonts w:cstheme="minorHAnsi"/>
+        </w:rPr>
+        <w:t xml:space="preserve">R-squared, AIC and BIC. </w:t>
+      </w:r>
+      <w:r>
+        <w:rPr>
+          <w:rFonts w:cstheme="minorHAnsi"/>
+        </w:rPr>
+        <w:t>The lack of adequacy of these methodologies for a Bayesian framework.</w:t>
+      </w:r>
+      <w:r>
+        <w:rPr>
+          <w:rFonts w:cstheme="minorHAnsi"/>
+        </w:rPr>
+        <w:t xml:space="preserve"> The BIC </w:t>
+      </w:r>
+      <w:r>
+        <w:rPr>
+          <w:rFonts w:cstheme="minorHAnsi"/>
+        </w:rPr>
+        <w:t>as an approximation reached from Bayesian arguments.</w:t>
+      </w:r>
+    </w:p>
+    <w:p>
+      <w:pPr>
+        <w:pStyle w:val="ListParagraph"/>
+        <w:numPr>
+          <w:ilvl w:val="1"/>
+          <w:numId w:val="1"/>
+        </w:numPr>
+        <w:spacing w:line="240" w:lineRule="auto"/>
+        <w:rPr>
+          <w:rFonts w:cstheme="minorHAnsi"/>
+        </w:rPr>
+      </w:pPr>
+      <w:r>
+        <w:rPr>
+          <w:rFonts w:cstheme="minorHAnsi"/>
+        </w:rPr>
+        <w:t xml:space="preserve">Chapter summary. </w:t>
+      </w:r>
+      <w:r>
+        <w:rPr>
+          <w:rFonts w:cstheme="minorHAnsi"/>
+        </w:rPr>
+        <w:t>The student will now be aware of the classical approaches to hypothesis testing, and their associated problems</w:t>
+      </w:r>
+      <w:r>
+        <w:rPr>
+          <w:rFonts w:cstheme="minorHAnsi"/>
+        </w:rPr>
+        <w:t>, as well as the Bayesian equivalents.</w:t>
+      </w:r>
+    </w:p>
+    <w:p>
+      <w:pPr>
+        <w:pStyle w:val="ListParagraph"/>
+        <w:numPr>
+          <w:ilvl w:val="1"/>
+          <w:numId w:val="1"/>
+        </w:numPr>
+        <w:spacing w:line="240" w:lineRule="auto"/>
         <w:rPr>
           <w:rFonts w:cstheme="minorHAnsi"/>
         </w:rPr>
@@ -4973,6 +6764,7 @@
     <w:p>
       <w:pPr>
         <w:pStyle w:val="ListParagraph"/>
+        <w:spacing w:line="240" w:lineRule="auto"/>
         <w:rPr>
           <w:rFonts w:cstheme="minorHAnsi"/>
         </w:rPr>
@@ -4985,354 +6777,170 @@
           <w:ilvl w:val="0"/>
           <w:numId w:val="1"/>
         </w:numPr>
-        <w:rPr>
-          <w:rFonts w:cstheme="minorHAnsi"/>
-        </w:rPr>
-      </w:pPr>
-      <w:r>
-        <w:rPr>
-          <w:rFonts w:cstheme="minorHAnsi"/>
-        </w:rPr>
-        <w:t xml:space="preserve">Computational Bayes </w:t>
-      </w:r>
-      <w:r>
-        <w:rPr>
-          <w:rFonts w:cstheme="minorHAnsi"/>
-        </w:rPr>
-        <w:t>II</w:t>
-      </w:r>
-      <w:r>
-        <w:rPr>
-          <w:rFonts w:cstheme="minorHAnsi"/>
-        </w:rPr>
-        <w:t>: the Metropolis-Hastings algorithm</w:t>
-      </w:r>
-      <w:r>
-        <w:rPr>
-          <w:rFonts w:cstheme="minorHAnsi"/>
-        </w:rPr>
-        <w:t>.</w:t>
-      </w:r>
-      <w:r>
-        <w:rPr>
-          <w:rFonts w:cstheme="minorHAnsi"/>
-        </w:rPr>
-        <w:t xml:space="preserve"> </w:t>
-      </w:r>
-    </w:p>
-    <w:p>
-      <w:pPr>
-        <w:pStyle w:val="ListParagraph"/>
-        <w:numPr>
-          <w:ilvl w:val="1"/>
-          <w:numId w:val="1"/>
-        </w:numPr>
-        <w:rPr>
-          <w:rFonts w:cstheme="minorHAnsi"/>
-        </w:rPr>
-      </w:pPr>
-      <w:r>
-        <w:rPr>
-          <w:rFonts w:cstheme="minorHAnsi"/>
-        </w:rPr>
-        <w:t xml:space="preserve">The goal of this chapter: This chapter </w:t>
-      </w:r>
-      <w:r>
-        <w:rPr>
-          <w:rFonts w:cstheme="minorHAnsi"/>
-        </w:rPr>
-        <w:t>will</w:t>
-      </w:r>
-      <w:r>
-        <w:rPr>
-          <w:rFonts w:cstheme="minorHAnsi"/>
-        </w:rPr>
-        <w:t xml:space="preserve"> provide an accessible </w:t>
-      </w:r>
-      <w:r>
-        <w:rPr>
-          <w:rFonts w:cstheme="minorHAnsi"/>
-        </w:rPr>
-        <w:t>introduction to this powerful algorithm</w:t>
-      </w:r>
-      <w:r>
-        <w:rPr>
-          <w:rFonts w:cstheme="minorHAnsi"/>
-        </w:rPr>
-        <w:t xml:space="preserve">, and explain the intuition behind the MH simulation technique. </w:t>
-      </w:r>
-      <w:r>
-        <w:rPr>
-          <w:rFonts w:cstheme="minorHAnsi"/>
-        </w:rPr>
-        <w:t xml:space="preserve">It will </w:t>
-      </w:r>
-      <w:r>
-        <w:rPr>
-          <w:rFonts w:cstheme="minorHAnsi"/>
-        </w:rPr>
-        <w:t>be supplemented with</w:t>
-      </w:r>
-      <w:r>
-        <w:rPr>
-          <w:rFonts w:cstheme="minorHAnsi"/>
-        </w:rPr>
-        <w:t xml:space="preserve"> lots</w:t>
-      </w:r>
-      <w:r>
-        <w:rPr>
-          <w:rFonts w:cstheme="minorHAnsi"/>
-        </w:rPr>
-        <w:t xml:space="preserve"> of examples in </w:t>
-      </w:r>
-      <w:r>
-        <w:rPr>
-          <w:rFonts w:cstheme="minorHAnsi"/>
-        </w:rPr>
-        <w:t>R.</w:t>
-      </w:r>
-    </w:p>
-    <w:p>
-      <w:pPr>
-        <w:pStyle w:val="ListParagraph"/>
-        <w:numPr>
-          <w:ilvl w:val="1"/>
-          <w:numId w:val="1"/>
-        </w:numPr>
-        <w:rPr>
-          <w:rFonts w:cstheme="minorHAnsi"/>
-        </w:rPr>
-      </w:pPr>
-      <w:r>
-        <w:rPr>
-          <w:rFonts w:cstheme="minorHAnsi"/>
-        </w:rPr>
-        <w:t xml:space="preserve">The denominator as a source of the nuisance in </w:t>
-      </w:r>
-      <w:r>
-        <w:rPr>
-          <w:rFonts w:cstheme="minorHAnsi"/>
-        </w:rPr>
-        <w:t>Bayesian analysis.</w:t>
-      </w:r>
-    </w:p>
-    <w:p>
-      <w:pPr>
-        <w:pStyle w:val="ListParagraph"/>
-        <w:numPr>
-          <w:ilvl w:val="1"/>
-          <w:numId w:val="1"/>
-        </w:numPr>
-        <w:rPr>
-          <w:rFonts w:cstheme="minorHAnsi"/>
-        </w:rPr>
-      </w:pPr>
-      <w:r>
-        <w:rPr>
-          <w:rFonts w:cstheme="minorHAnsi"/>
-        </w:rPr>
-        <w:t>How to forget about the denominator</w:t>
-      </w:r>
-      <w:r>
-        <w:rPr>
-          <w:rFonts w:cstheme="minorHAnsi"/>
-        </w:rPr>
-        <w:t>?</w:t>
-      </w:r>
-      <w:r>
-        <w:rPr>
-          <w:rFonts w:cstheme="minorHAnsi"/>
-        </w:rPr>
-        <w:t xml:space="preserve"> </w:t>
-      </w:r>
-      <w:r>
-        <w:rPr>
-          <w:rFonts w:cstheme="minorHAnsi"/>
-        </w:rPr>
-        <w:t>This m</w:t>
-      </w:r>
-      <w:r>
-        <w:rPr>
-          <w:rFonts w:cstheme="minorHAnsi"/>
-        </w:rPr>
-        <w:t>otivates</w:t>
-      </w:r>
-      <w:r>
-        <w:rPr>
-          <w:rFonts w:cstheme="minorHAnsi"/>
-        </w:rPr>
-        <w:t xml:space="preserve"> the use of the Metropolis-Hastings algorithm.</w:t>
-      </w:r>
-    </w:p>
-    <w:p>
-      <w:pPr>
-        <w:pStyle w:val="ListParagraph"/>
-        <w:numPr>
-          <w:ilvl w:val="1"/>
-          <w:numId w:val="1"/>
-        </w:numPr>
-        <w:rPr>
-          <w:rFonts w:cstheme="minorHAnsi"/>
-        </w:rPr>
-      </w:pPr>
-      <w:r>
-        <w:rPr>
-          <w:rFonts w:cstheme="minorHAnsi"/>
-        </w:rPr>
-        <w:t xml:space="preserve">The analogy of walking around a landscape. Moving to </w:t>
-      </w:r>
-      <w:r>
-        <w:rPr>
-          <w:rFonts w:cstheme="minorHAnsi"/>
-        </w:rPr>
-        <w:t xml:space="preserve">a new spot probabilistically </w:t>
-      </w:r>
-      <w:r>
-        <w:rPr>
-          <w:rFonts w:cstheme="minorHAnsi"/>
-        </w:rPr>
-        <w:t>if it is lower, and moving to a high</w:t>
-      </w:r>
-      <w:r>
-        <w:rPr>
-          <w:rFonts w:cstheme="minorHAnsi"/>
-        </w:rPr>
-        <w:t>er</w:t>
-      </w:r>
-      <w:r>
-        <w:rPr>
-          <w:rFonts w:cstheme="minorHAnsi"/>
-        </w:rPr>
-        <w:t xml:space="preserve"> spot definitely.</w:t>
-      </w:r>
-      <w:r>
-        <w:rPr>
-          <w:rFonts w:cstheme="minorHAnsi"/>
-        </w:rPr>
-        <w:t xml:space="preserve"> The idea is that you </w:t>
-      </w:r>
-      <w:r>
-        <w:rPr>
-          <w:rFonts w:cstheme="minorHAnsi"/>
-        </w:rPr>
-        <w:t>will visit positions at a rate proportional to their height.</w:t>
-      </w:r>
-      <w:r>
-        <w:rPr>
-          <w:rFonts w:cstheme="minorHAnsi"/>
-        </w:rPr>
-        <w:t xml:space="preserve"> </w:t>
-      </w:r>
-      <w:r>
-        <w:rPr>
-          <w:rFonts w:cstheme="minorHAnsi"/>
-        </w:rPr>
-        <w:t xml:space="preserve">Rain analogy: </w:t>
-      </w:r>
-      <w:r>
-        <w:rPr>
-          <w:rFonts w:cstheme="minorHAnsi"/>
-        </w:rPr>
-        <w:t xml:space="preserve">absolute height is unimportant, only the relative </w:t>
-      </w:r>
-      <w:r>
-        <w:rPr>
-          <w:rFonts w:cstheme="minorHAnsi"/>
-        </w:rPr>
-        <w:t>difference</w:t>
-      </w:r>
-      <w:r>
-        <w:rPr>
-          <w:rFonts w:cstheme="minorHAnsi"/>
-        </w:rPr>
-        <w:t xml:space="preserve"> between parts of the landscape.</w:t>
-      </w:r>
-    </w:p>
-    <w:p>
-      <w:pPr>
-        <w:pStyle w:val="ListParagraph"/>
-        <w:numPr>
-          <w:ilvl w:val="1"/>
-          <w:numId w:val="1"/>
-        </w:numPr>
-        <w:rPr>
-          <w:rFonts w:cstheme="minorHAnsi"/>
-        </w:rPr>
-      </w:pPr>
-      <w:r>
-        <w:rPr>
-          <w:rFonts w:cstheme="minorHAnsi"/>
-        </w:rPr>
-        <w:t xml:space="preserve">How to pick the distance to </w:t>
-      </w:r>
-      <w:r>
-        <w:rPr>
-          <w:rFonts w:cstheme="minorHAnsi"/>
-        </w:rPr>
-        <w:t xml:space="preserve">step? </w:t>
-      </w:r>
-      <w:r>
-        <w:rPr>
-          <w:rFonts w:cstheme="minorHAnsi"/>
-        </w:rPr>
-        <w:t>The importance of a proposal distribution.</w:t>
-      </w:r>
-    </w:p>
-    <w:p>
-      <w:pPr>
-        <w:pStyle w:val="ListParagraph"/>
-        <w:numPr>
-          <w:ilvl w:val="1"/>
-          <w:numId w:val="1"/>
-        </w:numPr>
-        <w:rPr>
-          <w:rFonts w:cstheme="minorHAnsi"/>
-        </w:rPr>
-      </w:pPr>
-      <w:r>
-        <w:rPr>
-          <w:rFonts w:cstheme="minorHAnsi"/>
-        </w:rPr>
-        <w:t>The ‘burn-in’ period</w:t>
-      </w:r>
-      <w:r>
-        <w:rPr>
-          <w:rFonts w:cstheme="minorHAnsi"/>
-        </w:rPr>
-        <w:t xml:space="preserve">. </w:t>
-      </w:r>
-      <w:r>
-        <w:rPr>
-          <w:rFonts w:cstheme="minorHAnsi"/>
-        </w:rPr>
-        <w:t>The necessity to leave the simulator to settle down so that it does not become ‘stuck’ in a particular aspect of the landscape.</w:t>
-      </w:r>
-    </w:p>
-    <w:p>
-      <w:pPr>
-        <w:pStyle w:val="ListParagraph"/>
-        <w:numPr>
-          <w:ilvl w:val="1"/>
-          <w:numId w:val="1"/>
-        </w:numPr>
-        <w:rPr>
-          <w:rFonts w:cstheme="minorHAnsi"/>
-        </w:rPr>
-      </w:pPr>
-      <w:r>
-        <w:rPr>
-          <w:rFonts w:cstheme="minorHAnsi"/>
-        </w:rPr>
-        <w:t xml:space="preserve">Examples 1-4 revisited. Now using Metropolis-Hastings. </w:t>
-      </w:r>
-    </w:p>
-    <w:p>
-      <w:pPr>
-        <w:pStyle w:val="ListParagraph"/>
-        <w:numPr>
-          <w:ilvl w:val="1"/>
-          <w:numId w:val="1"/>
-        </w:numPr>
+        <w:spacing w:line="240" w:lineRule="auto"/>
+        <w:rPr>
+          <w:rFonts w:cstheme="minorHAnsi"/>
+        </w:rPr>
+      </w:pPr>
+      <w:r>
+        <w:rPr>
+          <w:rFonts w:cstheme="minorHAnsi"/>
+        </w:rPr>
+        <w:t xml:space="preserve">Hypothesis testing II: </w:t>
+      </w:r>
+      <w:r>
+        <w:rPr>
+          <w:rFonts w:cstheme="minorHAnsi"/>
+        </w:rPr>
+        <w:t>Further Bayesian approaches.</w:t>
+      </w:r>
+    </w:p>
+    <w:p>
+      <w:pPr>
+        <w:pStyle w:val="ListParagraph"/>
+        <w:numPr>
+          <w:ilvl w:val="1"/>
+          <w:numId w:val="1"/>
+        </w:numPr>
+        <w:spacing w:line="240" w:lineRule="auto"/>
+        <w:rPr>
+          <w:rFonts w:cstheme="minorHAnsi"/>
+        </w:rPr>
+      </w:pPr>
+      <w:r>
+        <w:rPr>
+          <w:rFonts w:cstheme="minorHAnsi"/>
+        </w:rPr>
+        <w:t xml:space="preserve">The goal of this chapter: </w:t>
+      </w:r>
+      <w:r>
+        <w:rPr>
+          <w:rFonts w:cstheme="minorHAnsi"/>
+        </w:rPr>
+        <w:t>The modern Bayesian approaches to hypothesis test</w:t>
+      </w:r>
+      <w:r>
+        <w:rPr>
+          <w:rFonts w:cstheme="minorHAnsi"/>
+        </w:rPr>
+        <w:t xml:space="preserve">ing will be covered, and their </w:t>
+      </w:r>
+      <w:r>
+        <w:rPr>
+          <w:rFonts w:cstheme="minorHAnsi"/>
+        </w:rPr>
+        <w:t>benefits emphasised relative to classical approaches.</w:t>
+      </w:r>
+    </w:p>
+    <w:p>
+      <w:pPr>
+        <w:pStyle w:val="ListParagraph"/>
+        <w:numPr>
+          <w:ilvl w:val="1"/>
+          <w:numId w:val="1"/>
+        </w:numPr>
+        <w:spacing w:line="240" w:lineRule="auto"/>
+        <w:rPr>
+          <w:rFonts w:cstheme="minorHAnsi"/>
+        </w:rPr>
+      </w:pPr>
+      <w:r>
+        <w:rPr>
+          <w:rFonts w:cstheme="minorHAnsi"/>
+        </w:rPr>
+        <w:t xml:space="preserve">A comparison between models by computing the ratio of P(data). </w:t>
+      </w:r>
+    </w:p>
+    <w:p>
+      <w:pPr>
+        <w:pStyle w:val="ListParagraph"/>
+        <w:numPr>
+          <w:ilvl w:val="1"/>
+          <w:numId w:val="1"/>
+        </w:numPr>
+        <w:spacing w:line="240" w:lineRule="auto"/>
+        <w:rPr>
+          <w:rFonts w:cstheme="minorHAnsi"/>
+        </w:rPr>
+      </w:pPr>
+      <w:r>
+        <w:rPr>
+          <w:rFonts w:cstheme="minorHAnsi"/>
+        </w:rPr>
+        <w:t xml:space="preserve">Jeffrey’s scale as an arbitrary way of </w:t>
+      </w:r>
+      <w:r>
+        <w:rPr>
+          <w:rFonts w:cstheme="minorHAnsi"/>
+        </w:rPr>
+        <w:t>selecting between models, but nonetheless a frequently used methodology.</w:t>
+      </w:r>
+    </w:p>
+    <w:p>
+      <w:pPr>
+        <w:pStyle w:val="ListParagraph"/>
+        <w:numPr>
+          <w:ilvl w:val="1"/>
+          <w:numId w:val="1"/>
+        </w:numPr>
+        <w:spacing w:line="240" w:lineRule="auto"/>
+        <w:rPr>
+          <w:rFonts w:cstheme="minorHAnsi"/>
+        </w:rPr>
+      </w:pPr>
+      <w:r>
+        <w:rPr>
+          <w:rFonts w:cstheme="minorHAnsi"/>
+        </w:rPr>
+        <w:t>Simulation as a method of evaluating model fit.</w:t>
+      </w:r>
+    </w:p>
+    <w:p>
+      <w:pPr>
+        <w:pStyle w:val="ListParagraph"/>
+        <w:numPr>
+          <w:ilvl w:val="1"/>
+          <w:numId w:val="1"/>
+        </w:numPr>
+        <w:spacing w:line="240" w:lineRule="auto"/>
+        <w:rPr>
+          <w:rFonts w:cstheme="minorHAnsi"/>
+        </w:rPr>
+      </w:pPr>
+      <w:r>
+        <w:rPr>
+          <w:rFonts w:cstheme="minorHAnsi"/>
+        </w:rPr>
+        <w:t>Posterior predictive probabilities. Generate new data from your model by simulating from the posterior. Compare the ‘generated’ data with the actual data. Do these look similar?</w:t>
+      </w:r>
+    </w:p>
+    <w:p>
+      <w:pPr>
+        <w:pStyle w:val="ListParagraph"/>
+        <w:numPr>
+          <w:ilvl w:val="1"/>
+          <w:numId w:val="1"/>
+        </w:numPr>
+        <w:spacing w:line="240" w:lineRule="auto"/>
+        <w:rPr>
+          <w:rFonts w:cstheme="minorHAnsi"/>
+        </w:rPr>
+      </w:pPr>
+      <w:r>
+        <w:rPr>
+          <w:rFonts w:cstheme="minorHAnsi"/>
+        </w:rPr>
+        <w:t>Test statistics in Bayesian theory as a means of evaluating model fit.</w:t>
+      </w:r>
+    </w:p>
+    <w:p>
+      <w:pPr>
+        <w:pStyle w:val="ListParagraph"/>
+        <w:numPr>
+          <w:ilvl w:val="2"/>
+          <w:numId w:val="1"/>
+        </w:numPr>
+        <w:spacing w:line="240" w:lineRule="auto"/>
         <w:rPr>
           <w:rFonts w:cstheme="minorHAnsi"/>
         </w:rPr>
@@ -5342,1074 +6950,14 @@
           <w:rFonts w:cstheme="minorHAnsi"/>
         </w:rPr>
         <w:lastRenderedPageBreak/>
-        <w:t xml:space="preserve">Example 5: a system with </w:t>
-      </w:r>
-      <w:r>
-        <w:rPr>
-          <w:rFonts w:cstheme="minorHAnsi"/>
-        </w:rPr>
-        <w:t>several</w:t>
-      </w:r>
-      <w:r>
-        <w:rPr>
-          <w:rFonts w:cstheme="minorHAnsi"/>
-        </w:rPr>
-        <w:t xml:space="preserve"> variables. </w:t>
-      </w:r>
-      <w:r>
-        <w:rPr>
-          <w:rFonts w:cstheme="minorHAnsi"/>
-        </w:rPr>
-        <w:t xml:space="preserve">The impracticality </w:t>
-      </w:r>
-      <w:r>
-        <w:rPr>
-          <w:rFonts w:cstheme="minorHAnsi"/>
-        </w:rPr>
-        <w:t xml:space="preserve">of the </w:t>
-      </w:r>
-      <w:r>
-        <w:rPr>
-          <w:rFonts w:cstheme="minorHAnsi"/>
-        </w:rPr>
-        <w:t>grid-approximatio</w:t>
-      </w:r>
-      <w:r>
-        <w:rPr>
-          <w:rFonts w:cstheme="minorHAnsi"/>
-        </w:rPr>
-        <w:t>n approach when compared to Metropolis-Hastings.</w:t>
-      </w:r>
-    </w:p>
-    <w:p>
-      <w:pPr>
-        <w:pStyle w:val="ListParagraph"/>
-        <w:numPr>
-          <w:ilvl w:val="1"/>
-          <w:numId w:val="1"/>
-        </w:numPr>
-        <w:rPr>
-          <w:rFonts w:cstheme="minorHAnsi"/>
-        </w:rPr>
-      </w:pPr>
-      <w:r>
-        <w:rPr>
-          <w:rFonts w:cstheme="minorHAnsi"/>
-        </w:rPr>
-        <w:t>How to code one’s own MH sampler in R?</w:t>
-      </w:r>
-    </w:p>
-    <w:p>
-      <w:pPr>
-        <w:pStyle w:val="ListParagraph"/>
-        <w:numPr>
-          <w:ilvl w:val="1"/>
-          <w:numId w:val="1"/>
-        </w:numPr>
-        <w:rPr>
-          <w:rFonts w:cstheme="minorHAnsi"/>
-        </w:rPr>
-      </w:pPr>
-      <w:r>
-        <w:rPr>
-          <w:rFonts w:cstheme="minorHAnsi"/>
-        </w:rPr>
-        <w:t>Issues associated</w:t>
-      </w:r>
-      <w:r>
-        <w:rPr>
-          <w:rFonts w:cstheme="minorHAnsi"/>
-        </w:rPr>
-        <w:t xml:space="preserve"> with Metropolis-Hastings. </w:t>
-      </w:r>
-      <w:r>
-        <w:rPr>
-          <w:rFonts w:cstheme="minorHAnsi"/>
-        </w:rPr>
-        <w:t>The relatively long burn-</w:t>
-      </w:r>
-      <w:r>
-        <w:rPr>
-          <w:rFonts w:cstheme="minorHAnsi"/>
-        </w:rPr>
-        <w:t xml:space="preserve">in and simulation period required </w:t>
-      </w:r>
-      <w:r>
-        <w:rPr>
-          <w:rFonts w:cstheme="minorHAnsi"/>
-        </w:rPr>
-        <w:t xml:space="preserve">before one </w:t>
-      </w:r>
-      <w:r>
-        <w:rPr>
-          <w:rFonts w:cstheme="minorHAnsi"/>
-        </w:rPr>
-        <w:t>can</w:t>
-      </w:r>
-      <w:r>
-        <w:rPr>
-          <w:rFonts w:cstheme="minorHAnsi"/>
-        </w:rPr>
-        <w:t xml:space="preserve"> sample from the posterior;</w:t>
-      </w:r>
-      <w:r>
-        <w:rPr>
-          <w:rFonts w:cstheme="minorHAnsi"/>
-        </w:rPr>
-        <w:t xml:space="preserve"> i</w:t>
-      </w:r>
-      <w:r>
-        <w:rPr>
-          <w:rFonts w:cstheme="minorHAnsi"/>
-        </w:rPr>
-        <w:t>ts inability to deal with particular posterior distr</w:t>
-      </w:r>
-      <w:r>
-        <w:rPr>
-          <w:rFonts w:cstheme="minorHAnsi"/>
-        </w:rPr>
-        <w:t>ibutions in an efficient manner; the need to tune the sampler to make it efficient.</w:t>
-      </w:r>
-    </w:p>
-    <w:p>
-      <w:pPr>
-        <w:pStyle w:val="ListParagraph"/>
-        <w:numPr>
-          <w:ilvl w:val="1"/>
-          <w:numId w:val="1"/>
-        </w:numPr>
-        <w:rPr>
-          <w:rFonts w:cstheme="minorHAnsi"/>
-        </w:rPr>
-      </w:pPr>
-      <w:r>
-        <w:rPr>
-          <w:rFonts w:cstheme="minorHAnsi"/>
-        </w:rPr>
-        <w:t>Chapter summary</w:t>
-      </w:r>
-      <w:r>
-        <w:rPr>
-          <w:rFonts w:cstheme="minorHAnsi"/>
-        </w:rPr>
-        <w:t>. T</w:t>
-      </w:r>
-      <w:r>
-        <w:rPr>
-          <w:rFonts w:cstheme="minorHAnsi"/>
-        </w:rPr>
-        <w:t xml:space="preserve">he reader </w:t>
-      </w:r>
-      <w:r>
-        <w:rPr>
-          <w:rFonts w:cstheme="minorHAnsi"/>
-        </w:rPr>
-        <w:t>will</w:t>
-      </w:r>
-      <w:r>
-        <w:rPr>
-          <w:rFonts w:cstheme="minorHAnsi"/>
-        </w:rPr>
-        <w:t xml:space="preserve"> understand how MCMC works for the case of the </w:t>
-      </w:r>
-      <w:r>
-        <w:rPr>
-          <w:rFonts w:cstheme="minorHAnsi"/>
-        </w:rPr>
-        <w:t>MH algorithm</w:t>
-      </w:r>
-      <w:r>
-        <w:rPr>
-          <w:rFonts w:cstheme="minorHAnsi"/>
-        </w:rPr>
-        <w:t>.</w:t>
-      </w:r>
-      <w:r>
-        <w:rPr>
-          <w:rFonts w:cstheme="minorHAnsi"/>
-        </w:rPr>
-        <w:t xml:space="preserve"> They</w:t>
-      </w:r>
-      <w:r>
-        <w:rPr>
-          <w:rFonts w:cstheme="minorHAnsi"/>
-        </w:rPr>
-        <w:t xml:space="preserve"> will</w:t>
-      </w:r>
-      <w:r>
-        <w:rPr>
-          <w:rFonts w:cstheme="minorHAnsi"/>
-        </w:rPr>
-        <w:t xml:space="preserve"> also be able to use it to sample from the posterior distribution.</w:t>
-      </w:r>
-    </w:p>
-    <w:p>
-      <w:pPr>
-        <w:pStyle w:val="ListParagraph"/>
-        <w:numPr>
-          <w:ilvl w:val="1"/>
-          <w:numId w:val="1"/>
-        </w:numPr>
-        <w:rPr>
-          <w:rFonts w:cstheme="minorHAnsi"/>
-        </w:rPr>
-      </w:pPr>
-      <w:r>
-        <w:rPr>
-          <w:rFonts w:cstheme="minorHAnsi"/>
-        </w:rPr>
-        <w:t>Problem set introduction.</w:t>
-      </w:r>
-    </w:p>
-    <w:p>
-      <w:pPr>
-        <w:pStyle w:val="ListParagraph"/>
-        <w:rPr>
-          <w:rFonts w:cstheme="minorHAnsi"/>
-        </w:rPr>
-      </w:pPr>
-    </w:p>
-    <w:p>
-      <w:pPr>
-        <w:pStyle w:val="ListParagraph"/>
-        <w:numPr>
-          <w:ilvl w:val="0"/>
-          <w:numId w:val="1"/>
-        </w:numPr>
-        <w:rPr>
-          <w:rFonts w:cstheme="minorHAnsi"/>
-        </w:rPr>
-      </w:pPr>
-      <w:r>
-        <w:rPr>
-          <w:rFonts w:cstheme="minorHAnsi"/>
-        </w:rPr>
-        <w:t xml:space="preserve">Computational Bayes </w:t>
-      </w:r>
-      <w:r>
-        <w:rPr>
-          <w:rFonts w:cstheme="minorHAnsi"/>
-        </w:rPr>
-        <w:t>III</w:t>
-      </w:r>
-      <w:r>
-        <w:rPr>
-          <w:rFonts w:cstheme="minorHAnsi"/>
-        </w:rPr>
-        <w:t>: the Gibbs sampler</w:t>
-      </w:r>
-      <w:r>
-        <w:rPr>
-          <w:rFonts w:cstheme="minorHAnsi"/>
-        </w:rPr>
-        <w:t>.</w:t>
-      </w:r>
-    </w:p>
-    <w:p>
-      <w:pPr>
-        <w:pStyle w:val="ListParagraph"/>
-        <w:numPr>
-          <w:ilvl w:val="1"/>
-          <w:numId w:val="1"/>
-        </w:numPr>
-        <w:rPr>
-          <w:rFonts w:cstheme="minorHAnsi"/>
-        </w:rPr>
-      </w:pPr>
-      <w:r>
-        <w:rPr>
-          <w:rFonts w:cstheme="minorHAnsi"/>
-        </w:rPr>
-        <w:t xml:space="preserve">The goal of this chapter: </w:t>
-      </w:r>
-      <w:r>
-        <w:rPr>
-          <w:rFonts w:cstheme="minorHAnsi"/>
-        </w:rPr>
-        <w:t>An introduction to another powerful algorithm, which is</w:t>
-      </w:r>
-      <w:r>
-        <w:rPr>
-          <w:rFonts w:cstheme="minorHAnsi"/>
-        </w:rPr>
-        <w:t>,</w:t>
-      </w:r>
-      <w:r>
-        <w:rPr>
-          <w:rFonts w:cstheme="minorHAnsi"/>
-        </w:rPr>
-        <w:t xml:space="preserve"> in general more efficient than MH. </w:t>
-      </w:r>
-      <w:r>
-        <w:rPr>
-          <w:rFonts w:cstheme="minorHAnsi"/>
-        </w:rPr>
-        <w:t xml:space="preserve">Explanation that this is the workhorse behind BUGS. </w:t>
-      </w:r>
-    </w:p>
-    <w:p>
-      <w:pPr>
-        <w:pStyle w:val="ListParagraph"/>
-        <w:numPr>
-          <w:ilvl w:val="1"/>
-          <w:numId w:val="1"/>
-        </w:numPr>
-        <w:rPr>
-          <w:rFonts w:cstheme="minorHAnsi"/>
-        </w:rPr>
-      </w:pPr>
-      <w:r>
-        <w:rPr>
-          <w:rFonts w:cstheme="minorHAnsi"/>
-        </w:rPr>
-        <w:t>The Gibbs sampler as a subset of the Metropolis-Hastings algorithm. Alternatively, vice versa as well!</w:t>
-      </w:r>
-    </w:p>
-    <w:p>
-      <w:pPr>
-        <w:pStyle w:val="ListParagraph"/>
-        <w:numPr>
-          <w:ilvl w:val="1"/>
-          <w:numId w:val="1"/>
-        </w:numPr>
-        <w:rPr>
-          <w:rFonts w:cstheme="minorHAnsi"/>
-        </w:rPr>
-      </w:pPr>
-      <w:r>
-        <w:rPr>
-          <w:rFonts w:cstheme="minorHAnsi"/>
-        </w:rPr>
-        <w:t xml:space="preserve">The intuition behind the Gibbs algorithm. </w:t>
-      </w:r>
-      <w:r>
-        <w:rPr>
-          <w:rFonts w:cstheme="minorHAnsi"/>
-        </w:rPr>
-        <w:t xml:space="preserve">Imagine wanting to sample the heights of all the points on earth as a posterior distribution. </w:t>
-      </w:r>
-      <w:r>
-        <w:rPr>
-          <w:rFonts w:cstheme="minorHAnsi"/>
-        </w:rPr>
-        <w:t>One could do a random walk a la MH, but if the propo</w:t>
-      </w:r>
-      <w:r>
-        <w:rPr>
-          <w:rFonts w:cstheme="minorHAnsi"/>
-        </w:rPr>
-        <w:t>sal distribution is too narrow</w:t>
-      </w:r>
-      <w:r>
-        <w:rPr>
-          <w:rFonts w:cstheme="minorHAnsi"/>
-        </w:rPr>
-        <w:t>, then the sampler could get stuck</w:t>
-      </w:r>
-      <w:r>
-        <w:rPr>
-          <w:rFonts w:cstheme="minorHAnsi"/>
-        </w:rPr>
-        <w:t xml:space="preserve"> on a mountain range or desert; alternatively large swathes of landscape </w:t>
-      </w:r>
-      <w:r>
-        <w:rPr>
-          <w:rFonts w:cstheme="minorHAnsi"/>
-        </w:rPr>
-        <w:t>may be ignored if the step size is too large.</w:t>
-      </w:r>
-      <w:r>
-        <w:rPr>
-          <w:rFonts w:cstheme="minorHAnsi"/>
-        </w:rPr>
-        <w:t xml:space="preserve"> </w:t>
-      </w:r>
-      <w:r>
-        <w:rPr>
-          <w:rFonts w:cstheme="minorHAnsi"/>
-        </w:rPr>
-        <w:t xml:space="preserve">This means it can take require a long burn-in, and may or may not be representative of the underlying landscape. </w:t>
-      </w:r>
-      <w:r>
-        <w:rPr>
-          <w:rFonts w:cstheme="minorHAnsi"/>
-        </w:rPr>
-        <w:t xml:space="preserve">The Gibbs algorithm works by cutting through the earth along lines of latitude or longitude, and allowing all steps along this conditional distribution. </w:t>
-      </w:r>
-      <w:r>
-        <w:rPr>
-          <w:rFonts w:cstheme="minorHAnsi"/>
-        </w:rPr>
-        <w:t>Since arbitrary step lengths</w:t>
-      </w:r>
-      <w:r>
-        <w:rPr>
-          <w:rFonts w:cstheme="minorHAnsi"/>
-        </w:rPr>
-        <w:t xml:space="preserve"> are al</w:t>
-      </w:r>
-      <w:r>
-        <w:rPr>
-          <w:rFonts w:cstheme="minorHAnsi"/>
-        </w:rPr>
-        <w:t>lowed, the algorithm is quicker, and there is no need to fine tune it to the degree of MH.</w:t>
-      </w:r>
-    </w:p>
-    <w:p>
-      <w:pPr>
-        <w:pStyle w:val="ListParagraph"/>
-        <w:numPr>
-          <w:ilvl w:val="1"/>
-          <w:numId w:val="1"/>
-        </w:numPr>
-        <w:rPr>
-          <w:rFonts w:cstheme="minorHAnsi"/>
-        </w:rPr>
-      </w:pPr>
-      <w:r>
-        <w:rPr>
-          <w:rFonts w:cstheme="minorHAnsi"/>
-        </w:rPr>
-        <w:t xml:space="preserve">The Gibbs sampler for simple examples, where the conditional </w:t>
-      </w:r>
-      <w:r>
-        <w:rPr>
-          <w:rFonts w:cstheme="minorHAnsi"/>
-        </w:rPr>
-        <w:t>dist</w:t>
-      </w:r>
-      <w:r>
-        <w:rPr>
-          <w:rFonts w:cstheme="minorHAnsi"/>
-        </w:rPr>
-        <w:t xml:space="preserve">ributions of parameters are </w:t>
-      </w:r>
-      <w:r>
-        <w:rPr>
-          <w:rFonts w:cstheme="minorHAnsi"/>
-        </w:rPr>
-        <w:t>known.</w:t>
-      </w:r>
-    </w:p>
-    <w:p>
-      <w:pPr>
-        <w:pStyle w:val="ListParagraph"/>
-        <w:numPr>
-          <w:ilvl w:val="1"/>
-          <w:numId w:val="1"/>
-        </w:numPr>
-        <w:rPr>
-          <w:rFonts w:cstheme="minorHAnsi"/>
-        </w:rPr>
-      </w:pPr>
-      <w:r>
-        <w:rPr>
-          <w:rFonts w:cstheme="minorHAnsi"/>
-        </w:rPr>
-        <w:t>The</w:t>
-      </w:r>
-      <w:r>
-        <w:rPr>
-          <w:rFonts w:cstheme="minorHAnsi"/>
-        </w:rPr>
-        <w:t xml:space="preserve"> main</w:t>
-      </w:r>
-      <w:r>
-        <w:rPr>
-          <w:rFonts w:cstheme="minorHAnsi"/>
-        </w:rPr>
-        <w:t xml:space="preserve"> issue with Gibbs</w:t>
-      </w:r>
-      <w:r>
-        <w:rPr>
-          <w:rFonts w:cstheme="minorHAnsi"/>
-        </w:rPr>
-        <w:t>:</w:t>
-      </w:r>
-      <w:r>
-        <w:rPr>
-          <w:rFonts w:cstheme="minorHAnsi"/>
-        </w:rPr>
-        <w:t xml:space="preserve"> the condi</w:t>
-      </w:r>
-      <w:r>
-        <w:rPr>
-          <w:rFonts w:cstheme="minorHAnsi"/>
-        </w:rPr>
-        <w:t xml:space="preserve">tional distribution must be known. </w:t>
-      </w:r>
-    </w:p>
-    <w:p>
-      <w:pPr>
-        <w:pStyle w:val="ListParagraph"/>
-        <w:numPr>
-          <w:ilvl w:val="1"/>
-          <w:numId w:val="1"/>
-        </w:numPr>
-        <w:rPr>
-          <w:rFonts w:cstheme="minorHAnsi"/>
-        </w:rPr>
-      </w:pPr>
-      <w:r>
-        <w:rPr>
-          <w:rFonts w:cstheme="minorHAnsi"/>
-        </w:rPr>
-        <w:t xml:space="preserve">How to judge convergence of MCMC? Start multiple, overdispersed, chains and wait until the distributions of sampling points across chains is the same as that within them. </w:t>
-      </w:r>
-      <w:r>
-        <w:rPr>
-          <w:rFonts w:cstheme="minorHAnsi"/>
-        </w:rPr>
-        <w:t>Analogy of mixing (non-interacting) balls; recording their position at every point in time.</w:t>
-      </w:r>
-    </w:p>
-    <w:p>
-      <w:pPr>
-        <w:pStyle w:val="ListParagraph"/>
-        <w:numPr>
-          <w:ilvl w:val="1"/>
-          <w:numId w:val="1"/>
-        </w:numPr>
-        <w:rPr>
-          <w:rFonts w:cstheme="minorHAnsi"/>
-        </w:rPr>
-      </w:pPr>
-      <w:r>
-        <w:rPr>
-          <w:rFonts w:cstheme="minorHAnsi"/>
-        </w:rPr>
-        <w:t>Chapter summary</w:t>
-      </w:r>
-      <w:r>
-        <w:rPr>
-          <w:rFonts w:cstheme="minorHAnsi"/>
-        </w:rPr>
-        <w:t>. T</w:t>
-      </w:r>
-      <w:r>
-        <w:rPr>
-          <w:rFonts w:cstheme="minorHAnsi"/>
-        </w:rPr>
-        <w:t xml:space="preserve">he benefits of the three types of sampler. </w:t>
-      </w:r>
-      <w:r>
-        <w:rPr>
-          <w:rFonts w:cstheme="minorHAnsi"/>
-        </w:rPr>
-        <w:t xml:space="preserve">Grid approximation for simplicity, MH for general problems, </w:t>
-      </w:r>
-      <w:r>
-        <w:rPr>
-          <w:rFonts w:cstheme="minorHAnsi"/>
-        </w:rPr>
-        <w:t xml:space="preserve">Gibbs for problems </w:t>
-      </w:r>
-      <w:r>
-        <w:rPr>
-          <w:rFonts w:cstheme="minorHAnsi"/>
-        </w:rPr>
-        <w:t>for which the</w:t>
-      </w:r>
-      <w:r>
-        <w:rPr>
-          <w:rFonts w:cstheme="minorHAnsi"/>
-        </w:rPr>
-        <w:t xml:space="preserve"> conditional distribution has an analytical representation.</w:t>
-      </w:r>
-    </w:p>
-    <w:p>
-      <w:pPr>
-        <w:pStyle w:val="ListParagraph"/>
-        <w:numPr>
-          <w:ilvl w:val="1"/>
-          <w:numId w:val="1"/>
-        </w:numPr>
-        <w:rPr>
-          <w:rFonts w:cstheme="minorHAnsi"/>
-        </w:rPr>
-      </w:pPr>
-      <w:r>
-        <w:rPr>
-          <w:rFonts w:cstheme="minorHAnsi"/>
-        </w:rPr>
-        <w:t xml:space="preserve">Problem set </w:t>
-      </w:r>
-      <w:r>
-        <w:rPr>
-          <w:rFonts w:cstheme="minorHAnsi"/>
-        </w:rPr>
-        <w:t>introduction.</w:t>
-      </w:r>
-    </w:p>
-    <w:p>
-      <w:pPr>
-        <w:pStyle w:val="ListParagraph"/>
-        <w:ind w:left="1440"/>
-        <w:rPr>
-          <w:rFonts w:cstheme="minorHAnsi"/>
-        </w:rPr>
-      </w:pPr>
-    </w:p>
-    <w:p>
-      <w:pPr>
-        <w:pStyle w:val="ListParagraph"/>
-        <w:numPr>
-          <w:ilvl w:val="0"/>
-          <w:numId w:val="1"/>
-        </w:numPr>
-        <w:rPr>
-          <w:rFonts w:cstheme="minorHAnsi"/>
-        </w:rPr>
-      </w:pPr>
-      <w:r>
-        <w:rPr>
-          <w:rFonts w:cstheme="minorHAnsi"/>
-        </w:rPr>
-        <w:t xml:space="preserve">Gibbs sampling in practice: </w:t>
-      </w:r>
-      <w:r>
-        <w:rPr>
-          <w:rFonts w:cstheme="minorHAnsi"/>
-        </w:rPr>
-        <w:t>An introduction to BUGS</w:t>
-      </w:r>
-      <w:r>
-        <w:rPr>
-          <w:rFonts w:cstheme="minorHAnsi"/>
-        </w:rPr>
-        <w:t xml:space="preserve">. </w:t>
-      </w:r>
-    </w:p>
-    <w:p>
-      <w:pPr>
-        <w:pStyle w:val="ListParagraph"/>
-        <w:numPr>
-          <w:ilvl w:val="1"/>
-          <w:numId w:val="1"/>
-        </w:numPr>
-        <w:rPr>
-          <w:rFonts w:cstheme="minorHAnsi"/>
-        </w:rPr>
-      </w:pPr>
-      <w:r>
-        <w:rPr>
-          <w:rFonts w:cstheme="minorHAnsi"/>
-        </w:rPr>
-        <w:t xml:space="preserve">The goal of this chapter: The </w:t>
-      </w:r>
-      <w:r>
-        <w:rPr>
-          <w:rFonts w:cstheme="minorHAnsi"/>
-        </w:rPr>
-        <w:t>aim of</w:t>
-      </w:r>
-      <w:r>
-        <w:rPr>
-          <w:rFonts w:cstheme="minorHAnsi"/>
-        </w:rPr>
-        <w:t xml:space="preserve"> this chapter </w:t>
-      </w:r>
-      <w:r>
-        <w:rPr>
-          <w:rFonts w:cstheme="minorHAnsi"/>
-        </w:rPr>
-        <w:t xml:space="preserve">is </w:t>
-      </w:r>
-      <w:r>
-        <w:rPr>
-          <w:rFonts w:cstheme="minorHAnsi"/>
-        </w:rPr>
-        <w:t>to provide a comprehensive introduction to the use of WinBUGS</w:t>
-      </w:r>
-      <w:r>
-        <w:rPr>
-          <w:rFonts w:cstheme="minorHAnsi"/>
-        </w:rPr>
-        <w:t xml:space="preserve"> and OPENBUGS</w:t>
-      </w:r>
-      <w:r>
-        <w:rPr>
-          <w:rFonts w:cstheme="minorHAnsi"/>
-        </w:rPr>
-        <w:t>; how to set up sim</w:t>
-      </w:r>
-      <w:r>
-        <w:rPr>
-          <w:rFonts w:cstheme="minorHAnsi"/>
-        </w:rPr>
-        <w:t xml:space="preserve">ple simulations, </w:t>
-      </w:r>
-      <w:r>
-        <w:rPr>
-          <w:rFonts w:cstheme="minorHAnsi"/>
-        </w:rPr>
-        <w:t xml:space="preserve">and </w:t>
-      </w:r>
-      <w:r>
-        <w:rPr>
-          <w:rFonts w:cstheme="minorHAnsi"/>
-        </w:rPr>
-        <w:t>how</w:t>
-      </w:r>
-      <w:r>
-        <w:rPr>
-          <w:rFonts w:cstheme="minorHAnsi"/>
-        </w:rPr>
-        <w:t xml:space="preserve"> to</w:t>
-      </w:r>
-      <w:r>
-        <w:rPr>
-          <w:rFonts w:cstheme="minorHAnsi"/>
-        </w:rPr>
-        <w:t xml:space="preserve"> analyse </w:t>
-      </w:r>
-      <w:r>
-        <w:rPr>
-          <w:rFonts w:cstheme="minorHAnsi"/>
-        </w:rPr>
-        <w:t xml:space="preserve">simulation </w:t>
-      </w:r>
-      <w:r>
-        <w:rPr>
-          <w:rFonts w:cstheme="minorHAnsi"/>
-        </w:rPr>
-        <w:t xml:space="preserve">results </w:t>
-      </w:r>
-      <w:r>
-        <w:rPr>
-          <w:rFonts w:cstheme="minorHAnsi"/>
-        </w:rPr>
-        <w:t xml:space="preserve">in R. </w:t>
-      </w:r>
-      <w:r>
-        <w:rPr>
-          <w:rFonts w:cstheme="minorHAnsi"/>
-        </w:rPr>
-        <w:t>From this chapter onwards</w:t>
-      </w:r>
-      <w:r>
-        <w:rPr>
-          <w:rFonts w:cstheme="minorHAnsi"/>
-        </w:rPr>
-        <w:t xml:space="preserve"> BUGS </w:t>
-      </w:r>
-      <w:r>
-        <w:rPr>
-          <w:rFonts w:cstheme="minorHAnsi"/>
-        </w:rPr>
-        <w:t xml:space="preserve">will be used </w:t>
-      </w:r>
-      <w:r>
-        <w:rPr>
-          <w:rFonts w:cstheme="minorHAnsi"/>
-        </w:rPr>
-        <w:t>to run simulations wherever possible.</w:t>
-      </w:r>
-    </w:p>
-    <w:p>
-      <w:pPr>
-        <w:pStyle w:val="ListParagraph"/>
-        <w:numPr>
-          <w:ilvl w:val="1"/>
-          <w:numId w:val="1"/>
-        </w:numPr>
-        <w:rPr>
-          <w:rFonts w:cstheme="minorHAnsi"/>
-        </w:rPr>
-      </w:pPr>
-      <w:r>
-        <w:rPr>
-          <w:rFonts w:cstheme="minorHAnsi"/>
-        </w:rPr>
-        <w:t>Running WinBUGS as a standalone, or calling it from R using R2WINBUGS.</w:t>
-      </w:r>
-    </w:p>
-    <w:p>
-      <w:pPr>
-        <w:pStyle w:val="ListParagraph"/>
-        <w:numPr>
-          <w:ilvl w:val="1"/>
-          <w:numId w:val="1"/>
-        </w:numPr>
-        <w:rPr>
-          <w:rFonts w:cstheme="minorHAnsi"/>
-        </w:rPr>
-      </w:pPr>
-      <w:r>
-        <w:rPr>
-          <w:rFonts w:cstheme="minorHAnsi"/>
-        </w:rPr>
-        <w:t>How to run a simple WinBUGS example.</w:t>
-      </w:r>
-    </w:p>
-    <w:p>
-      <w:pPr>
-        <w:pStyle w:val="ListParagraph"/>
-        <w:numPr>
-          <w:ilvl w:val="1"/>
-          <w:numId w:val="1"/>
-        </w:numPr>
-        <w:rPr>
-          <w:rFonts w:cstheme="minorHAnsi"/>
-        </w:rPr>
-      </w:pPr>
-      <w:r>
-        <w:rPr>
-          <w:rFonts w:cstheme="minorHAnsi"/>
-        </w:rPr>
-        <w:lastRenderedPageBreak/>
-        <w:t>Running OPENBUGS and R2OPENBUGS.</w:t>
-      </w:r>
-    </w:p>
-    <w:p>
-      <w:pPr>
-        <w:pStyle w:val="ListParagraph"/>
-        <w:numPr>
-          <w:ilvl w:val="1"/>
-          <w:numId w:val="1"/>
-        </w:numPr>
-        <w:rPr>
-          <w:rFonts w:cstheme="minorHAnsi"/>
-        </w:rPr>
-      </w:pPr>
-      <w:r>
-        <w:rPr>
-          <w:rFonts w:cstheme="minorHAnsi"/>
-        </w:rPr>
-        <w:t>How to visualise the results using R.</w:t>
-      </w:r>
-    </w:p>
-    <w:p>
-      <w:pPr>
-        <w:pStyle w:val="ListParagraph"/>
-        <w:numPr>
-          <w:ilvl w:val="1"/>
-          <w:numId w:val="1"/>
-        </w:numPr>
-        <w:rPr>
-          <w:rFonts w:cstheme="minorHAnsi"/>
-        </w:rPr>
-      </w:pPr>
-      <w:r>
-        <w:rPr>
-          <w:rFonts w:cstheme="minorHAnsi"/>
-        </w:rPr>
-        <w:t xml:space="preserve">How to </w:t>
-      </w:r>
-      <w:r>
-        <w:rPr>
-          <w:rFonts w:cstheme="minorHAnsi"/>
-        </w:rPr>
-        <w:t>make</w:t>
-      </w:r>
-      <w:r>
-        <w:rPr>
-          <w:rFonts w:cstheme="minorHAnsi"/>
-        </w:rPr>
-        <w:t xml:space="preserve"> prediction</w:t>
-      </w:r>
-      <w:r>
-        <w:rPr>
-          <w:rFonts w:cstheme="minorHAnsi"/>
-        </w:rPr>
-        <w:t>s</w:t>
-      </w:r>
-      <w:r>
-        <w:rPr>
-          <w:rFonts w:cstheme="minorHAnsi"/>
-        </w:rPr>
-        <w:t xml:space="preserve"> using BUGS and R?</w:t>
-      </w:r>
-    </w:p>
-    <w:p>
-      <w:pPr>
-        <w:pStyle w:val="ListParagraph"/>
-        <w:numPr>
-          <w:ilvl w:val="1"/>
-          <w:numId w:val="1"/>
-        </w:numPr>
-        <w:rPr>
-          <w:rFonts w:cstheme="minorHAnsi"/>
-        </w:rPr>
-      </w:pPr>
-      <w:r>
-        <w:rPr>
-          <w:rFonts w:cstheme="minorHAnsi"/>
-        </w:rPr>
-        <w:t>Chapter summary. T</w:t>
-      </w:r>
-      <w:r>
-        <w:rPr>
-          <w:rFonts w:cstheme="minorHAnsi"/>
-        </w:rPr>
-        <w:t xml:space="preserve">he reader </w:t>
-      </w:r>
-      <w:r>
-        <w:rPr>
-          <w:rFonts w:cstheme="minorHAnsi"/>
-        </w:rPr>
-        <w:t>will be</w:t>
-      </w:r>
-      <w:r>
-        <w:rPr>
-          <w:rFonts w:cstheme="minorHAnsi"/>
-        </w:rPr>
-        <w:t xml:space="preserve"> able to run basic simulations in BUGS, and </w:t>
-      </w:r>
-      <w:r>
-        <w:rPr>
-          <w:rFonts w:cstheme="minorHAnsi"/>
-        </w:rPr>
-        <w:t xml:space="preserve">know </w:t>
-      </w:r>
-      <w:r>
-        <w:rPr>
-          <w:rFonts w:cstheme="minorHAnsi"/>
-        </w:rPr>
-        <w:t>how to use and manipulate the results in R.</w:t>
-      </w:r>
-    </w:p>
-    <w:p>
-      <w:pPr>
-        <w:pStyle w:val="ListParagraph"/>
-        <w:numPr>
-          <w:ilvl w:val="1"/>
-          <w:numId w:val="1"/>
-        </w:numPr>
-        <w:rPr>
-          <w:rFonts w:cstheme="minorHAnsi"/>
-        </w:rPr>
-      </w:pPr>
-      <w:r>
-        <w:rPr>
-          <w:rFonts w:cstheme="minorHAnsi"/>
-        </w:rPr>
-        <w:t>Problem set introduction.</w:t>
-      </w:r>
-    </w:p>
-    <w:p>
-      <w:pPr>
-        <w:rPr>
-          <w:rFonts w:cstheme="minorHAnsi"/>
-          <w:b/>
-        </w:rPr>
-      </w:pPr>
-      <w:r>
-        <w:rPr>
-          <w:rFonts w:cstheme="minorHAnsi"/>
-          <w:b/>
-        </w:rPr>
-        <w:t>Part IV: Regression analysis and hierarchical models</w:t>
-      </w:r>
-    </w:p>
-    <w:p>
-      <w:pPr>
-        <w:rPr>
-          <w:rFonts w:cstheme="minorHAnsi"/>
-        </w:rPr>
-      </w:pPr>
-      <w:r>
-        <w:rPr>
-          <w:rFonts w:cstheme="minorHAnsi"/>
-        </w:rPr>
-        <w:t xml:space="preserve">The first </w:t>
-      </w:r>
-      <w:r>
-        <w:rPr>
-          <w:rFonts w:cstheme="minorHAnsi"/>
-        </w:rPr>
-        <w:t>chapter</w:t>
-      </w:r>
-      <w:r>
-        <w:rPr>
-          <w:rFonts w:cstheme="minorHAnsi"/>
-        </w:rPr>
-        <w:t xml:space="preserve"> of section</w:t>
-      </w:r>
-      <w:r>
-        <w:rPr>
-          <w:rFonts w:cstheme="minorHAnsi"/>
-        </w:rPr>
-        <w:t xml:space="preserve"> part will </w:t>
-      </w:r>
-      <w:r>
-        <w:rPr>
-          <w:rFonts w:cstheme="minorHAnsi"/>
-        </w:rPr>
-        <w:t xml:space="preserve">explain how </w:t>
-      </w:r>
-      <w:r>
-        <w:rPr>
-          <w:rFonts w:cstheme="minorHAnsi"/>
-        </w:rPr>
-        <w:t>to test hypotheses, and evaluate a model’</w:t>
-      </w:r>
-      <w:r>
-        <w:rPr>
-          <w:rFonts w:cstheme="minorHAnsi"/>
-        </w:rPr>
-        <w:t xml:space="preserve">s fit; </w:t>
-      </w:r>
-      <w:r>
-        <w:rPr>
-          <w:rFonts w:cstheme="minorHAnsi"/>
-        </w:rPr>
-        <w:t xml:space="preserve">useful tools to evaluate models which will be introduced in the next sections. </w:t>
-      </w:r>
-      <w:r>
-        <w:rPr>
-          <w:rFonts w:cstheme="minorHAnsi"/>
-        </w:rPr>
-        <w:t>The</w:t>
-      </w:r>
-      <w:r>
-        <w:rPr>
-          <w:rFonts w:cstheme="minorHAnsi"/>
-        </w:rPr>
-        <w:t xml:space="preserve"> </w:t>
-      </w:r>
-      <w:r>
-        <w:rPr>
-          <w:rFonts w:cstheme="minorHAnsi"/>
-        </w:rPr>
-        <w:t xml:space="preserve">final chapter of this part will introduce </w:t>
-      </w:r>
-      <w:r>
-        <w:rPr>
-          <w:rFonts w:cstheme="minorHAnsi"/>
-        </w:rPr>
-        <w:t xml:space="preserve">generalised linear </w:t>
-      </w:r>
-      <w:r>
-        <w:rPr>
-          <w:rFonts w:cstheme="minorHAnsi"/>
-        </w:rPr>
-        <w:t xml:space="preserve">regression models in </w:t>
-      </w:r>
-      <w:r>
-        <w:rPr>
-          <w:rFonts w:cstheme="minorHAnsi"/>
-        </w:rPr>
-        <w:t xml:space="preserve">a </w:t>
-      </w:r>
-      <w:r>
-        <w:rPr>
-          <w:rFonts w:cstheme="minorHAnsi"/>
-        </w:rPr>
-        <w:t xml:space="preserve">Bayesian </w:t>
-      </w:r>
-      <w:r>
-        <w:rPr>
-          <w:rFonts w:cstheme="minorHAnsi"/>
-        </w:rPr>
-        <w:t>framework; emphasising the benefits of hierarchical models in these models.</w:t>
-      </w:r>
-    </w:p>
-    <w:p>
-      <w:pPr>
-        <w:pStyle w:val="ListParagraph"/>
-        <w:numPr>
-          <w:ilvl w:val="0"/>
+        <w:t>This section will necessarily be quite substantial, and full of examples in order to convey the flexibility and comprehensiveness of this approach.</w:t>
+      </w:r>
+    </w:p>
+    <w:p>
+      <w:pPr>
+        <w:pStyle w:val="ListParagraph"/>
+        <w:numPr>
+          <w:ilvl w:val="2"/>
           <w:numId w:val="1"/>
         </w:numPr>
         <w:spacing w:line="240" w:lineRule="auto"/>
@@ -6421,38 +6969,14 @@
         <w:rPr>
           <w:rFonts w:cstheme="minorHAnsi"/>
         </w:rPr>
-        <w:t>Hypothesis testing I</w:t>
-      </w:r>
-      <w:r>
-        <w:rPr>
-          <w:rFonts w:cstheme="minorHAnsi"/>
-        </w:rPr>
-        <w:t xml:space="preserve">: </w:t>
-      </w:r>
-      <w:r>
-        <w:rPr>
-          <w:rFonts w:cstheme="minorHAnsi"/>
-        </w:rPr>
-        <w:t xml:space="preserve">Classical </w:t>
-      </w:r>
-      <w:r>
-        <w:rPr>
-          <w:rFonts w:cstheme="minorHAnsi"/>
-        </w:rPr>
-        <w:t>frequentist vs Bayesian approaches</w:t>
-      </w:r>
-      <w:r>
-        <w:rPr>
-          <w:rFonts w:cstheme="minorHAnsi"/>
-        </w:rPr>
-        <w:t>.</w:t>
-      </w:r>
-    </w:p>
-    <w:p>
-      <w:pPr>
-        <w:pStyle w:val="ListParagraph"/>
-        <w:numPr>
-          <w:ilvl w:val="1"/>
+        <w:t>The chi-squared measure of model fit.</w:t>
+      </w:r>
+    </w:p>
+    <w:p>
+      <w:pPr>
+        <w:pStyle w:val="ListParagraph"/>
+        <w:numPr>
+          <w:ilvl w:val="2"/>
           <w:numId w:val="1"/>
         </w:numPr>
         <w:spacing w:line="240" w:lineRule="auto"/>
@@ -6464,19 +6988,7 @@
         <w:rPr>
           <w:rFonts w:cstheme="minorHAnsi"/>
         </w:rPr>
-        <w:t xml:space="preserve">The goal of this chapter: </w:t>
-      </w:r>
-      <w:r>
-        <w:rPr>
-          <w:rFonts w:cstheme="minorHAnsi"/>
-        </w:rPr>
-        <w:t>Classical hypothesis tests will be introduced, and their issues extensively explained.</w:t>
-      </w:r>
-      <w:r>
-        <w:rPr>
-          <w:rFonts w:cstheme="minorHAnsi"/>
-        </w:rPr>
-        <w:t xml:space="preserve"> The Bayesian equivalents of these tests will also be introduced.</w:t>
+        <w:t>Graphical means of testing a model’s fit.</w:t>
       </w:r>
     </w:p>
     <w:p>
@@ -6495,13 +7007,7 @@
         <w:rPr>
           <w:rFonts w:cstheme="minorHAnsi"/>
         </w:rPr>
-        <w:t>The classical approach: null vs alternative</w:t>
-      </w:r>
-      <w:r>
-        <w:rPr>
-          <w:rFonts w:cstheme="minorHAnsi"/>
-        </w:rPr>
-        <w:t>.</w:t>
+        <w:t>Sensitivity analysis. The idea of fitting several different likelihoods and priors to the data, and seeing whether the results which are obtained vary significantly.</w:t>
       </w:r>
     </w:p>
     <w:p>
@@ -6520,492 +7026,6 @@
         <w:rPr>
           <w:rFonts w:cstheme="minorHAnsi"/>
         </w:rPr>
-        <w:t xml:space="preserve">The subjectivity inherent with classical hypothesis testing. </w:t>
-      </w:r>
-    </w:p>
-    <w:p>
-      <w:pPr>
-        <w:pStyle w:val="ListParagraph"/>
-        <w:numPr>
-          <w:ilvl w:val="1"/>
-          <w:numId w:val="1"/>
-        </w:numPr>
-        <w:spacing w:line="240" w:lineRule="auto"/>
-        <w:rPr>
-          <w:rFonts w:cstheme="minorHAnsi"/>
-        </w:rPr>
-      </w:pPr>
-      <w:r>
-        <w:rPr>
-          <w:rFonts w:cstheme="minorHAnsi"/>
-        </w:rPr>
-        <w:t>Bayesian null vs alternative hypothesis testing.</w:t>
-      </w:r>
-    </w:p>
-    <w:p>
-      <w:pPr>
-        <w:pStyle w:val="ListParagraph"/>
-        <w:numPr>
-          <w:ilvl w:val="1"/>
-          <w:numId w:val="1"/>
-        </w:numPr>
-        <w:spacing w:line="240" w:lineRule="auto"/>
-        <w:rPr>
-          <w:rFonts w:cstheme="minorHAnsi"/>
-        </w:rPr>
-      </w:pPr>
-      <w:r>
-        <w:rPr>
-          <w:rFonts w:cstheme="minorHAnsi"/>
-        </w:rPr>
-        <w:t>The classical confidence interval, and its problems.</w:t>
-      </w:r>
-    </w:p>
-    <w:p>
-      <w:pPr>
-        <w:pStyle w:val="ListParagraph"/>
-        <w:numPr>
-          <w:ilvl w:val="1"/>
-          <w:numId w:val="1"/>
-        </w:numPr>
-        <w:spacing w:line="240" w:lineRule="auto"/>
-        <w:rPr>
-          <w:rFonts w:cstheme="minorHAnsi"/>
-        </w:rPr>
-      </w:pPr>
-      <w:r>
-        <w:rPr>
-          <w:rFonts w:cstheme="minorHAnsi"/>
-        </w:rPr>
-        <w:t xml:space="preserve">Bayesian approaches to confidence. Is the parameter in the HDI? </w:t>
-      </w:r>
-    </w:p>
-    <w:p>
-      <w:pPr>
-        <w:pStyle w:val="ListParagraph"/>
-        <w:numPr>
-          <w:ilvl w:val="1"/>
-          <w:numId w:val="1"/>
-        </w:numPr>
-        <w:spacing w:line="240" w:lineRule="auto"/>
-        <w:rPr>
-          <w:rFonts w:cstheme="minorHAnsi"/>
-        </w:rPr>
-      </w:pPr>
-      <w:r>
-        <w:rPr>
-          <w:rFonts w:cstheme="minorHAnsi"/>
-        </w:rPr>
-        <w:t>The region of practical equivalence (</w:t>
-      </w:r>
-      <w:r>
-        <w:rPr>
-          <w:rFonts w:cstheme="minorHAnsi"/>
-        </w:rPr>
-        <w:t>ROPE</w:t>
-      </w:r>
-      <w:r>
-        <w:rPr>
-          <w:rFonts w:cstheme="minorHAnsi"/>
-        </w:rPr>
-        <w:t>)</w:t>
-      </w:r>
-      <w:r>
-        <w:rPr>
-          <w:rFonts w:cstheme="minorHAnsi"/>
-        </w:rPr>
-        <w:t>.</w:t>
-      </w:r>
-    </w:p>
-    <w:p>
-      <w:pPr>
-        <w:pStyle w:val="ListParagraph"/>
-        <w:numPr>
-          <w:ilvl w:val="1"/>
-          <w:numId w:val="1"/>
-        </w:numPr>
-        <w:spacing w:line="240" w:lineRule="auto"/>
-        <w:rPr>
-          <w:rFonts w:cstheme="minorHAnsi"/>
-        </w:rPr>
-      </w:pPr>
-      <w:r>
-        <w:rPr>
-          <w:rFonts w:cstheme="minorHAnsi"/>
-        </w:rPr>
-        <w:t>How should we judge model fit? There is no simple answer, but it should be to do with what we hope to achieve by estimating a model in the first place.</w:t>
-      </w:r>
-    </w:p>
-    <w:p>
-      <w:pPr>
-        <w:pStyle w:val="ListParagraph"/>
-        <w:numPr>
-          <w:ilvl w:val="1"/>
-          <w:numId w:val="1"/>
-        </w:numPr>
-        <w:spacing w:line="240" w:lineRule="auto"/>
-        <w:rPr>
-          <w:rFonts w:cstheme="minorHAnsi"/>
-        </w:rPr>
-      </w:pPr>
-      <w:r>
-        <w:rPr>
-          <w:rFonts w:cstheme="minorHAnsi"/>
-        </w:rPr>
-        <w:t>Classical approaches</w:t>
-      </w:r>
-      <w:r>
-        <w:rPr>
-          <w:rFonts w:cstheme="minorHAnsi"/>
-        </w:rPr>
-        <w:t xml:space="preserve"> to model fit</w:t>
-      </w:r>
-      <w:r>
-        <w:rPr>
-          <w:rFonts w:cstheme="minorHAnsi"/>
-        </w:rPr>
-        <w:t xml:space="preserve">. </w:t>
-      </w:r>
-      <w:r>
-        <w:rPr>
-          <w:rFonts w:cstheme="minorHAnsi"/>
-        </w:rPr>
-        <w:t xml:space="preserve">R-squared, AIC and BIC. </w:t>
-      </w:r>
-      <w:r>
-        <w:rPr>
-          <w:rFonts w:cstheme="minorHAnsi"/>
-        </w:rPr>
-        <w:t>The lack of adequacy of these methodologies for a Bayesian framework.</w:t>
-      </w:r>
-      <w:r>
-        <w:rPr>
-          <w:rFonts w:cstheme="minorHAnsi"/>
-        </w:rPr>
-        <w:t xml:space="preserve"> The BIC </w:t>
-      </w:r>
-      <w:r>
-        <w:rPr>
-          <w:rFonts w:cstheme="minorHAnsi"/>
-        </w:rPr>
-        <w:t>as an approximation reached from Bayesian arguments.</w:t>
-      </w:r>
-    </w:p>
-    <w:p>
-      <w:pPr>
-        <w:pStyle w:val="ListParagraph"/>
-        <w:numPr>
-          <w:ilvl w:val="1"/>
-          <w:numId w:val="1"/>
-        </w:numPr>
-        <w:spacing w:line="240" w:lineRule="auto"/>
-        <w:rPr>
-          <w:rFonts w:cstheme="minorHAnsi"/>
-        </w:rPr>
-      </w:pPr>
-      <w:r>
-        <w:rPr>
-          <w:rFonts w:cstheme="minorHAnsi"/>
-        </w:rPr>
-        <w:t xml:space="preserve">Chapter summary. </w:t>
-      </w:r>
-      <w:r>
-        <w:rPr>
-          <w:rFonts w:cstheme="minorHAnsi"/>
-        </w:rPr>
-        <w:t>The student will now be aware of the classical approaches to hypothesis testing, and their associated problems</w:t>
-      </w:r>
-      <w:r>
-        <w:rPr>
-          <w:rFonts w:cstheme="minorHAnsi"/>
-        </w:rPr>
-        <w:t>, as well as the Bayesian equivalents.</w:t>
-      </w:r>
-    </w:p>
-    <w:p>
-      <w:pPr>
-        <w:pStyle w:val="ListParagraph"/>
-        <w:numPr>
-          <w:ilvl w:val="1"/>
-          <w:numId w:val="1"/>
-        </w:numPr>
-        <w:spacing w:line="240" w:lineRule="auto"/>
-        <w:rPr>
-          <w:rFonts w:cstheme="minorHAnsi"/>
-        </w:rPr>
-      </w:pPr>
-      <w:r>
-        <w:rPr>
-          <w:rFonts w:cstheme="minorHAnsi"/>
-        </w:rPr>
-        <w:t>Problem set introduction.</w:t>
-      </w:r>
-    </w:p>
-    <w:p>
-      <w:pPr>
-        <w:pStyle w:val="ListParagraph"/>
-        <w:spacing w:line="240" w:lineRule="auto"/>
-        <w:rPr>
-          <w:rFonts w:cstheme="minorHAnsi"/>
-        </w:rPr>
-      </w:pPr>
-    </w:p>
-    <w:p>
-      <w:pPr>
-        <w:pStyle w:val="ListParagraph"/>
-        <w:numPr>
-          <w:ilvl w:val="0"/>
-          <w:numId w:val="1"/>
-        </w:numPr>
-        <w:spacing w:line="240" w:lineRule="auto"/>
-        <w:rPr>
-          <w:rFonts w:cstheme="minorHAnsi"/>
-        </w:rPr>
-      </w:pPr>
-      <w:r>
-        <w:rPr>
-          <w:rFonts w:cstheme="minorHAnsi"/>
-        </w:rPr>
-        <w:t xml:space="preserve">Hypothesis testing II: </w:t>
-      </w:r>
-      <w:r>
-        <w:rPr>
-          <w:rFonts w:cstheme="minorHAnsi"/>
-        </w:rPr>
-        <w:t>Further Bayesian approaches.</w:t>
-      </w:r>
-    </w:p>
-    <w:p>
-      <w:pPr>
-        <w:pStyle w:val="ListParagraph"/>
-        <w:numPr>
-          <w:ilvl w:val="1"/>
-          <w:numId w:val="1"/>
-        </w:numPr>
-        <w:spacing w:line="240" w:lineRule="auto"/>
-        <w:rPr>
-          <w:rFonts w:cstheme="minorHAnsi"/>
-        </w:rPr>
-      </w:pPr>
-      <w:r>
-        <w:rPr>
-          <w:rFonts w:cstheme="minorHAnsi"/>
-        </w:rPr>
-        <w:t xml:space="preserve">The goal of this chapter: </w:t>
-      </w:r>
-      <w:r>
-        <w:rPr>
-          <w:rFonts w:cstheme="minorHAnsi"/>
-        </w:rPr>
-        <w:t>The modern Bayesian approaches to hypothesis test</w:t>
-      </w:r>
-      <w:r>
-        <w:rPr>
-          <w:rFonts w:cstheme="minorHAnsi"/>
-        </w:rPr>
-        <w:t xml:space="preserve">ing will be covered, and their </w:t>
-      </w:r>
-      <w:r>
-        <w:rPr>
-          <w:rFonts w:cstheme="minorHAnsi"/>
-        </w:rPr>
-        <w:t>benefits emphasised relative to classical approaches.</w:t>
-      </w:r>
-    </w:p>
-    <w:p>
-      <w:pPr>
-        <w:pStyle w:val="ListParagraph"/>
-        <w:numPr>
-          <w:ilvl w:val="1"/>
-          <w:numId w:val="1"/>
-        </w:numPr>
-        <w:spacing w:line="240" w:lineRule="auto"/>
-        <w:rPr>
-          <w:rFonts w:cstheme="minorHAnsi"/>
-        </w:rPr>
-      </w:pPr>
-      <w:r>
-        <w:rPr>
-          <w:rFonts w:cstheme="minorHAnsi"/>
-        </w:rPr>
-        <w:t xml:space="preserve">A comparison between models by computing the ratio of P(data). </w:t>
-      </w:r>
-    </w:p>
-    <w:p>
-      <w:pPr>
-        <w:pStyle w:val="ListParagraph"/>
-        <w:numPr>
-          <w:ilvl w:val="1"/>
-          <w:numId w:val="1"/>
-        </w:numPr>
-        <w:spacing w:line="240" w:lineRule="auto"/>
-        <w:rPr>
-          <w:rFonts w:cstheme="minorHAnsi"/>
-        </w:rPr>
-      </w:pPr>
-      <w:r>
-        <w:rPr>
-          <w:rFonts w:cstheme="minorHAnsi"/>
-        </w:rPr>
-        <w:t xml:space="preserve">Jeffrey’s scale as an arbitrary way of </w:t>
-      </w:r>
-      <w:r>
-        <w:rPr>
-          <w:rFonts w:cstheme="minorHAnsi"/>
-        </w:rPr>
-        <w:t>selecting between models, but nonetheless a frequently used methodology.</w:t>
-      </w:r>
-    </w:p>
-    <w:p>
-      <w:pPr>
-        <w:pStyle w:val="ListParagraph"/>
-        <w:numPr>
-          <w:ilvl w:val="1"/>
-          <w:numId w:val="1"/>
-        </w:numPr>
-        <w:spacing w:line="240" w:lineRule="auto"/>
-        <w:rPr>
-          <w:rFonts w:cstheme="minorHAnsi"/>
-        </w:rPr>
-      </w:pPr>
-      <w:r>
-        <w:rPr>
-          <w:rFonts w:cstheme="minorHAnsi"/>
-        </w:rPr>
-        <w:t>Simulation as a method of evaluating model fit.</w:t>
-      </w:r>
-    </w:p>
-    <w:p>
-      <w:pPr>
-        <w:pStyle w:val="ListParagraph"/>
-        <w:numPr>
-          <w:ilvl w:val="1"/>
-          <w:numId w:val="1"/>
-        </w:numPr>
-        <w:spacing w:line="240" w:lineRule="auto"/>
-        <w:rPr>
-          <w:rFonts w:cstheme="minorHAnsi"/>
-        </w:rPr>
-      </w:pPr>
-      <w:r>
-        <w:rPr>
-          <w:rFonts w:cstheme="minorHAnsi"/>
-        </w:rPr>
-        <w:t>Posterior predictive probabilities. Generate new data from your model by simulating from the posterior. Compare the ‘generated’ data with the actual data. Do these look similar?</w:t>
-      </w:r>
-    </w:p>
-    <w:p>
-      <w:pPr>
-        <w:pStyle w:val="ListParagraph"/>
-        <w:numPr>
-          <w:ilvl w:val="1"/>
-          <w:numId w:val="1"/>
-        </w:numPr>
-        <w:spacing w:line="240" w:lineRule="auto"/>
-        <w:rPr>
-          <w:rFonts w:cstheme="minorHAnsi"/>
-        </w:rPr>
-      </w:pPr>
-      <w:r>
-        <w:rPr>
-          <w:rFonts w:cstheme="minorHAnsi"/>
-        </w:rPr>
-        <w:t>Test statistics in Bayesian theory as a means of evaluating model fit.</w:t>
-      </w:r>
-    </w:p>
-    <w:p>
-      <w:pPr>
-        <w:pStyle w:val="ListParagraph"/>
-        <w:numPr>
-          <w:ilvl w:val="2"/>
-          <w:numId w:val="1"/>
-        </w:numPr>
-        <w:spacing w:line="240" w:lineRule="auto"/>
-        <w:rPr>
-          <w:rFonts w:cstheme="minorHAnsi"/>
-        </w:rPr>
-      </w:pPr>
-      <w:r>
-        <w:rPr>
-          <w:rFonts w:cstheme="minorHAnsi"/>
-        </w:rPr>
-        <w:t>This section will necessarily be quite substantial, and full of examples in order to convey the flexibility and comprehensiveness of this approach.</w:t>
-      </w:r>
-    </w:p>
-    <w:p>
-      <w:pPr>
-        <w:pStyle w:val="ListParagraph"/>
-        <w:numPr>
-          <w:ilvl w:val="2"/>
-          <w:numId w:val="1"/>
-        </w:numPr>
-        <w:spacing w:line="240" w:lineRule="auto"/>
-        <w:rPr>
-          <w:rFonts w:cstheme="minorHAnsi"/>
-        </w:rPr>
-      </w:pPr>
-      <w:r>
-        <w:rPr>
-          <w:rFonts w:cstheme="minorHAnsi"/>
-        </w:rPr>
-        <w:t>The chi-squared measure of model fit.</w:t>
-      </w:r>
-    </w:p>
-    <w:p>
-      <w:pPr>
-        <w:pStyle w:val="ListParagraph"/>
-        <w:numPr>
-          <w:ilvl w:val="2"/>
-          <w:numId w:val="1"/>
-        </w:numPr>
-        <w:spacing w:line="240" w:lineRule="auto"/>
-        <w:rPr>
-          <w:rFonts w:cstheme="minorHAnsi"/>
-        </w:rPr>
-      </w:pPr>
-      <w:r>
-        <w:rPr>
-          <w:rFonts w:cstheme="minorHAnsi"/>
-        </w:rPr>
-        <w:t>Graphical means of testing a model’s fit.</w:t>
-      </w:r>
-    </w:p>
-    <w:p>
-      <w:pPr>
-        <w:pStyle w:val="ListParagraph"/>
-        <w:numPr>
-          <w:ilvl w:val="1"/>
-          <w:numId w:val="1"/>
-        </w:numPr>
-        <w:spacing w:line="240" w:lineRule="auto"/>
-        <w:rPr>
-          <w:rFonts w:cstheme="minorHAnsi"/>
-        </w:rPr>
-      </w:pPr>
-      <w:r>
-        <w:rPr>
-          <w:rFonts w:cstheme="minorHAnsi"/>
-        </w:rPr>
-        <w:t>Sensitivity analysis. The idea of fitting several different likelihoods and priors to the data, and seeing whether the results which are obtained vary significantly.</w:t>
-      </w:r>
-    </w:p>
-    <w:p>
-      <w:pPr>
-        <w:pStyle w:val="ListParagraph"/>
-        <w:numPr>
-          <w:ilvl w:val="1"/>
-          <w:numId w:val="1"/>
-        </w:numPr>
-        <w:spacing w:line="240" w:lineRule="auto"/>
-        <w:rPr>
-          <w:rFonts w:cstheme="minorHAnsi"/>
-        </w:rPr>
-      </w:pPr>
-      <w:r>
-        <w:rPr>
-          <w:rFonts w:cstheme="minorHAnsi"/>
-        </w:rPr>
-        <w:lastRenderedPageBreak/>
         <w:t>Expected deviance and DIC.</w:t>
       </w:r>
     </w:p>
@@ -7136,8 +7156,6 @@
         </w:rPr>
         <w:t>m</w:t>
       </w:r>
-      <w:bookmarkStart w:id="1" w:name="_GoBack"/>
-      <w:bookmarkEnd w:id="1"/>
       <w:r>
         <w:rPr>
           <w:rFonts w:cstheme="minorHAnsi"/>
@@ -7728,6 +7746,7 @@
         <w:rPr>
           <w:rFonts w:cstheme="minorHAnsi"/>
         </w:rPr>
+        <w:lastRenderedPageBreak/>
         <w:t xml:space="preserve">Generalised linear models. </w:t>
       </w:r>
       <w:r>

</xml_diff>

<commit_message>
Major restructuring of the 'intro' chapter, into two: one a philosophical intro, and the other a chapter devoted to probability distributions. I have also renamed the various associated figure files, and source files.
</commit_message>
<xml_diff>
--- a/Bayesian book - chapter list 01.09.2014.docx
+++ b/Bayesian book - chapter list 01.09.2014.docx
@@ -6484,6 +6484,869 @@
         </w:rPr>
         <w:t>Read again Bolstad section on MCMC and samples. Also read Jackman before writing chapter.</w:t>
       </w:r>
+    </w:p>
+    <w:p>
+      <w:pPr>
+        <w:pStyle w:val="ListParagraph"/>
+        <w:numPr>
+          <w:ilvl w:val="1"/>
+          <w:numId w:val="1"/>
+        </w:numPr>
+        <w:spacing w:line="240" w:lineRule="auto"/>
+        <w:rPr>
+          <w:rFonts w:cstheme="minorHAnsi"/>
+        </w:rPr>
+      </w:pPr>
+      <w:r>
+        <w:rPr>
+          <w:rFonts w:cstheme="minorHAnsi"/>
+        </w:rPr>
+        <w:t xml:space="preserve">The goal of this chapter: </w:t>
+      </w:r>
+      <w:r>
+        <w:rPr>
+          <w:rFonts w:cstheme="minorHAnsi"/>
+        </w:rPr>
+        <w:t>Classical hypothesis tests will be introduced, and their issues extensively explained.</w:t>
+      </w:r>
+      <w:r>
+        <w:rPr>
+          <w:rFonts w:cstheme="minorHAnsi"/>
+        </w:rPr>
+        <w:t xml:space="preserve"> The Bayesian equivalents of these tests will also be introduced.</w:t>
+      </w:r>
+    </w:p>
+    <w:p>
+      <w:pPr>
+        <w:pStyle w:val="ListParagraph"/>
+        <w:numPr>
+          <w:ilvl w:val="1"/>
+          <w:numId w:val="1"/>
+        </w:numPr>
+        <w:spacing w:line="240" w:lineRule="auto"/>
+        <w:rPr>
+          <w:rFonts w:cstheme="minorHAnsi"/>
+        </w:rPr>
+      </w:pPr>
+      <w:r>
+        <w:rPr>
+          <w:rFonts w:cstheme="minorHAnsi"/>
+        </w:rPr>
+        <w:t>The classical approach: null vs alternative</w:t>
+      </w:r>
+      <w:r>
+        <w:rPr>
+          <w:rFonts w:cstheme="minorHAnsi"/>
+        </w:rPr>
+        <w:t>.</w:t>
+      </w:r>
+    </w:p>
+    <w:p>
+      <w:pPr>
+        <w:pStyle w:val="ListParagraph"/>
+        <w:numPr>
+          <w:ilvl w:val="1"/>
+          <w:numId w:val="1"/>
+        </w:numPr>
+        <w:spacing w:line="240" w:lineRule="auto"/>
+        <w:rPr>
+          <w:rFonts w:cstheme="minorHAnsi"/>
+        </w:rPr>
+      </w:pPr>
+      <w:r>
+        <w:rPr>
+          <w:rFonts w:cstheme="minorHAnsi"/>
+        </w:rPr>
+        <w:t xml:space="preserve">The subjectivity inherent with classical hypothesis testing. </w:t>
+      </w:r>
+    </w:p>
+    <w:p>
+      <w:pPr>
+        <w:pStyle w:val="ListParagraph"/>
+        <w:numPr>
+          <w:ilvl w:val="1"/>
+          <w:numId w:val="1"/>
+        </w:numPr>
+        <w:spacing w:line="240" w:lineRule="auto"/>
+        <w:rPr>
+          <w:rFonts w:cstheme="minorHAnsi"/>
+        </w:rPr>
+      </w:pPr>
+      <w:r>
+        <w:rPr>
+          <w:rFonts w:cstheme="minorHAnsi"/>
+        </w:rPr>
+        <w:t>Bayesian null vs alternative hypothesis testing.</w:t>
+      </w:r>
+    </w:p>
+    <w:p>
+      <w:pPr>
+        <w:pStyle w:val="ListParagraph"/>
+        <w:numPr>
+          <w:ilvl w:val="1"/>
+          <w:numId w:val="1"/>
+        </w:numPr>
+        <w:spacing w:line="240" w:lineRule="auto"/>
+        <w:rPr>
+          <w:rFonts w:cstheme="minorHAnsi"/>
+        </w:rPr>
+      </w:pPr>
+      <w:r>
+        <w:rPr>
+          <w:rFonts w:cstheme="minorHAnsi"/>
+        </w:rPr>
+        <w:t>The classical confidence interval, and its problems.</w:t>
+      </w:r>
+    </w:p>
+    <w:p>
+      <w:pPr>
+        <w:pStyle w:val="ListParagraph"/>
+        <w:numPr>
+          <w:ilvl w:val="1"/>
+          <w:numId w:val="1"/>
+        </w:numPr>
+        <w:spacing w:line="240" w:lineRule="auto"/>
+        <w:rPr>
+          <w:rFonts w:cstheme="minorHAnsi"/>
+        </w:rPr>
+      </w:pPr>
+      <w:r>
+        <w:rPr>
+          <w:rFonts w:cstheme="minorHAnsi"/>
+        </w:rPr>
+        <w:t xml:space="preserve">Bayesian approaches to confidence. Is the parameter in the HDI? </w:t>
+      </w:r>
+    </w:p>
+    <w:p>
+      <w:pPr>
+        <w:pStyle w:val="ListParagraph"/>
+        <w:numPr>
+          <w:ilvl w:val="1"/>
+          <w:numId w:val="1"/>
+        </w:numPr>
+        <w:spacing w:line="240" w:lineRule="auto"/>
+        <w:rPr>
+          <w:rFonts w:cstheme="minorHAnsi"/>
+        </w:rPr>
+      </w:pPr>
+      <w:r>
+        <w:rPr>
+          <w:rFonts w:cstheme="minorHAnsi"/>
+        </w:rPr>
+        <w:t>The region of practical equivalence (</w:t>
+      </w:r>
+      <w:r>
+        <w:rPr>
+          <w:rFonts w:cstheme="minorHAnsi"/>
+        </w:rPr>
+        <w:t>ROPE</w:t>
+      </w:r>
+      <w:r>
+        <w:rPr>
+          <w:rFonts w:cstheme="minorHAnsi"/>
+        </w:rPr>
+        <w:t>)</w:t>
+      </w:r>
+      <w:r>
+        <w:rPr>
+          <w:rFonts w:cstheme="minorHAnsi"/>
+        </w:rPr>
+        <w:t>.</w:t>
+      </w:r>
+    </w:p>
+    <w:p>
+      <w:pPr>
+        <w:pStyle w:val="ListParagraph"/>
+        <w:numPr>
+          <w:ilvl w:val="1"/>
+          <w:numId w:val="1"/>
+        </w:numPr>
+        <w:spacing w:line="240" w:lineRule="auto"/>
+        <w:rPr>
+          <w:rFonts w:cstheme="minorHAnsi"/>
+        </w:rPr>
+      </w:pPr>
+      <w:r>
+        <w:rPr>
+          <w:rFonts w:cstheme="minorHAnsi"/>
+        </w:rPr>
+        <w:t>How should we judge model fit? There is no simple answer, but it should be to do with what we hope to achieve by estimating a model in the first place.</w:t>
+      </w:r>
+    </w:p>
+    <w:p>
+      <w:pPr>
+        <w:pStyle w:val="ListParagraph"/>
+        <w:numPr>
+          <w:ilvl w:val="1"/>
+          <w:numId w:val="1"/>
+        </w:numPr>
+        <w:spacing w:line="240" w:lineRule="auto"/>
+        <w:rPr>
+          <w:rFonts w:cstheme="minorHAnsi"/>
+        </w:rPr>
+      </w:pPr>
+      <w:r>
+        <w:rPr>
+          <w:rFonts w:cstheme="minorHAnsi"/>
+        </w:rPr>
+        <w:t>Classical approaches</w:t>
+      </w:r>
+      <w:r>
+        <w:rPr>
+          <w:rFonts w:cstheme="minorHAnsi"/>
+        </w:rPr>
+        <w:t xml:space="preserve"> to model fit</w:t>
+      </w:r>
+      <w:r>
+        <w:rPr>
+          <w:rFonts w:cstheme="minorHAnsi"/>
+        </w:rPr>
+        <w:t xml:space="preserve">. </w:t>
+      </w:r>
+      <w:r>
+        <w:rPr>
+          <w:rFonts w:cstheme="minorHAnsi"/>
+        </w:rPr>
+        <w:t xml:space="preserve">R-squared, AIC and BIC. </w:t>
+      </w:r>
+      <w:r>
+        <w:rPr>
+          <w:rFonts w:cstheme="minorHAnsi"/>
+        </w:rPr>
+        <w:t>The lack of adequacy of these methodologies for a Bayesian framework.</w:t>
+      </w:r>
+      <w:r>
+        <w:rPr>
+          <w:rFonts w:cstheme="minorHAnsi"/>
+        </w:rPr>
+        <w:t xml:space="preserve"> The BIC </w:t>
+      </w:r>
+      <w:r>
+        <w:rPr>
+          <w:rFonts w:cstheme="minorHAnsi"/>
+        </w:rPr>
+        <w:t>as an approximation reached from Bayesian arguments.</w:t>
+      </w:r>
+    </w:p>
+    <w:p>
+      <w:pPr>
+        <w:pStyle w:val="ListParagraph"/>
+        <w:numPr>
+          <w:ilvl w:val="1"/>
+          <w:numId w:val="1"/>
+        </w:numPr>
+        <w:spacing w:line="240" w:lineRule="auto"/>
+        <w:rPr>
+          <w:rFonts w:cstheme="minorHAnsi"/>
+        </w:rPr>
+      </w:pPr>
+      <w:r>
+        <w:rPr>
+          <w:rFonts w:cstheme="minorHAnsi"/>
+        </w:rPr>
+        <w:t xml:space="preserve">Chapter summary. </w:t>
+      </w:r>
+      <w:r>
+        <w:rPr>
+          <w:rFonts w:cstheme="minorHAnsi"/>
+        </w:rPr>
+        <w:t>The student will now be aware of the classical approaches to hypothesis testing, and their associated problems</w:t>
+      </w:r>
+      <w:r>
+        <w:rPr>
+          <w:rFonts w:cstheme="minorHAnsi"/>
+        </w:rPr>
+        <w:t>, as well as the Bayesian equivalents.</w:t>
+      </w:r>
+    </w:p>
+    <w:p>
+      <w:pPr>
+        <w:pStyle w:val="ListParagraph"/>
+        <w:numPr>
+          <w:ilvl w:val="1"/>
+          <w:numId w:val="1"/>
+        </w:numPr>
+        <w:spacing w:line="240" w:lineRule="auto"/>
+        <w:rPr>
+          <w:rFonts w:cstheme="minorHAnsi"/>
+        </w:rPr>
+      </w:pPr>
+      <w:r>
+        <w:rPr>
+          <w:rFonts w:cstheme="minorHAnsi"/>
+        </w:rPr>
+        <w:t>Problem set introduction.</w:t>
+      </w:r>
+    </w:p>
+    <w:p>
+      <w:pPr>
+        <w:pStyle w:val="ListParagraph"/>
+        <w:spacing w:line="240" w:lineRule="auto"/>
+        <w:rPr>
+          <w:rFonts w:cstheme="minorHAnsi"/>
+        </w:rPr>
+      </w:pPr>
+    </w:p>
+    <w:p>
+      <w:pPr>
+        <w:pStyle w:val="ListParagraph"/>
+        <w:numPr>
+          <w:ilvl w:val="0"/>
+          <w:numId w:val="1"/>
+        </w:numPr>
+        <w:spacing w:line="240" w:lineRule="auto"/>
+        <w:rPr>
+          <w:rFonts w:cstheme="minorHAnsi"/>
+        </w:rPr>
+      </w:pPr>
+      <w:r>
+        <w:rPr>
+          <w:rFonts w:cstheme="minorHAnsi"/>
+        </w:rPr>
+        <w:t xml:space="preserve">Hypothesis testing II: </w:t>
+      </w:r>
+      <w:r>
+        <w:rPr>
+          <w:rFonts w:cstheme="minorHAnsi"/>
+        </w:rPr>
+        <w:t>Further Bayesian approaches.</w:t>
+      </w:r>
+    </w:p>
+    <w:p>
+      <w:pPr>
+        <w:pStyle w:val="ListParagraph"/>
+        <w:numPr>
+          <w:ilvl w:val="1"/>
+          <w:numId w:val="1"/>
+        </w:numPr>
+        <w:spacing w:line="240" w:lineRule="auto"/>
+        <w:rPr>
+          <w:rFonts w:cstheme="minorHAnsi"/>
+        </w:rPr>
+      </w:pPr>
+      <w:r>
+        <w:rPr>
+          <w:rFonts w:cstheme="minorHAnsi"/>
+        </w:rPr>
+        <w:t xml:space="preserve">The goal of this chapter: </w:t>
+      </w:r>
+      <w:r>
+        <w:rPr>
+          <w:rFonts w:cstheme="minorHAnsi"/>
+        </w:rPr>
+        <w:t>The modern Bayesian approaches to hypothesis test</w:t>
+      </w:r>
+      <w:r>
+        <w:rPr>
+          <w:rFonts w:cstheme="minorHAnsi"/>
+        </w:rPr>
+        <w:t xml:space="preserve">ing will be covered, and their </w:t>
+      </w:r>
+      <w:r>
+        <w:rPr>
+          <w:rFonts w:cstheme="minorHAnsi"/>
+        </w:rPr>
+        <w:t>benefits emphasised relative to classical approaches.</w:t>
+      </w:r>
+    </w:p>
+    <w:p>
+      <w:pPr>
+        <w:pStyle w:val="ListParagraph"/>
+        <w:numPr>
+          <w:ilvl w:val="1"/>
+          <w:numId w:val="1"/>
+        </w:numPr>
+        <w:spacing w:line="240" w:lineRule="auto"/>
+        <w:rPr>
+          <w:rFonts w:cstheme="minorHAnsi"/>
+        </w:rPr>
+      </w:pPr>
+      <w:r>
+        <w:rPr>
+          <w:rFonts w:cstheme="minorHAnsi"/>
+        </w:rPr>
+        <w:t xml:space="preserve">A comparison between models by computing the ratio of P(data). </w:t>
+      </w:r>
+    </w:p>
+    <w:p>
+      <w:pPr>
+        <w:pStyle w:val="ListParagraph"/>
+        <w:numPr>
+          <w:ilvl w:val="1"/>
+          <w:numId w:val="1"/>
+        </w:numPr>
+        <w:spacing w:line="240" w:lineRule="auto"/>
+        <w:rPr>
+          <w:rFonts w:cstheme="minorHAnsi"/>
+        </w:rPr>
+      </w:pPr>
+      <w:r>
+        <w:rPr>
+          <w:rFonts w:cstheme="minorHAnsi"/>
+        </w:rPr>
+        <w:t xml:space="preserve">Jeffrey’s scale as an arbitrary way of </w:t>
+      </w:r>
+      <w:r>
+        <w:rPr>
+          <w:rFonts w:cstheme="minorHAnsi"/>
+        </w:rPr>
+        <w:t>selecting between models, but nonetheless a frequently used methodology.</w:t>
+      </w:r>
+    </w:p>
+    <w:p>
+      <w:pPr>
+        <w:pStyle w:val="ListParagraph"/>
+        <w:numPr>
+          <w:ilvl w:val="1"/>
+          <w:numId w:val="1"/>
+        </w:numPr>
+        <w:spacing w:line="240" w:lineRule="auto"/>
+        <w:rPr>
+          <w:rFonts w:cstheme="minorHAnsi"/>
+        </w:rPr>
+      </w:pPr>
+      <w:r>
+        <w:rPr>
+          <w:rFonts w:cstheme="minorHAnsi"/>
+        </w:rPr>
+        <w:t>Simulation as a method of evaluating model fit.</w:t>
+      </w:r>
+    </w:p>
+    <w:p>
+      <w:pPr>
+        <w:pStyle w:val="ListParagraph"/>
+        <w:numPr>
+          <w:ilvl w:val="1"/>
+          <w:numId w:val="1"/>
+        </w:numPr>
+        <w:spacing w:line="240" w:lineRule="auto"/>
+        <w:rPr>
+          <w:rFonts w:cstheme="minorHAnsi"/>
+        </w:rPr>
+      </w:pPr>
+      <w:r>
+        <w:rPr>
+          <w:rFonts w:cstheme="minorHAnsi"/>
+        </w:rPr>
+        <w:t>Posterior predictive probabilities. Generate new data from your model by simulating from the posterior. Compare the ‘generated’ data with the actual data. Do these look similar?</w:t>
+      </w:r>
+    </w:p>
+    <w:p>
+      <w:pPr>
+        <w:pStyle w:val="ListParagraph"/>
+        <w:numPr>
+          <w:ilvl w:val="1"/>
+          <w:numId w:val="1"/>
+        </w:numPr>
+        <w:spacing w:line="240" w:lineRule="auto"/>
+        <w:rPr>
+          <w:rFonts w:cstheme="minorHAnsi"/>
+        </w:rPr>
+      </w:pPr>
+      <w:r>
+        <w:rPr>
+          <w:rFonts w:cstheme="minorHAnsi"/>
+        </w:rPr>
+        <w:lastRenderedPageBreak/>
+        <w:t>Test statistics in Bayesian theory as a means of evaluating model fit.</w:t>
+      </w:r>
+    </w:p>
+    <w:p>
+      <w:pPr>
+        <w:pStyle w:val="ListParagraph"/>
+        <w:numPr>
+          <w:ilvl w:val="2"/>
+          <w:numId w:val="1"/>
+        </w:numPr>
+        <w:spacing w:line="240" w:lineRule="auto"/>
+        <w:rPr>
+          <w:rFonts w:cstheme="minorHAnsi"/>
+        </w:rPr>
+      </w:pPr>
+      <w:r>
+        <w:rPr>
+          <w:rFonts w:cstheme="minorHAnsi"/>
+        </w:rPr>
+        <w:t>This section will necessarily be quite substantial, and full of examples in order to convey the flexibility and comprehensiveness of this approach.</w:t>
+      </w:r>
+    </w:p>
+    <w:p>
+      <w:pPr>
+        <w:pStyle w:val="ListParagraph"/>
+        <w:numPr>
+          <w:ilvl w:val="2"/>
+          <w:numId w:val="1"/>
+        </w:numPr>
+        <w:spacing w:line="240" w:lineRule="auto"/>
+        <w:rPr>
+          <w:rFonts w:cstheme="minorHAnsi"/>
+        </w:rPr>
+      </w:pPr>
+      <w:r>
+        <w:rPr>
+          <w:rFonts w:cstheme="minorHAnsi"/>
+        </w:rPr>
+        <w:t>The chi-squared measure of model fit.</w:t>
+      </w:r>
+    </w:p>
+    <w:p>
+      <w:pPr>
+        <w:pStyle w:val="ListParagraph"/>
+        <w:numPr>
+          <w:ilvl w:val="2"/>
+          <w:numId w:val="1"/>
+        </w:numPr>
+        <w:spacing w:line="240" w:lineRule="auto"/>
+        <w:rPr>
+          <w:rFonts w:cstheme="minorHAnsi"/>
+        </w:rPr>
+      </w:pPr>
+      <w:r>
+        <w:rPr>
+          <w:rFonts w:cstheme="minorHAnsi"/>
+        </w:rPr>
+        <w:t>Graphical means of testing a model’s fit.</w:t>
+      </w:r>
+    </w:p>
+    <w:p>
+      <w:pPr>
+        <w:pStyle w:val="ListParagraph"/>
+        <w:numPr>
+          <w:ilvl w:val="1"/>
+          <w:numId w:val="1"/>
+        </w:numPr>
+        <w:spacing w:line="240" w:lineRule="auto"/>
+        <w:rPr>
+          <w:rFonts w:cstheme="minorHAnsi"/>
+        </w:rPr>
+      </w:pPr>
+      <w:r>
+        <w:rPr>
+          <w:rFonts w:cstheme="minorHAnsi"/>
+        </w:rPr>
+        <w:t>Sensitivity analysis. The idea of fitting several different likelihoods and priors to the data, and seeing whether the results which are obtained vary significantly.</w:t>
+      </w:r>
+    </w:p>
+    <w:p>
+      <w:pPr>
+        <w:pStyle w:val="ListParagraph"/>
+        <w:numPr>
+          <w:ilvl w:val="1"/>
+          <w:numId w:val="1"/>
+        </w:numPr>
+        <w:spacing w:line="240" w:lineRule="auto"/>
+        <w:rPr>
+          <w:rFonts w:cstheme="minorHAnsi"/>
+        </w:rPr>
+      </w:pPr>
+      <w:r>
+        <w:rPr>
+          <w:rFonts w:cstheme="minorHAnsi"/>
+        </w:rPr>
+        <w:t>Expected deviance and DIC.</w:t>
+      </w:r>
+    </w:p>
+    <w:p>
+      <w:pPr>
+        <w:pStyle w:val="ListParagraph"/>
+        <w:numPr>
+          <w:ilvl w:val="1"/>
+          <w:numId w:val="1"/>
+        </w:numPr>
+        <w:spacing w:line="240" w:lineRule="auto"/>
+        <w:rPr>
+          <w:rFonts w:cstheme="minorHAnsi"/>
+        </w:rPr>
+      </w:pPr>
+      <w:r>
+        <w:rPr>
+          <w:rFonts w:cstheme="minorHAnsi"/>
+        </w:rPr>
+        <w:t>Chapter summary. The reader should now have a very good understanding of the transparent methods used to evaluate a Bayesian model. This should allow them to read, and critique many applications of Bayesian models, since this is often where applications fall down.</w:t>
+      </w:r>
+    </w:p>
+    <w:p>
+      <w:pPr>
+        <w:pStyle w:val="ListParagraph"/>
+        <w:numPr>
+          <w:ilvl w:val="1"/>
+          <w:numId w:val="1"/>
+        </w:numPr>
+        <w:spacing w:line="240" w:lineRule="auto"/>
+        <w:rPr>
+          <w:rFonts w:cstheme="minorHAnsi"/>
+        </w:rPr>
+      </w:pPr>
+      <w:r>
+        <w:rPr>
+          <w:rFonts w:cstheme="minorHAnsi"/>
+        </w:rPr>
+        <w:t>Problem set introduction.</w:t>
+      </w:r>
+    </w:p>
+    <w:p>
+      <w:pPr>
+        <w:pStyle w:val="ListParagraph"/>
+        <w:spacing w:line="240" w:lineRule="auto"/>
+        <w:ind w:left="1440"/>
+        <w:rPr>
+          <w:rFonts w:cstheme="minorHAnsi"/>
+        </w:rPr>
+      </w:pPr>
+    </w:p>
+    <w:p>
+      <w:pPr>
+        <w:pStyle w:val="ListParagraph"/>
+        <w:numPr>
+          <w:ilvl w:val="0"/>
+          <w:numId w:val="1"/>
+        </w:numPr>
+        <w:spacing w:line="240" w:lineRule="auto"/>
+        <w:rPr>
+          <w:rFonts w:cstheme="minorHAnsi"/>
+        </w:rPr>
+      </w:pPr>
+      <w:r>
+        <w:rPr>
+          <w:rFonts w:cstheme="minorHAnsi"/>
+        </w:rPr>
+        <w:t>Hierarchical models</w:t>
+      </w:r>
+      <w:r>
+        <w:rPr>
+          <w:rFonts w:cstheme="minorHAnsi"/>
+        </w:rPr>
+        <w:t xml:space="preserve">. </w:t>
+      </w:r>
+    </w:p>
+    <w:p>
+      <w:pPr>
+        <w:pStyle w:val="ListParagraph"/>
+        <w:numPr>
+          <w:ilvl w:val="1"/>
+          <w:numId w:val="1"/>
+        </w:numPr>
+        <w:spacing w:line="240" w:lineRule="auto"/>
+        <w:rPr>
+          <w:rFonts w:cstheme="minorHAnsi"/>
+        </w:rPr>
+      </w:pPr>
+      <w:r>
+        <w:rPr>
+          <w:rFonts w:cstheme="minorHAnsi"/>
+        </w:rPr>
+        <w:t xml:space="preserve">The goal of </w:t>
+      </w:r>
+      <w:r>
+        <w:rPr>
+          <w:rFonts w:cstheme="minorHAnsi"/>
+        </w:rPr>
+        <w:t xml:space="preserve">this chapter: </w:t>
+      </w:r>
+      <w:r>
+        <w:rPr>
+          <w:rFonts w:cstheme="minorHAnsi"/>
+        </w:rPr>
+        <w:t>I</w:t>
+      </w:r>
+      <w:r>
+        <w:rPr>
+          <w:rFonts w:cstheme="minorHAnsi"/>
+        </w:rPr>
+        <w:t xml:space="preserve">ntroduce the reader to the concept of ‘hierarchical’ models, where </w:t>
+      </w:r>
+      <w:r>
+        <w:rPr>
+          <w:rFonts w:cstheme="minorHAnsi"/>
+        </w:rPr>
+        <w:t xml:space="preserve">uncertainty in parameters’ uncertainty is taken into account, and </w:t>
+      </w:r>
+      <w:r>
+        <w:rPr>
+          <w:rFonts w:cstheme="minorHAnsi"/>
+        </w:rPr>
+        <w:t>these chains of priors for</w:t>
+      </w:r>
+      <w:r>
+        <w:rPr>
+          <w:rFonts w:cstheme="minorHAnsi"/>
+        </w:rPr>
+        <w:t>m</w:t>
+      </w:r>
+      <w:r>
+        <w:rPr>
+          <w:rFonts w:cstheme="minorHAnsi"/>
+        </w:rPr>
+        <w:t xml:space="preserve"> a logical chain which is the backbone of modern Bayesian statistics.</w:t>
+      </w:r>
+      <w:r>
+        <w:rPr>
+          <w:rFonts w:cstheme="minorHAnsi"/>
+        </w:rPr>
+        <w:t xml:space="preserve"> There will also be a discussion as to when to ‘stop’</w:t>
+      </w:r>
+      <w:r>
+        <w:rPr>
+          <w:rFonts w:cstheme="minorHAnsi"/>
+        </w:rPr>
+        <w:t xml:space="preserve"> iterating upwards with </w:t>
+      </w:r>
+      <w:r>
+        <w:rPr>
+          <w:rFonts w:cstheme="minorHAnsi"/>
+        </w:rPr>
+        <w:t>hyperpriors.</w:t>
+      </w:r>
+    </w:p>
+    <w:p>
+      <w:pPr>
+        <w:pStyle w:val="ListParagraph"/>
+        <w:numPr>
+          <w:ilvl w:val="1"/>
+          <w:numId w:val="1"/>
+        </w:numPr>
+        <w:spacing w:line="240" w:lineRule="auto"/>
+        <w:rPr>
+          <w:rFonts w:cstheme="minorHAnsi"/>
+        </w:rPr>
+      </w:pPr>
+      <w:r>
+        <w:rPr>
+          <w:rFonts w:cstheme="minorHAnsi"/>
+        </w:rPr>
+        <w:t>What is meant by a hierarchical model?</w:t>
+      </w:r>
+    </w:p>
+    <w:p>
+      <w:pPr>
+        <w:pStyle w:val="ListParagraph"/>
+        <w:numPr>
+          <w:ilvl w:val="1"/>
+          <w:numId w:val="1"/>
+        </w:numPr>
+        <w:spacing w:line="240" w:lineRule="auto"/>
+        <w:rPr>
+          <w:rFonts w:cstheme="minorHAnsi"/>
+        </w:rPr>
+      </w:pPr>
+      <w:r>
+        <w:rPr>
+          <w:rFonts w:cstheme="minorHAnsi"/>
+        </w:rPr>
+        <w:t>What are the benefits of a hierarchical vs a simpler model?</w:t>
+      </w:r>
+      <w:r>
+        <w:rPr>
+          <w:rFonts w:cstheme="minorHAnsi"/>
+        </w:rPr>
+        <w:t xml:space="preserve"> </w:t>
+      </w:r>
+    </w:p>
+    <w:p>
+      <w:pPr>
+        <w:pStyle w:val="ListParagraph"/>
+        <w:numPr>
+          <w:ilvl w:val="1"/>
+          <w:numId w:val="1"/>
+        </w:numPr>
+        <w:spacing w:line="240" w:lineRule="auto"/>
+        <w:rPr>
+          <w:rFonts w:cstheme="minorHAnsi"/>
+        </w:rPr>
+      </w:pPr>
+      <w:r>
+        <w:rPr>
+          <w:rFonts w:cstheme="minorHAnsi"/>
+        </w:rPr>
+        <w:t>An example of the inadequacy of a non-hierarchical model.</w:t>
+      </w:r>
+    </w:p>
+    <w:p>
+      <w:pPr>
+        <w:pStyle w:val="ListParagraph"/>
+        <w:numPr>
+          <w:ilvl w:val="1"/>
+          <w:numId w:val="1"/>
+        </w:numPr>
+        <w:spacing w:line="240" w:lineRule="auto"/>
+        <w:rPr>
+          <w:rFonts w:cstheme="minorHAnsi"/>
+        </w:rPr>
+      </w:pPr>
+      <w:r>
+        <w:rPr>
+          <w:rFonts w:cstheme="minorHAnsi"/>
+        </w:rPr>
+        <w:t>Diagrams which explain parameter dependencies, and translation of these into BUGS code.</w:t>
+      </w:r>
+    </w:p>
+    <w:p>
+      <w:pPr>
+        <w:pStyle w:val="ListParagraph"/>
+        <w:numPr>
+          <w:ilvl w:val="1"/>
+          <w:numId w:val="1"/>
+        </w:numPr>
+        <w:spacing w:line="240" w:lineRule="auto"/>
+        <w:rPr>
+          <w:rFonts w:cstheme="minorHAnsi"/>
+        </w:rPr>
+      </w:pPr>
+      <w:r>
+        <w:rPr>
+          <w:rFonts w:cstheme="minorHAnsi"/>
+        </w:rPr>
+        <w:t>Always make sure that you know what hyperpriors mean for parameters of interest – do this by simulating!</w:t>
+      </w:r>
+      <w:r>
+        <w:rPr>
+          <w:rFonts w:cstheme="minorHAnsi"/>
+        </w:rPr>
+        <w:t xml:space="preserve"> Ref malaria work.</w:t>
+      </w:r>
+    </w:p>
+    <w:p>
+      <w:pPr>
+        <w:pStyle w:val="ListParagraph"/>
+        <w:numPr>
+          <w:ilvl w:val="1"/>
+          <w:numId w:val="1"/>
+        </w:numPr>
+        <w:spacing w:line="240" w:lineRule="auto"/>
+        <w:rPr>
+          <w:rFonts w:cstheme="minorHAnsi"/>
+        </w:rPr>
+      </w:pPr>
+      <w:r>
+        <w:rPr>
+          <w:rFonts w:cstheme="minorHAnsi"/>
+        </w:rPr>
+        <w:t>Again, an idea – evaluate hierarchical priors by examining the prior predictive distribution. This should look sensible. If it doesn’t, then something is up.</w:t>
+      </w:r>
+      <w:r>
+        <w:rPr>
+          <w:rFonts w:cstheme="minorHAnsi"/>
+        </w:rPr>
+        <w:t xml:space="preserve"> </w:t>
+      </w:r>
+      <w:r>
+        <w:t xml:space="preserve"> See Euclid paper in the file, for measures of surprise. Think this essentially just amounts to </w:t>
+      </w:r>
+      <w:r>
+        <w:t>checking that the prior predictive distribution looks reasonable.</w:t>
+      </w:r>
+      <w:r>
+        <w:t xml:space="preserve"> However, look at Gelman’s blog on the issue; it isn’t clear whether he agrees with this approach</w:t>
+      </w:r>
+      <w:r>
+        <w:t xml:space="preserve">: </w:t>
+      </w:r>
+      <w:r>
+        <w:t>http://andrewgelman.com/2014/08/11/discussion-sander-greenland-posterior-predictive-checks/</w:t>
+      </w:r>
+      <w:r>
+        <w:t xml:space="preserve"> </w:t>
+      </w:r>
       <w:bookmarkStart w:id="1" w:name="_GoBack"/>
       <w:bookmarkEnd w:id="1"/>
     </w:p>
@@ -6503,19 +7366,7 @@
         <w:rPr>
           <w:rFonts w:cstheme="minorHAnsi"/>
         </w:rPr>
-        <w:t xml:space="preserve">The goal of this chapter: </w:t>
-      </w:r>
-      <w:r>
-        <w:rPr>
-          <w:rFonts w:cstheme="minorHAnsi"/>
-        </w:rPr>
-        <w:t>Classical hypothesis tests will be introduced, and their issues extensively explained.</w:t>
-      </w:r>
-      <w:r>
-        <w:rPr>
-          <w:rFonts w:cstheme="minorHAnsi"/>
-        </w:rPr>
-        <w:t xml:space="preserve"> The Bayesian equivalents of these tests will also be introduced.</w:t>
+        <w:t>What is the appropriate level to stop iterating upwards with hyperpriors?</w:t>
       </w:r>
     </w:p>
     <w:p>
@@ -6534,13 +7385,19 @@
         <w:rPr>
           <w:rFonts w:cstheme="minorHAnsi"/>
         </w:rPr>
-        <w:t>The classical approach: null vs alternative</w:t>
-      </w:r>
-      <w:r>
-        <w:rPr>
-          <w:rFonts w:cstheme="minorHAnsi"/>
-        </w:rPr>
-        <w:t>.</w:t>
+        <w:t>Another examp</w:t>
+      </w:r>
+      <w:r>
+        <w:rPr>
+          <w:rFonts w:cstheme="minorHAnsi"/>
+        </w:rPr>
+        <w:t>le of the use of hyperpriors.</w:t>
+      </w:r>
+      <w:r>
+        <w:rPr>
+          <w:rFonts w:cstheme="minorHAnsi"/>
+        </w:rPr>
+        <w:t xml:space="preserve"> The diminishing returns to increasingly abstract hyperpriors.</w:t>
       </w:r>
     </w:p>
     <w:p>
@@ -6559,7 +7416,19 @@
         <w:rPr>
           <w:rFonts w:cstheme="minorHAnsi"/>
         </w:rPr>
-        <w:t xml:space="preserve">The subjectivity inherent with classical hypothesis testing. </w:t>
+        <w:t xml:space="preserve">Chapter summary. </w:t>
+      </w:r>
+      <w:r>
+        <w:rPr>
+          <w:rFonts w:cstheme="minorHAnsi"/>
+        </w:rPr>
+        <w:t xml:space="preserve">The </w:t>
+      </w:r>
+      <w:r>
+        <w:rPr>
+          <w:rFonts w:cstheme="minorHAnsi"/>
+        </w:rPr>
+        <w:t>benefit of hierarchical models, and when to use them.</w:t>
       </w:r>
     </w:p>
     <w:p>
@@ -6578,33 +7447,23 @@
         <w:rPr>
           <w:rFonts w:cstheme="minorHAnsi"/>
         </w:rPr>
-        <w:t>Bayesian null vs alternative hypothesis testing.</w:t>
-      </w:r>
-    </w:p>
-    <w:p>
-      <w:pPr>
-        <w:pStyle w:val="ListParagraph"/>
-        <w:numPr>
-          <w:ilvl w:val="1"/>
-          <w:numId w:val="1"/>
-        </w:numPr>
+        <w:t>Problem set introduction.</w:t>
+      </w:r>
+    </w:p>
+    <w:p>
+      <w:pPr>
+        <w:pStyle w:val="ListParagraph"/>
         <w:spacing w:line="240" w:lineRule="auto"/>
         <w:rPr>
           <w:rFonts w:cstheme="minorHAnsi"/>
         </w:rPr>
       </w:pPr>
-      <w:r>
-        <w:rPr>
-          <w:rFonts w:cstheme="minorHAnsi"/>
-        </w:rPr>
-        <w:t>The classical confidence interval, and its problems.</w:t>
-      </w:r>
-    </w:p>
-    <w:p>
-      <w:pPr>
-        <w:pStyle w:val="ListParagraph"/>
-        <w:numPr>
-          <w:ilvl w:val="1"/>
+    </w:p>
+    <w:p>
+      <w:pPr>
+        <w:pStyle w:val="ListParagraph"/>
+        <w:numPr>
+          <w:ilvl w:val="0"/>
           <w:numId w:val="1"/>
         </w:numPr>
         <w:spacing w:line="240" w:lineRule="auto"/>
@@ -6616,7 +7475,7 @@
         <w:rPr>
           <w:rFonts w:cstheme="minorHAnsi"/>
         </w:rPr>
-        <w:t xml:space="preserve">Bayesian approaches to confidence. Is the parameter in the HDI? </w:t>
+        <w:t xml:space="preserve">Linear regression models. </w:t>
       </w:r>
     </w:p>
     <w:p>
@@ -6635,25 +7494,127 @@
         <w:rPr>
           <w:rFonts w:cstheme="minorHAnsi"/>
         </w:rPr>
-        <w:t>The region of practical equivalence (</w:t>
-      </w:r>
-      <w:r>
-        <w:rPr>
-          <w:rFonts w:cstheme="minorHAnsi"/>
-        </w:rPr>
-        <w:t>ROPE</w:t>
-      </w:r>
-      <w:r>
-        <w:rPr>
-          <w:rFonts w:cstheme="minorHAnsi"/>
-        </w:rPr>
-        <w:t>)</w:t>
-      </w:r>
-      <w:r>
-        <w:rPr>
-          <w:rFonts w:cstheme="minorHAnsi"/>
-        </w:rPr>
-        <w:t>.</w:t>
+        <w:t xml:space="preserve">The goal of this chapter. </w:t>
+      </w:r>
+      <w:r>
+        <w:rPr>
+          <w:rFonts w:cstheme="minorHAnsi"/>
+        </w:rPr>
+        <w:t>For a causal reader</w:t>
+      </w:r>
+      <w:r>
+        <w:rPr>
+          <w:rFonts w:cstheme="minorHAnsi"/>
+        </w:rPr>
+        <w:t xml:space="preserve">, </w:t>
+      </w:r>
+      <w:r>
+        <w:rPr>
+          <w:rFonts w:cstheme="minorHAnsi"/>
+        </w:rPr>
+        <w:t>the advantage of Bayesian approaches to econometrics</w:t>
+      </w:r>
+      <w:r>
+        <w:rPr>
+          <w:rFonts w:cstheme="minorHAnsi"/>
+        </w:rPr>
+        <w:t xml:space="preserve"> is not made clear.</w:t>
+      </w:r>
+      <w:r>
+        <w:rPr>
+          <w:rFonts w:cstheme="minorHAnsi"/>
+        </w:rPr>
+        <w:t xml:space="preserve"> </w:t>
+      </w:r>
+      <w:r>
+        <w:rPr>
+          <w:rFonts w:cstheme="minorHAnsi"/>
+        </w:rPr>
+        <w:t xml:space="preserve">An example of a text which fails in this regard is Cooper’s text on Bayesian econometrics. </w:t>
+      </w:r>
+      <w:r>
+        <w:rPr>
+          <w:rFonts w:cstheme="minorHAnsi"/>
+        </w:rPr>
+        <w:t>On first glances, since the Bayesian point estimates of parameters are often not con</w:t>
+      </w:r>
+      <w:r>
+        <w:rPr>
+          <w:rFonts w:cstheme="minorHAnsi"/>
+        </w:rPr>
+        <w:t xml:space="preserve">siderably different to those achieved in </w:t>
+      </w:r>
+      <w:r>
+        <w:rPr>
+          <w:rFonts w:cstheme="minorHAnsi"/>
+        </w:rPr>
+        <w:t>classical theory, the benefits are not immediately obvious.</w:t>
+      </w:r>
+      <w:r>
+        <w:rPr>
+          <w:rFonts w:cstheme="minorHAnsi"/>
+        </w:rPr>
+        <w:t xml:space="preserve"> </w:t>
+      </w:r>
+      <w:r>
+        <w:rPr>
+          <w:rFonts w:cstheme="minorHAnsi"/>
+        </w:rPr>
+        <w:t>The benefits of Bayesian linear regression will be extolled in this chapter</w:t>
+      </w:r>
+      <w:r>
+        <w:rPr>
+          <w:rFonts w:cstheme="minorHAnsi"/>
+        </w:rPr>
+        <w:t xml:space="preserve">: the ability to test a model </w:t>
+      </w:r>
+      <w:r>
+        <w:rPr>
+          <w:rFonts w:cstheme="minorHAnsi"/>
+        </w:rPr>
+        <w:t xml:space="preserve">in a much more </w:t>
+      </w:r>
+      <w:r>
+        <w:rPr>
+          <w:rFonts w:cstheme="minorHAnsi"/>
+        </w:rPr>
+        <w:t>ext</w:t>
+      </w:r>
+      <w:r>
+        <w:rPr>
+          <w:rFonts w:cstheme="minorHAnsi"/>
+        </w:rPr>
+        <w:t xml:space="preserve">ensive (and informative) manner, and </w:t>
+      </w:r>
+      <w:r>
+        <w:rPr>
+          <w:rFonts w:cstheme="minorHAnsi"/>
+        </w:rPr>
+        <w:t>the</w:t>
+      </w:r>
+      <w:r>
+        <w:rPr>
+          <w:rFonts w:cstheme="minorHAnsi"/>
+        </w:rPr>
+        <w:t xml:space="preserve"> simple</w:t>
+      </w:r>
+      <w:r>
+        <w:rPr>
+          <w:rFonts w:cstheme="minorHAnsi"/>
+        </w:rPr>
+        <w:t xml:space="preserve"> extension to use</w:t>
+      </w:r>
+      <w:r>
+        <w:rPr>
+          <w:rFonts w:cstheme="minorHAnsi"/>
+        </w:rPr>
+        <w:t xml:space="preserve"> </w:t>
+      </w:r>
+      <w:r>
+        <w:rPr>
+          <w:rFonts w:cstheme="minorHAnsi"/>
+        </w:rPr>
+        <w:t>hierarchical models.</w:t>
       </w:r>
     </w:p>
     <w:p>
@@ -6672,7 +7633,7 @@
         <w:rPr>
           <w:rFonts w:cstheme="minorHAnsi"/>
         </w:rPr>
-        <w:t>How should we judge model fit? There is no simple answer, but it should be to do with what we hope to achieve by estimating a model in the first place.</w:t>
+        <w:t>The formulation of regression models in a Bayesian framework.</w:t>
       </w:r>
     </w:p>
     <w:p>
@@ -6691,43 +7652,7 @@
         <w:rPr>
           <w:rFonts w:cstheme="minorHAnsi"/>
         </w:rPr>
-        <w:t>Classical approaches</w:t>
-      </w:r>
-      <w:r>
-        <w:rPr>
-          <w:rFonts w:cstheme="minorHAnsi"/>
-        </w:rPr>
-        <w:t xml:space="preserve"> to model fit</w:t>
-      </w:r>
-      <w:r>
-        <w:rPr>
-          <w:rFonts w:cstheme="minorHAnsi"/>
-        </w:rPr>
-        <w:t xml:space="preserve">. </w:t>
-      </w:r>
-      <w:r>
-        <w:rPr>
-          <w:rFonts w:cstheme="minorHAnsi"/>
-        </w:rPr>
-        <w:t xml:space="preserve">R-squared, AIC and BIC. </w:t>
-      </w:r>
-      <w:r>
-        <w:rPr>
-          <w:rFonts w:cstheme="minorHAnsi"/>
-        </w:rPr>
-        <w:t>The lack of adequacy of these methodologies for a Bayesian framework.</w:t>
-      </w:r>
-      <w:r>
-        <w:rPr>
-          <w:rFonts w:cstheme="minorHAnsi"/>
-        </w:rPr>
-        <w:t xml:space="preserve"> The BIC </w:t>
-      </w:r>
-      <w:r>
-        <w:rPr>
-          <w:rFonts w:cstheme="minorHAnsi"/>
-        </w:rPr>
-        <w:t>as an approximation reached from Bayesian arguments.</w:t>
+        <w:t>The choice of priors for the parameters.</w:t>
       </w:r>
     </w:p>
     <w:p>
@@ -6746,863 +7671,7 @@
         <w:rPr>
           <w:rFonts w:cstheme="minorHAnsi"/>
         </w:rPr>
-        <w:t xml:space="preserve">Chapter summary. </w:t>
-      </w:r>
-      <w:r>
-        <w:rPr>
-          <w:rFonts w:cstheme="minorHAnsi"/>
-        </w:rPr>
-        <w:t>The student will now be aware of the classical approaches to hypothesis testing, and their associated problems</w:t>
-      </w:r>
-      <w:r>
-        <w:rPr>
-          <w:rFonts w:cstheme="minorHAnsi"/>
-        </w:rPr>
-        <w:t>, as well as the Bayesian equivalents.</w:t>
-      </w:r>
-    </w:p>
-    <w:p>
-      <w:pPr>
-        <w:pStyle w:val="ListParagraph"/>
-        <w:numPr>
-          <w:ilvl w:val="1"/>
-          <w:numId w:val="1"/>
-        </w:numPr>
-        <w:spacing w:line="240" w:lineRule="auto"/>
-        <w:rPr>
-          <w:rFonts w:cstheme="minorHAnsi"/>
-        </w:rPr>
-      </w:pPr>
-      <w:r>
-        <w:rPr>
-          <w:rFonts w:cstheme="minorHAnsi"/>
-        </w:rPr>
-        <w:t>Problem set introduction.</w:t>
-      </w:r>
-    </w:p>
-    <w:p>
-      <w:pPr>
-        <w:pStyle w:val="ListParagraph"/>
-        <w:spacing w:line="240" w:lineRule="auto"/>
-        <w:rPr>
-          <w:rFonts w:cstheme="minorHAnsi"/>
-        </w:rPr>
-      </w:pPr>
-    </w:p>
-    <w:p>
-      <w:pPr>
-        <w:pStyle w:val="ListParagraph"/>
-        <w:numPr>
-          <w:ilvl w:val="0"/>
-          <w:numId w:val="1"/>
-        </w:numPr>
-        <w:spacing w:line="240" w:lineRule="auto"/>
-        <w:rPr>
-          <w:rFonts w:cstheme="minorHAnsi"/>
-        </w:rPr>
-      </w:pPr>
-      <w:r>
-        <w:rPr>
-          <w:rFonts w:cstheme="minorHAnsi"/>
-        </w:rPr>
-        <w:t xml:space="preserve">Hypothesis testing II: </w:t>
-      </w:r>
-      <w:r>
-        <w:rPr>
-          <w:rFonts w:cstheme="minorHAnsi"/>
-        </w:rPr>
-        <w:t>Further Bayesian approaches.</w:t>
-      </w:r>
-    </w:p>
-    <w:p>
-      <w:pPr>
-        <w:pStyle w:val="ListParagraph"/>
-        <w:numPr>
-          <w:ilvl w:val="1"/>
-          <w:numId w:val="1"/>
-        </w:numPr>
-        <w:spacing w:line="240" w:lineRule="auto"/>
-        <w:rPr>
-          <w:rFonts w:cstheme="minorHAnsi"/>
-        </w:rPr>
-      </w:pPr>
-      <w:r>
-        <w:rPr>
-          <w:rFonts w:cstheme="minorHAnsi"/>
-        </w:rPr>
-        <w:t xml:space="preserve">The goal of this chapter: </w:t>
-      </w:r>
-      <w:r>
-        <w:rPr>
-          <w:rFonts w:cstheme="minorHAnsi"/>
-        </w:rPr>
-        <w:t>The modern Bayesian approaches to hypothesis test</w:t>
-      </w:r>
-      <w:r>
-        <w:rPr>
-          <w:rFonts w:cstheme="minorHAnsi"/>
-        </w:rPr>
-        <w:t xml:space="preserve">ing will be covered, and their </w:t>
-      </w:r>
-      <w:r>
-        <w:rPr>
-          <w:rFonts w:cstheme="minorHAnsi"/>
-        </w:rPr>
-        <w:t>benefits emphasised relative to classical approaches.</w:t>
-      </w:r>
-    </w:p>
-    <w:p>
-      <w:pPr>
-        <w:pStyle w:val="ListParagraph"/>
-        <w:numPr>
-          <w:ilvl w:val="1"/>
-          <w:numId w:val="1"/>
-        </w:numPr>
-        <w:spacing w:line="240" w:lineRule="auto"/>
-        <w:rPr>
-          <w:rFonts w:cstheme="minorHAnsi"/>
-        </w:rPr>
-      </w:pPr>
-      <w:r>
-        <w:rPr>
-          <w:rFonts w:cstheme="minorHAnsi"/>
-        </w:rPr>
-        <w:t xml:space="preserve">A comparison between models by computing the ratio of P(data). </w:t>
-      </w:r>
-    </w:p>
-    <w:p>
-      <w:pPr>
-        <w:pStyle w:val="ListParagraph"/>
-        <w:numPr>
-          <w:ilvl w:val="1"/>
-          <w:numId w:val="1"/>
-        </w:numPr>
-        <w:spacing w:line="240" w:lineRule="auto"/>
-        <w:rPr>
-          <w:rFonts w:cstheme="minorHAnsi"/>
-        </w:rPr>
-      </w:pPr>
-      <w:r>
-        <w:rPr>
-          <w:rFonts w:cstheme="minorHAnsi"/>
-        </w:rPr>
-        <w:t xml:space="preserve">Jeffrey’s scale as an arbitrary way of </w:t>
-      </w:r>
-      <w:r>
-        <w:rPr>
-          <w:rFonts w:cstheme="minorHAnsi"/>
-        </w:rPr>
-        <w:t>selecting between models, but nonetheless a frequently used methodology.</w:t>
-      </w:r>
-    </w:p>
-    <w:p>
-      <w:pPr>
-        <w:pStyle w:val="ListParagraph"/>
-        <w:numPr>
-          <w:ilvl w:val="1"/>
-          <w:numId w:val="1"/>
-        </w:numPr>
-        <w:spacing w:line="240" w:lineRule="auto"/>
-        <w:rPr>
-          <w:rFonts w:cstheme="minorHAnsi"/>
-        </w:rPr>
-      </w:pPr>
-      <w:r>
-        <w:rPr>
-          <w:rFonts w:cstheme="minorHAnsi"/>
-        </w:rPr>
-        <w:t>Simulation as a method of evaluating model fit.</w:t>
-      </w:r>
-    </w:p>
-    <w:p>
-      <w:pPr>
-        <w:pStyle w:val="ListParagraph"/>
-        <w:numPr>
-          <w:ilvl w:val="1"/>
-          <w:numId w:val="1"/>
-        </w:numPr>
-        <w:spacing w:line="240" w:lineRule="auto"/>
-        <w:rPr>
-          <w:rFonts w:cstheme="minorHAnsi"/>
-        </w:rPr>
-      </w:pPr>
-      <w:r>
-        <w:rPr>
-          <w:rFonts w:cstheme="minorHAnsi"/>
-        </w:rPr>
-        <w:t>Posterior predictive probabilities. Generate new data from your model by simulating from the posterior. Compare the ‘generated’ data with the actual data. Do these look similar?</w:t>
-      </w:r>
-    </w:p>
-    <w:p>
-      <w:pPr>
-        <w:pStyle w:val="ListParagraph"/>
-        <w:numPr>
-          <w:ilvl w:val="1"/>
-          <w:numId w:val="1"/>
-        </w:numPr>
-        <w:spacing w:line="240" w:lineRule="auto"/>
-        <w:rPr>
-          <w:rFonts w:cstheme="minorHAnsi"/>
-        </w:rPr>
-      </w:pPr>
-      <w:r>
-        <w:rPr>
-          <w:rFonts w:cstheme="minorHAnsi"/>
-        </w:rPr>
         <w:lastRenderedPageBreak/>
-        <w:t>Test statistics in Bayesian theory as a means of evaluating model fit.</w:t>
-      </w:r>
-    </w:p>
-    <w:p>
-      <w:pPr>
-        <w:pStyle w:val="ListParagraph"/>
-        <w:numPr>
-          <w:ilvl w:val="2"/>
-          <w:numId w:val="1"/>
-        </w:numPr>
-        <w:spacing w:line="240" w:lineRule="auto"/>
-        <w:rPr>
-          <w:rFonts w:cstheme="minorHAnsi"/>
-        </w:rPr>
-      </w:pPr>
-      <w:r>
-        <w:rPr>
-          <w:rFonts w:cstheme="minorHAnsi"/>
-        </w:rPr>
-        <w:t>This section will necessarily be quite substantial, and full of examples in order to convey the flexibility and comprehensiveness of this approach.</w:t>
-      </w:r>
-    </w:p>
-    <w:p>
-      <w:pPr>
-        <w:pStyle w:val="ListParagraph"/>
-        <w:numPr>
-          <w:ilvl w:val="2"/>
-          <w:numId w:val="1"/>
-        </w:numPr>
-        <w:spacing w:line="240" w:lineRule="auto"/>
-        <w:rPr>
-          <w:rFonts w:cstheme="minorHAnsi"/>
-        </w:rPr>
-      </w:pPr>
-      <w:r>
-        <w:rPr>
-          <w:rFonts w:cstheme="minorHAnsi"/>
-        </w:rPr>
-        <w:t>The chi-squared measure of model fit.</w:t>
-      </w:r>
-    </w:p>
-    <w:p>
-      <w:pPr>
-        <w:pStyle w:val="ListParagraph"/>
-        <w:numPr>
-          <w:ilvl w:val="2"/>
-          <w:numId w:val="1"/>
-        </w:numPr>
-        <w:spacing w:line="240" w:lineRule="auto"/>
-        <w:rPr>
-          <w:rFonts w:cstheme="minorHAnsi"/>
-        </w:rPr>
-      </w:pPr>
-      <w:r>
-        <w:rPr>
-          <w:rFonts w:cstheme="minorHAnsi"/>
-        </w:rPr>
-        <w:t>Graphical means of testing a model’s fit.</w:t>
-      </w:r>
-    </w:p>
-    <w:p>
-      <w:pPr>
-        <w:pStyle w:val="ListParagraph"/>
-        <w:numPr>
-          <w:ilvl w:val="1"/>
-          <w:numId w:val="1"/>
-        </w:numPr>
-        <w:spacing w:line="240" w:lineRule="auto"/>
-        <w:rPr>
-          <w:rFonts w:cstheme="minorHAnsi"/>
-        </w:rPr>
-      </w:pPr>
-      <w:r>
-        <w:rPr>
-          <w:rFonts w:cstheme="minorHAnsi"/>
-        </w:rPr>
-        <w:t>Sensitivity analysis. The idea of fitting several different likelihoods and priors to the data, and seeing whether the results which are obtained vary significantly.</w:t>
-      </w:r>
-    </w:p>
-    <w:p>
-      <w:pPr>
-        <w:pStyle w:val="ListParagraph"/>
-        <w:numPr>
-          <w:ilvl w:val="1"/>
-          <w:numId w:val="1"/>
-        </w:numPr>
-        <w:spacing w:line="240" w:lineRule="auto"/>
-        <w:rPr>
-          <w:rFonts w:cstheme="minorHAnsi"/>
-        </w:rPr>
-      </w:pPr>
-      <w:r>
-        <w:rPr>
-          <w:rFonts w:cstheme="minorHAnsi"/>
-        </w:rPr>
-        <w:t>Expected deviance and DIC.</w:t>
-      </w:r>
-    </w:p>
-    <w:p>
-      <w:pPr>
-        <w:pStyle w:val="ListParagraph"/>
-        <w:numPr>
-          <w:ilvl w:val="1"/>
-          <w:numId w:val="1"/>
-        </w:numPr>
-        <w:spacing w:line="240" w:lineRule="auto"/>
-        <w:rPr>
-          <w:rFonts w:cstheme="minorHAnsi"/>
-        </w:rPr>
-      </w:pPr>
-      <w:r>
-        <w:rPr>
-          <w:rFonts w:cstheme="minorHAnsi"/>
-        </w:rPr>
-        <w:t>Chapter summary. The reader should now have a very good understanding of the transparent methods used to evaluate a Bayesian model. This should allow them to read, and critique many applications of Bayesian models, since this is often where applications fall down.</w:t>
-      </w:r>
-    </w:p>
-    <w:p>
-      <w:pPr>
-        <w:pStyle w:val="ListParagraph"/>
-        <w:numPr>
-          <w:ilvl w:val="1"/>
-          <w:numId w:val="1"/>
-        </w:numPr>
-        <w:spacing w:line="240" w:lineRule="auto"/>
-        <w:rPr>
-          <w:rFonts w:cstheme="minorHAnsi"/>
-        </w:rPr>
-      </w:pPr>
-      <w:r>
-        <w:rPr>
-          <w:rFonts w:cstheme="minorHAnsi"/>
-        </w:rPr>
-        <w:t>Problem set introduction.</w:t>
-      </w:r>
-    </w:p>
-    <w:p>
-      <w:pPr>
-        <w:pStyle w:val="ListParagraph"/>
-        <w:spacing w:line="240" w:lineRule="auto"/>
-        <w:ind w:left="1440"/>
-        <w:rPr>
-          <w:rFonts w:cstheme="minorHAnsi"/>
-        </w:rPr>
-      </w:pPr>
-    </w:p>
-    <w:p>
-      <w:pPr>
-        <w:pStyle w:val="ListParagraph"/>
-        <w:numPr>
-          <w:ilvl w:val="0"/>
-          <w:numId w:val="1"/>
-        </w:numPr>
-        <w:spacing w:line="240" w:lineRule="auto"/>
-        <w:rPr>
-          <w:rFonts w:cstheme="minorHAnsi"/>
-        </w:rPr>
-      </w:pPr>
-      <w:r>
-        <w:rPr>
-          <w:rFonts w:cstheme="minorHAnsi"/>
-        </w:rPr>
-        <w:t>Hierarchical models</w:t>
-      </w:r>
-      <w:r>
-        <w:rPr>
-          <w:rFonts w:cstheme="minorHAnsi"/>
-        </w:rPr>
-        <w:t xml:space="preserve">. </w:t>
-      </w:r>
-    </w:p>
-    <w:p>
-      <w:pPr>
-        <w:pStyle w:val="ListParagraph"/>
-        <w:numPr>
-          <w:ilvl w:val="1"/>
-          <w:numId w:val="1"/>
-        </w:numPr>
-        <w:spacing w:line="240" w:lineRule="auto"/>
-        <w:rPr>
-          <w:rFonts w:cstheme="minorHAnsi"/>
-        </w:rPr>
-      </w:pPr>
-      <w:r>
-        <w:rPr>
-          <w:rFonts w:cstheme="minorHAnsi"/>
-        </w:rPr>
-        <w:t xml:space="preserve">The goal of </w:t>
-      </w:r>
-      <w:r>
-        <w:rPr>
-          <w:rFonts w:cstheme="minorHAnsi"/>
-        </w:rPr>
-        <w:t xml:space="preserve">this chapter: </w:t>
-      </w:r>
-      <w:r>
-        <w:rPr>
-          <w:rFonts w:cstheme="minorHAnsi"/>
-        </w:rPr>
-        <w:t>I</w:t>
-      </w:r>
-      <w:r>
-        <w:rPr>
-          <w:rFonts w:cstheme="minorHAnsi"/>
-        </w:rPr>
-        <w:t xml:space="preserve">ntroduce the reader to the concept of ‘hierarchical’ models, where </w:t>
-      </w:r>
-      <w:r>
-        <w:rPr>
-          <w:rFonts w:cstheme="minorHAnsi"/>
-        </w:rPr>
-        <w:t xml:space="preserve">uncertainty in parameters’ uncertainty is taken into account, and </w:t>
-      </w:r>
-      <w:r>
-        <w:rPr>
-          <w:rFonts w:cstheme="minorHAnsi"/>
-        </w:rPr>
-        <w:t>these chains of priors for</w:t>
-      </w:r>
-      <w:r>
-        <w:rPr>
-          <w:rFonts w:cstheme="minorHAnsi"/>
-        </w:rPr>
-        <w:t>m</w:t>
-      </w:r>
-      <w:r>
-        <w:rPr>
-          <w:rFonts w:cstheme="minorHAnsi"/>
-        </w:rPr>
-        <w:t xml:space="preserve"> a logical chain which is the backbone of modern Bayesian statistics.</w:t>
-      </w:r>
-      <w:r>
-        <w:rPr>
-          <w:rFonts w:cstheme="minorHAnsi"/>
-        </w:rPr>
-        <w:t xml:space="preserve"> There will also be a discussion as to when to ‘stop’</w:t>
-      </w:r>
-      <w:r>
-        <w:rPr>
-          <w:rFonts w:cstheme="minorHAnsi"/>
-        </w:rPr>
-        <w:t xml:space="preserve"> iterating upwards with </w:t>
-      </w:r>
-      <w:r>
-        <w:rPr>
-          <w:rFonts w:cstheme="minorHAnsi"/>
-        </w:rPr>
-        <w:t>hyperpriors.</w:t>
-      </w:r>
-    </w:p>
-    <w:p>
-      <w:pPr>
-        <w:pStyle w:val="ListParagraph"/>
-        <w:numPr>
-          <w:ilvl w:val="1"/>
-          <w:numId w:val="1"/>
-        </w:numPr>
-        <w:spacing w:line="240" w:lineRule="auto"/>
-        <w:rPr>
-          <w:rFonts w:cstheme="minorHAnsi"/>
-        </w:rPr>
-      </w:pPr>
-      <w:r>
-        <w:rPr>
-          <w:rFonts w:cstheme="minorHAnsi"/>
-        </w:rPr>
-        <w:t>What is meant by a hierarchical model?</w:t>
-      </w:r>
-    </w:p>
-    <w:p>
-      <w:pPr>
-        <w:pStyle w:val="ListParagraph"/>
-        <w:numPr>
-          <w:ilvl w:val="1"/>
-          <w:numId w:val="1"/>
-        </w:numPr>
-        <w:spacing w:line="240" w:lineRule="auto"/>
-        <w:rPr>
-          <w:rFonts w:cstheme="minorHAnsi"/>
-        </w:rPr>
-      </w:pPr>
-      <w:r>
-        <w:rPr>
-          <w:rFonts w:cstheme="minorHAnsi"/>
-        </w:rPr>
-        <w:t>What are the benefits of a hierarchical vs a simpler model?</w:t>
-      </w:r>
-      <w:r>
-        <w:rPr>
-          <w:rFonts w:cstheme="minorHAnsi"/>
-        </w:rPr>
-        <w:t xml:space="preserve"> </w:t>
-      </w:r>
-    </w:p>
-    <w:p>
-      <w:pPr>
-        <w:pStyle w:val="ListParagraph"/>
-        <w:numPr>
-          <w:ilvl w:val="1"/>
-          <w:numId w:val="1"/>
-        </w:numPr>
-        <w:spacing w:line="240" w:lineRule="auto"/>
-        <w:rPr>
-          <w:rFonts w:cstheme="minorHAnsi"/>
-        </w:rPr>
-      </w:pPr>
-      <w:r>
-        <w:rPr>
-          <w:rFonts w:cstheme="minorHAnsi"/>
-        </w:rPr>
-        <w:t>An example of the inadequacy of a non-hierarchical model.</w:t>
-      </w:r>
-    </w:p>
-    <w:p>
-      <w:pPr>
-        <w:pStyle w:val="ListParagraph"/>
-        <w:numPr>
-          <w:ilvl w:val="1"/>
-          <w:numId w:val="1"/>
-        </w:numPr>
-        <w:spacing w:line="240" w:lineRule="auto"/>
-        <w:rPr>
-          <w:rFonts w:cstheme="minorHAnsi"/>
-        </w:rPr>
-      </w:pPr>
-      <w:r>
-        <w:rPr>
-          <w:rFonts w:cstheme="minorHAnsi"/>
-        </w:rPr>
-        <w:t>Diagrams which explain parameter dependencies, and translation of these into BUGS code.</w:t>
-      </w:r>
-    </w:p>
-    <w:p>
-      <w:pPr>
-        <w:pStyle w:val="ListParagraph"/>
-        <w:numPr>
-          <w:ilvl w:val="1"/>
-          <w:numId w:val="1"/>
-        </w:numPr>
-        <w:spacing w:line="240" w:lineRule="auto"/>
-        <w:rPr>
-          <w:rFonts w:cstheme="minorHAnsi"/>
-        </w:rPr>
-      </w:pPr>
-      <w:r>
-        <w:rPr>
-          <w:rFonts w:cstheme="minorHAnsi"/>
-        </w:rPr>
-        <w:t>What is the appropriate level to stop iterating upwards with hyperpriors?</w:t>
-      </w:r>
-    </w:p>
-    <w:p>
-      <w:pPr>
-        <w:pStyle w:val="ListParagraph"/>
-        <w:numPr>
-          <w:ilvl w:val="1"/>
-          <w:numId w:val="1"/>
-        </w:numPr>
-        <w:spacing w:line="240" w:lineRule="auto"/>
-        <w:rPr>
-          <w:rFonts w:cstheme="minorHAnsi"/>
-        </w:rPr>
-      </w:pPr>
-      <w:r>
-        <w:rPr>
-          <w:rFonts w:cstheme="minorHAnsi"/>
-        </w:rPr>
-        <w:t>Another examp</w:t>
-      </w:r>
-      <w:r>
-        <w:rPr>
-          <w:rFonts w:cstheme="minorHAnsi"/>
-        </w:rPr>
-        <w:t>le of the use of hyperpriors.</w:t>
-      </w:r>
-      <w:r>
-        <w:rPr>
-          <w:rFonts w:cstheme="minorHAnsi"/>
-        </w:rPr>
-        <w:t xml:space="preserve"> The diminishing returns to increasingly abstract hyperpriors.</w:t>
-      </w:r>
-    </w:p>
-    <w:p>
-      <w:pPr>
-        <w:pStyle w:val="ListParagraph"/>
-        <w:numPr>
-          <w:ilvl w:val="1"/>
-          <w:numId w:val="1"/>
-        </w:numPr>
-        <w:spacing w:line="240" w:lineRule="auto"/>
-        <w:rPr>
-          <w:rFonts w:cstheme="minorHAnsi"/>
-        </w:rPr>
-      </w:pPr>
-      <w:r>
-        <w:rPr>
-          <w:rFonts w:cstheme="minorHAnsi"/>
-        </w:rPr>
-        <w:t xml:space="preserve">Chapter summary. </w:t>
-      </w:r>
-      <w:r>
-        <w:rPr>
-          <w:rFonts w:cstheme="minorHAnsi"/>
-        </w:rPr>
-        <w:t xml:space="preserve">The </w:t>
-      </w:r>
-      <w:r>
-        <w:rPr>
-          <w:rFonts w:cstheme="minorHAnsi"/>
-        </w:rPr>
-        <w:t>benefit of hierarchical models, and when to use them.</w:t>
-      </w:r>
-    </w:p>
-    <w:p>
-      <w:pPr>
-        <w:pStyle w:val="ListParagraph"/>
-        <w:numPr>
-          <w:ilvl w:val="1"/>
-          <w:numId w:val="1"/>
-        </w:numPr>
-        <w:spacing w:line="240" w:lineRule="auto"/>
-        <w:rPr>
-          <w:rFonts w:cstheme="minorHAnsi"/>
-        </w:rPr>
-      </w:pPr>
-      <w:r>
-        <w:rPr>
-          <w:rFonts w:cstheme="minorHAnsi"/>
-        </w:rPr>
-        <w:t>Problem set introduction.</w:t>
-      </w:r>
-    </w:p>
-    <w:p>
-      <w:pPr>
-        <w:pStyle w:val="ListParagraph"/>
-        <w:spacing w:line="240" w:lineRule="auto"/>
-        <w:rPr>
-          <w:rFonts w:cstheme="minorHAnsi"/>
-        </w:rPr>
-      </w:pPr>
-    </w:p>
-    <w:p>
-      <w:pPr>
-        <w:pStyle w:val="ListParagraph"/>
-        <w:numPr>
-          <w:ilvl w:val="0"/>
-          <w:numId w:val="1"/>
-        </w:numPr>
-        <w:spacing w:line="240" w:lineRule="auto"/>
-        <w:rPr>
-          <w:rFonts w:cstheme="minorHAnsi"/>
-        </w:rPr>
-      </w:pPr>
-      <w:r>
-        <w:rPr>
-          <w:rFonts w:cstheme="minorHAnsi"/>
-        </w:rPr>
-        <w:t xml:space="preserve">Linear regression models. </w:t>
-      </w:r>
-    </w:p>
-    <w:p>
-      <w:pPr>
-        <w:pStyle w:val="ListParagraph"/>
-        <w:numPr>
-          <w:ilvl w:val="1"/>
-          <w:numId w:val="1"/>
-        </w:numPr>
-        <w:spacing w:line="240" w:lineRule="auto"/>
-        <w:rPr>
-          <w:rFonts w:cstheme="minorHAnsi"/>
-        </w:rPr>
-      </w:pPr>
-      <w:r>
-        <w:rPr>
-          <w:rFonts w:cstheme="minorHAnsi"/>
-        </w:rPr>
-        <w:t xml:space="preserve">The goal of this chapter. </w:t>
-      </w:r>
-      <w:r>
-        <w:rPr>
-          <w:rFonts w:cstheme="minorHAnsi"/>
-        </w:rPr>
-        <w:t>For a causal reader</w:t>
-      </w:r>
-      <w:r>
-        <w:rPr>
-          <w:rFonts w:cstheme="minorHAnsi"/>
-        </w:rPr>
-        <w:t xml:space="preserve">, </w:t>
-      </w:r>
-      <w:r>
-        <w:rPr>
-          <w:rFonts w:cstheme="minorHAnsi"/>
-        </w:rPr>
-        <w:t>the advantage of Bayesian approaches to econometrics</w:t>
-      </w:r>
-      <w:r>
-        <w:rPr>
-          <w:rFonts w:cstheme="minorHAnsi"/>
-        </w:rPr>
-        <w:t xml:space="preserve"> is not made clear.</w:t>
-      </w:r>
-      <w:r>
-        <w:rPr>
-          <w:rFonts w:cstheme="minorHAnsi"/>
-        </w:rPr>
-        <w:t xml:space="preserve"> </w:t>
-      </w:r>
-      <w:r>
-        <w:rPr>
-          <w:rFonts w:cstheme="minorHAnsi"/>
-        </w:rPr>
-        <w:t xml:space="preserve">An example of a text which fails in this regard is Cooper’s text on Bayesian econometrics. </w:t>
-      </w:r>
-      <w:r>
-        <w:rPr>
-          <w:rFonts w:cstheme="minorHAnsi"/>
-        </w:rPr>
-        <w:t>On first glances, since the Bayesian point estimates of parameters are often not con</w:t>
-      </w:r>
-      <w:r>
-        <w:rPr>
-          <w:rFonts w:cstheme="minorHAnsi"/>
-        </w:rPr>
-        <w:t xml:space="preserve">siderably different to those achieved in </w:t>
-      </w:r>
-      <w:r>
-        <w:rPr>
-          <w:rFonts w:cstheme="minorHAnsi"/>
-        </w:rPr>
-        <w:t>classical theory, the benefits are not immediately obvious.</w:t>
-      </w:r>
-      <w:r>
-        <w:rPr>
-          <w:rFonts w:cstheme="minorHAnsi"/>
-        </w:rPr>
-        <w:t xml:space="preserve"> </w:t>
-      </w:r>
-      <w:r>
-        <w:rPr>
-          <w:rFonts w:cstheme="minorHAnsi"/>
-        </w:rPr>
-        <w:t>The benefits of Bayesian linear regression will be extolled in this chapter</w:t>
-      </w:r>
-      <w:r>
-        <w:rPr>
-          <w:rFonts w:cstheme="minorHAnsi"/>
-        </w:rPr>
-        <w:t xml:space="preserve">: the ability to test a model </w:t>
-      </w:r>
-      <w:r>
-        <w:rPr>
-          <w:rFonts w:cstheme="minorHAnsi"/>
-        </w:rPr>
-        <w:t xml:space="preserve">in a much more </w:t>
-      </w:r>
-      <w:r>
-        <w:rPr>
-          <w:rFonts w:cstheme="minorHAnsi"/>
-        </w:rPr>
-        <w:t>ext</w:t>
-      </w:r>
-      <w:r>
-        <w:rPr>
-          <w:rFonts w:cstheme="minorHAnsi"/>
-        </w:rPr>
-        <w:t xml:space="preserve">ensive (and informative) manner, and </w:t>
-      </w:r>
-      <w:r>
-        <w:rPr>
-          <w:rFonts w:cstheme="minorHAnsi"/>
-        </w:rPr>
-        <w:t>the</w:t>
-      </w:r>
-      <w:r>
-        <w:rPr>
-          <w:rFonts w:cstheme="minorHAnsi"/>
-        </w:rPr>
-        <w:t xml:space="preserve"> simple</w:t>
-      </w:r>
-      <w:r>
-        <w:rPr>
-          <w:rFonts w:cstheme="minorHAnsi"/>
-        </w:rPr>
-        <w:t xml:space="preserve"> extension to use</w:t>
-      </w:r>
-      <w:r>
-        <w:rPr>
-          <w:rFonts w:cstheme="minorHAnsi"/>
-        </w:rPr>
-        <w:t xml:space="preserve"> </w:t>
-      </w:r>
-      <w:r>
-        <w:rPr>
-          <w:rFonts w:cstheme="minorHAnsi"/>
-        </w:rPr>
-        <w:t>hierarchical models.</w:t>
-      </w:r>
-    </w:p>
-    <w:p>
-      <w:pPr>
-        <w:pStyle w:val="ListParagraph"/>
-        <w:numPr>
-          <w:ilvl w:val="1"/>
-          <w:numId w:val="1"/>
-        </w:numPr>
-        <w:spacing w:line="240" w:lineRule="auto"/>
-        <w:rPr>
-          <w:rFonts w:cstheme="minorHAnsi"/>
-        </w:rPr>
-      </w:pPr>
-      <w:r>
-        <w:rPr>
-          <w:rFonts w:cstheme="minorHAnsi"/>
-        </w:rPr>
-        <w:t>The formulation of regression models in a Bayesian framework.</w:t>
-      </w:r>
-    </w:p>
-    <w:p>
-      <w:pPr>
-        <w:pStyle w:val="ListParagraph"/>
-        <w:numPr>
-          <w:ilvl w:val="1"/>
-          <w:numId w:val="1"/>
-        </w:numPr>
-        <w:spacing w:line="240" w:lineRule="auto"/>
-        <w:rPr>
-          <w:rFonts w:cstheme="minorHAnsi"/>
-        </w:rPr>
-      </w:pPr>
-      <w:r>
-        <w:rPr>
-          <w:rFonts w:cstheme="minorHAnsi"/>
-        </w:rPr>
-        <w:t>The choice of priors for the parameters.</w:t>
-      </w:r>
-    </w:p>
-    <w:p>
-      <w:pPr>
-        <w:pStyle w:val="ListParagraph"/>
-        <w:numPr>
-          <w:ilvl w:val="1"/>
-          <w:numId w:val="1"/>
-        </w:numPr>
-        <w:spacing w:line="240" w:lineRule="auto"/>
-        <w:rPr>
-          <w:rFonts w:cstheme="minorHAnsi"/>
-        </w:rPr>
-      </w:pPr>
-      <w:r>
-        <w:rPr>
-          <w:rFonts w:cstheme="minorHAnsi"/>
-        </w:rPr>
         <w:t>The similarity between classical and Bayesian linear regression results.</w:t>
       </w:r>
     </w:p>

</xml_diff>

<commit_message>
Added more extensive outline of the book. Have taken away the sufficient stats bit for now, but want to add later. This copy has been sent to Mila and James at Sage.
</commit_message>
<xml_diff>
--- a/Bayesian book - chapter list 01.09.2014.docx
+++ b/Bayesian book - chapter list 01.09.2014.docx
@@ -178,7 +178,14 @@
         <w:rPr>
           <w:rFonts w:cstheme="minorHAnsi"/>
         </w:rPr>
-        <w:t>BUGs (OpenBUG</w:t>
+        <w:t>BUGs (</w:t>
+      </w:r>
+      <w:proofErr w:type="spellStart"/>
+      <w:r>
+        <w:rPr>
+          <w:rFonts w:cstheme="minorHAnsi"/>
+        </w:rPr>
+        <w:t>OpenBUG</w:t>
       </w:r>
       <w:r>
         <w:rPr>
@@ -186,12 +193,14 @@
         </w:rPr>
         <w:t>S</w:t>
       </w:r>
+      <w:proofErr w:type="spellEnd"/>
       <w:r>
         <w:rPr>
           <w:rFonts w:cstheme="minorHAnsi"/>
         </w:rPr>
         <w:t xml:space="preserve"> and </w:t>
       </w:r>
+      <w:proofErr w:type="spellStart"/>
       <w:r>
         <w:rPr>
           <w:rFonts w:cstheme="minorHAnsi"/>
@@ -204,6 +213,7 @@
         </w:rPr>
         <w:t>BUGS</w:t>
       </w:r>
+      <w:proofErr w:type="spellEnd"/>
       <w:r>
         <w:rPr>
           <w:rFonts w:cstheme="minorHAnsi"/>
@@ -323,7 +333,21 @@
         <w:rPr>
           <w:rFonts w:cstheme="minorHAnsi"/>
         </w:rPr>
-        <w:t xml:space="preserve"> with an introduction of the Bayesian formula. The second chapter (of this section) will explain the first part of the Bayesian formula: the likelihood. The third chapter explains the second part of the Bayesian formula: the prior distribution. The </w:t>
+        <w:t xml:space="preserve"> with an introduction of the Bayesian formula. The second chapter (of this section) will explain the first part of the Bayesian formula: the likelihood. The third chapter explains the second part of the Bayesian </w:t>
+      </w:r>
+      <w:proofErr w:type="gramStart"/>
+      <w:r>
+        <w:rPr>
+          <w:rFonts w:cstheme="minorHAnsi"/>
+        </w:rPr>
+        <w:t>formula</w:t>
+      </w:r>
+      <w:proofErr w:type="gramEnd"/>
+      <w:r>
+        <w:rPr>
+          <w:rFonts w:cstheme="minorHAnsi"/>
+        </w:rPr>
+        <w:t xml:space="preserve">: the prior distribution. The </w:t>
       </w:r>
       <w:r>
         <w:rPr>
@@ -537,7 +561,35 @@
         <w:rPr>
           <w:rFonts w:cstheme="minorHAnsi"/>
         </w:rPr>
-        <w:t>An introduction to the Bayesian inference process: Choose a model for data (specify a likelihood); What do you know about the situation? (specify a prior). These two choices together result in ‘updated’ knowledge about the situation (the posterior distribution)</w:t>
+        <w:t xml:space="preserve">An introduction to the Bayesian inference process: Choose a model for data (specify </w:t>
+      </w:r>
+      <w:proofErr w:type="gramStart"/>
+      <w:r>
+        <w:rPr>
+          <w:rFonts w:cstheme="minorHAnsi"/>
+        </w:rPr>
+        <w:t>a likelihood</w:t>
+      </w:r>
+      <w:proofErr w:type="gramEnd"/>
+      <w:r>
+        <w:rPr>
+          <w:rFonts w:cstheme="minorHAnsi"/>
+        </w:rPr>
+        <w:t>); What do you know about the situation? (</w:t>
+      </w:r>
+      <w:proofErr w:type="gramStart"/>
+      <w:r>
+        <w:rPr>
+          <w:rFonts w:cstheme="minorHAnsi"/>
+        </w:rPr>
+        <w:t>specify</w:t>
+      </w:r>
+      <w:proofErr w:type="gramEnd"/>
+      <w:r>
+        <w:rPr>
+          <w:rFonts w:cstheme="minorHAnsi"/>
+        </w:rPr>
+        <w:t xml:space="preserve"> a prior). These two choices together result in ‘updated’ knowledge about the situation (the posterior distribution)</w:t>
       </w:r>
       <w:r>
         <w:rPr>
@@ -627,7 +679,21 @@
         <w:rPr>
           <w:rFonts w:cstheme="minorHAnsi"/>
         </w:rPr>
-        <w:t xml:space="preserve"> to the classical (frequentist) view</w:t>
+        <w:t xml:space="preserve"> to the classical (</w:t>
+      </w:r>
+      <w:proofErr w:type="spellStart"/>
+      <w:r>
+        <w:rPr>
+          <w:rFonts w:cstheme="minorHAnsi"/>
+        </w:rPr>
+        <w:t>frequentist</w:t>
+      </w:r>
+      <w:proofErr w:type="spellEnd"/>
+      <w:r>
+        <w:rPr>
+          <w:rFonts w:cstheme="minorHAnsi"/>
+        </w:rPr>
+        <w:t>) view</w:t>
       </w:r>
       <w:r>
         <w:rPr>
@@ -652,7 +718,35 @@
           <w:rFonts w:cstheme="minorHAnsi"/>
         </w:rPr>
         <w:lastRenderedPageBreak/>
-        <w:t>Explicit vs implicit subjectivity: the danger of the word ‘objective’. This would be a critique of the notion of objectivity commonly thought to hold in frequentist statistics</w:t>
+        <w:t xml:space="preserve">Explicit </w:t>
+      </w:r>
+      <w:proofErr w:type="spellStart"/>
+      <w:r>
+        <w:rPr>
+          <w:rFonts w:cstheme="minorHAnsi"/>
+        </w:rPr>
+        <w:t>vs</w:t>
+      </w:r>
+      <w:proofErr w:type="spellEnd"/>
+      <w:r>
+        <w:rPr>
+          <w:rFonts w:cstheme="minorHAnsi"/>
+        </w:rPr>
+        <w:t xml:space="preserve"> implicit subjectivity: the danger of the word ‘objective’. This would be a critique of the notion of objectivity commonly thought to hold in </w:t>
+      </w:r>
+      <w:proofErr w:type="spellStart"/>
+      <w:r>
+        <w:rPr>
+          <w:rFonts w:cstheme="minorHAnsi"/>
+        </w:rPr>
+        <w:t>frequentist</w:t>
+      </w:r>
+      <w:proofErr w:type="spellEnd"/>
+      <w:r>
+        <w:rPr>
+          <w:rFonts w:cstheme="minorHAnsi"/>
+        </w:rPr>
+        <w:t xml:space="preserve"> statistics</w:t>
       </w:r>
       <w:r>
         <w:rPr>
@@ -676,7 +770,21 @@
         <w:rPr>
           <w:rFonts w:cstheme="minorHAnsi"/>
         </w:rPr>
-        <w:t xml:space="preserve">What are the tangible (non-academic) benefits of Bayesian theory vs classical statistics? It </w:t>
+        <w:t xml:space="preserve">What are the tangible (non-academic) benefits of Bayesian theory </w:t>
+      </w:r>
+      <w:proofErr w:type="spellStart"/>
+      <w:r>
+        <w:rPr>
+          <w:rFonts w:cstheme="minorHAnsi"/>
+        </w:rPr>
+        <w:t>vs</w:t>
+      </w:r>
+      <w:proofErr w:type="spellEnd"/>
+      <w:r>
+        <w:rPr>
+          <w:rFonts w:cstheme="minorHAnsi"/>
+        </w:rPr>
+        <w:t xml:space="preserve"> classical statistics? It </w:t>
       </w:r>
       <w:r>
         <w:rPr>
@@ -859,8 +967,16 @@
         <w:rPr>
           <w:rFonts w:cstheme="minorHAnsi"/>
         </w:rPr>
-        <w:t>Choosing an appropriate model for the data: specifying a likelihood</w:t>
-      </w:r>
+        <w:t xml:space="preserve">Choosing an appropriate model for the data: specifying </w:t>
+      </w:r>
+      <w:proofErr w:type="gramStart"/>
+      <w:r>
+        <w:rPr>
+          <w:rFonts w:cstheme="minorHAnsi"/>
+        </w:rPr>
+        <w:t>a likelihood</w:t>
+      </w:r>
+      <w:proofErr w:type="gramEnd"/>
       <w:r>
         <w:rPr>
           <w:rFonts w:cstheme="minorHAnsi"/>
@@ -883,7 +999,21 @@
         <w:rPr>
           <w:rFonts w:cstheme="minorHAnsi"/>
         </w:rPr>
-        <w:t>The goal of this chapter: introduce the concept of likelihood; explain how to choose a likelihood; explain the idea behind maximum likelihood estimation</w:t>
+        <w:t xml:space="preserve">The goal of this chapter: introduce the concept of likelihood; explain how to choose </w:t>
+      </w:r>
+      <w:proofErr w:type="gramStart"/>
+      <w:r>
+        <w:rPr>
+          <w:rFonts w:cstheme="minorHAnsi"/>
+        </w:rPr>
+        <w:t>a likelihood</w:t>
+      </w:r>
+      <w:proofErr w:type="gramEnd"/>
+      <w:r>
+        <w:rPr>
+          <w:rFonts w:cstheme="minorHAnsi"/>
+        </w:rPr>
+        <w:t>; explain the idea behind maximum likelihood estimation</w:t>
       </w:r>
       <w:r>
         <w:rPr>
@@ -907,7 +1037,21 @@
         <w:rPr>
           <w:rFonts w:cstheme="minorHAnsi"/>
         </w:rPr>
-        <w:t>What is a likelihood?</w:t>
+        <w:t xml:space="preserve">What is </w:t>
+      </w:r>
+      <w:proofErr w:type="gramStart"/>
+      <w:r>
+        <w:rPr>
+          <w:rFonts w:cstheme="minorHAnsi"/>
+        </w:rPr>
+        <w:t>a likelihood</w:t>
+      </w:r>
+      <w:proofErr w:type="gramEnd"/>
+      <w:r>
+        <w:rPr>
+          <w:rFonts w:cstheme="minorHAnsi"/>
+        </w:rPr>
+        <w:t>?</w:t>
       </w:r>
     </w:p>
     <w:p>
@@ -1063,7 +1207,21 @@
         <w:rPr>
           <w:rFonts w:cstheme="minorHAnsi"/>
         </w:rPr>
-        <w:t xml:space="preserve">How to estimate uncertainty of maximum likelihood estimates? The Cramer-Rao Lower Bound and </w:t>
+        <w:t>How to estimate uncertainty of maximum likelihood estimates? The Cramer-</w:t>
+      </w:r>
+      <w:proofErr w:type="spellStart"/>
+      <w:r>
+        <w:rPr>
+          <w:rFonts w:cstheme="minorHAnsi"/>
+        </w:rPr>
+        <w:t>Rao</w:t>
+      </w:r>
+      <w:proofErr w:type="spellEnd"/>
+      <w:r>
+        <w:rPr>
+          <w:rFonts w:cstheme="minorHAnsi"/>
+        </w:rPr>
+        <w:t xml:space="preserve"> Lower Bound and </w:t>
       </w:r>
       <w:r>
         <w:rPr>
@@ -1111,7 +1269,21 @@
         <w:rPr>
           <w:rFonts w:cstheme="minorHAnsi"/>
         </w:rPr>
-        <w:t xml:space="preserve">How to choose a likelihood appropriate to </w:t>
+        <w:t xml:space="preserve">How to choose </w:t>
+      </w:r>
+      <w:proofErr w:type="gramStart"/>
+      <w:r>
+        <w:rPr>
+          <w:rFonts w:cstheme="minorHAnsi"/>
+        </w:rPr>
+        <w:t>a likelihood</w:t>
+      </w:r>
+      <w:proofErr w:type="gramEnd"/>
+      <w:r>
+        <w:rPr>
+          <w:rFonts w:cstheme="minorHAnsi"/>
+        </w:rPr>
+        <w:t xml:space="preserve"> appropriate to </w:t>
       </w:r>
       <w:r>
         <w:rPr>
@@ -2071,7 +2243,21 @@
         <w:rPr>
           <w:rFonts w:cstheme="minorHAnsi"/>
         </w:rPr>
-        <w:t>What do we mean by uncertainty in a parameter’s value? Do parameters actually have a point value? A comparison of classical vs Bayesian viewpoints.</w:t>
+        <w:t xml:space="preserve">What do we mean by uncertainty in a parameter’s value? Do parameters actually have a point value? A comparison of classical </w:t>
+      </w:r>
+      <w:proofErr w:type="spellStart"/>
+      <w:r>
+        <w:rPr>
+          <w:rFonts w:cstheme="minorHAnsi"/>
+        </w:rPr>
+        <w:t>vs</w:t>
+      </w:r>
+      <w:proofErr w:type="spellEnd"/>
+      <w:r>
+        <w:rPr>
+          <w:rFonts w:cstheme="minorHAnsi"/>
+        </w:rPr>
+        <w:t xml:space="preserve"> Bayesian viewpoints.</w:t>
       </w:r>
     </w:p>
     <w:p>
@@ -2198,13 +2384,27 @@
         <w:rPr>
           <w:rFonts w:cstheme="minorHAnsi"/>
         </w:rPr>
-        <w:t xml:space="preserve">introduction to well known (and frequently </w:t>
-      </w:r>
-      <w:r>
-        <w:rPr>
-          <w:rFonts w:cstheme="minorHAnsi"/>
-        </w:rPr>
-        <w:t xml:space="preserve"> used) probability distributions. </w:t>
+        <w:t xml:space="preserve">introduction to well known (and </w:t>
+      </w:r>
+      <w:proofErr w:type="gramStart"/>
+      <w:r>
+        <w:rPr>
+          <w:rFonts w:cstheme="minorHAnsi"/>
+        </w:rPr>
+        <w:t xml:space="preserve">frequently </w:t>
+      </w:r>
+      <w:r>
+        <w:rPr>
+          <w:rFonts w:cstheme="minorHAnsi"/>
+        </w:rPr>
+        <w:t xml:space="preserve"> used</w:t>
+      </w:r>
+      <w:proofErr w:type="gramEnd"/>
+      <w:r>
+        <w:rPr>
+          <w:rFonts w:cstheme="minorHAnsi"/>
+        </w:rPr>
+        <w:t xml:space="preserve">) probability distributions. </w:t>
       </w:r>
     </w:p>
     <w:p>
@@ -2390,7 +2590,21 @@
         <w:rPr>
           <w:rFonts w:cstheme="minorHAnsi"/>
         </w:rPr>
-        <w:t>The Dirichlet distribution</w:t>
+        <w:t xml:space="preserve">The </w:t>
+      </w:r>
+      <w:proofErr w:type="spellStart"/>
+      <w:r>
+        <w:rPr>
+          <w:rFonts w:cstheme="minorHAnsi"/>
+        </w:rPr>
+        <w:t>Dirichlet</w:t>
+      </w:r>
+      <w:proofErr w:type="spellEnd"/>
+      <w:r>
+        <w:rPr>
+          <w:rFonts w:cstheme="minorHAnsi"/>
+        </w:rPr>
+        <w:t xml:space="preserve"> distribution</w:t>
       </w:r>
     </w:p>
     <w:p>
@@ -2859,7 +3073,21 @@
         <w:rPr>
           <w:rFonts w:cstheme="minorHAnsi"/>
         </w:rPr>
-        <w:t xml:space="preserve"> complex) models may work. </w:t>
+        <w:t xml:space="preserve"> complex) models may </w:t>
+      </w:r>
+      <w:proofErr w:type="gramStart"/>
+      <w:r>
+        <w:rPr>
+          <w:rFonts w:cstheme="minorHAnsi"/>
+        </w:rPr>
+        <w:t>work.</w:t>
+      </w:r>
+      <w:proofErr w:type="gramEnd"/>
+      <w:r>
+        <w:rPr>
+          <w:rFonts w:cstheme="minorHAnsi"/>
+        </w:rPr>
+        <w:t xml:space="preserve"> </w:t>
       </w:r>
     </w:p>
     <w:p>
@@ -2931,7 +3159,21 @@
         <w:rPr>
           <w:rFonts w:cstheme="minorHAnsi"/>
         </w:rPr>
-        <w:t xml:space="preserve">A table (across two pages) which details likelihood functions along with the corresponding priors, and resultant posterior in terms of the parameters of the </w:t>
+        <w:t xml:space="preserve">A table (across two pages) which details likelihood functions along with the corresponding </w:t>
+      </w:r>
+      <w:proofErr w:type="gramStart"/>
+      <w:r>
+        <w:rPr>
+          <w:rFonts w:cstheme="minorHAnsi"/>
+        </w:rPr>
+        <w:t>priors,</w:t>
+      </w:r>
+      <w:proofErr w:type="gramEnd"/>
+      <w:r>
+        <w:rPr>
+          <w:rFonts w:cstheme="minorHAnsi"/>
+        </w:rPr>
+        <w:t xml:space="preserve"> and resultant posterior in terms of the parameters of the </w:t>
       </w:r>
       <w:r>
         <w:rPr>
@@ -2943,25 +3185,53 @@
         <w:rPr>
           <w:rFonts w:cstheme="minorHAnsi"/>
         </w:rPr>
-        <w:t xml:space="preserve"> This table will be unique in that it will actually try to avoid listing the mathematical formulae (this can be appendicised), but will be a simple guide as to when these models can be used, and how to use the formulae to produce posteriors and predictive distributions.</w:t>
-      </w:r>
-    </w:p>
-    <w:p>
-      <w:pPr>
-        <w:pStyle w:val="ListParagraph"/>
-        <w:numPr>
-          <w:ilvl w:val="1"/>
-          <w:numId w:val="1"/>
-        </w:numPr>
-        <w:rPr>
-          <w:rFonts w:cstheme="minorHAnsi"/>
-        </w:rPr>
-      </w:pPr>
-      <w:r>
-        <w:rPr>
-          <w:rFonts w:cstheme="minorHAnsi"/>
-        </w:rPr>
-        <w:t xml:space="preserve">Example 1: Single parameter unknown: Calculating the posterior for the case of a binomial/bernoulli likelihood, and beta prior. What is the probability that a randomly selected individual has a disease? </w:t>
+        <w:t xml:space="preserve"> This table will be unique in that it will actually try to avoid listing the mathematical formulae (this can be </w:t>
+      </w:r>
+      <w:proofErr w:type="spellStart"/>
+      <w:r>
+        <w:rPr>
+          <w:rFonts w:cstheme="minorHAnsi"/>
+        </w:rPr>
+        <w:t>appendicised</w:t>
+      </w:r>
+      <w:proofErr w:type="spellEnd"/>
+      <w:r>
+        <w:rPr>
+          <w:rFonts w:cstheme="minorHAnsi"/>
+        </w:rPr>
+        <w:t>), but will be a simple guide as to when these models can be used, and how to use the formulae to produce posteriors and predictive distributions.</w:t>
+      </w:r>
+    </w:p>
+    <w:p>
+      <w:pPr>
+        <w:pStyle w:val="ListParagraph"/>
+        <w:numPr>
+          <w:ilvl w:val="1"/>
+          <w:numId w:val="1"/>
+        </w:numPr>
+        <w:rPr>
+          <w:rFonts w:cstheme="minorHAnsi"/>
+        </w:rPr>
+      </w:pPr>
+      <w:r>
+        <w:rPr>
+          <w:rFonts w:cstheme="minorHAnsi"/>
+        </w:rPr>
+        <w:t>Example 1: Single parameter unknown: Calculating the posterior for the case of a binomial/</w:t>
+      </w:r>
+      <w:proofErr w:type="spellStart"/>
+      <w:r>
+        <w:rPr>
+          <w:rFonts w:cstheme="minorHAnsi"/>
+        </w:rPr>
+        <w:t>bernoulli</w:t>
+      </w:r>
+      <w:proofErr w:type="spellEnd"/>
+      <w:r>
+        <w:rPr>
+          <w:rFonts w:cstheme="minorHAnsi"/>
+        </w:rPr>
+        <w:t xml:space="preserve"> likelihood, and beta prior. What is the probability that a randomly selected individual has a disease? </w:t>
       </w:r>
     </w:p>
     <w:p>
@@ -3045,7 +3315,21 @@
         <w:rPr>
           <w:rFonts w:cstheme="minorHAnsi"/>
         </w:rPr>
-        <w:t>Normal self-conjugancy. The normal posterior precision as a sum of the precision of the prior and the data precision.</w:t>
+        <w:t>Normal self-</w:t>
+      </w:r>
+      <w:proofErr w:type="spellStart"/>
+      <w:r>
+        <w:rPr>
+          <w:rFonts w:cstheme="minorHAnsi"/>
+        </w:rPr>
+        <w:t>conjugancy</w:t>
+      </w:r>
+      <w:proofErr w:type="spellEnd"/>
+      <w:r>
+        <w:rPr>
+          <w:rFonts w:cstheme="minorHAnsi"/>
+        </w:rPr>
+        <w:t>. The normal posterior precision as a sum of the precision of the prior and the data precision.</w:t>
       </w:r>
     </w:p>
     <w:p>
@@ -3219,7 +3503,21 @@
         <w:rPr>
           <w:rFonts w:cstheme="minorHAnsi"/>
         </w:rPr>
-        <w:t>Comparison vs the posterior from example 2. The posterior from Example 2 as a limit under infinite precision in the variance of the distribution.</w:t>
+        <w:t xml:space="preserve">Comparison </w:t>
+      </w:r>
+      <w:proofErr w:type="spellStart"/>
+      <w:r>
+        <w:rPr>
+          <w:rFonts w:cstheme="minorHAnsi"/>
+        </w:rPr>
+        <w:t>vs</w:t>
+      </w:r>
+      <w:proofErr w:type="spellEnd"/>
+      <w:r>
+        <w:rPr>
+          <w:rFonts w:cstheme="minorHAnsi"/>
+        </w:rPr>
+        <w:t xml:space="preserve"> the posterior from example 2. The posterior from Example 2 as a limit under infinite precision in the variance of the distribution.</w:t>
       </w:r>
     </w:p>
     <w:p>
@@ -3297,7 +3595,21 @@
         <w:rPr>
           <w:rFonts w:cstheme="minorHAnsi"/>
         </w:rPr>
-        <w:t xml:space="preserve">use analytical Bayesian statistics. However, questions remain: how can the posterior be used practically? Also what happens when the prior and likelihood functions are not conjugate? These </w:t>
+        <w:t xml:space="preserve">use analytical Bayesian statistics. However, questions remain: how can the posterior </w:t>
+      </w:r>
+      <w:proofErr w:type="gramStart"/>
+      <w:r>
+        <w:rPr>
+          <w:rFonts w:cstheme="minorHAnsi"/>
+        </w:rPr>
+        <w:t>be</w:t>
+      </w:r>
+      <w:proofErr w:type="gramEnd"/>
+      <w:r>
+        <w:rPr>
+          <w:rFonts w:cstheme="minorHAnsi"/>
+        </w:rPr>
+        <w:t xml:space="preserve"> used practically? Also what happens when the prior and likelihood functions are not conjugate? These </w:t>
       </w:r>
       <w:r>
         <w:rPr>
@@ -3436,7 +3748,21 @@
         <w:rPr>
           <w:rFonts w:cstheme="minorHAnsi"/>
         </w:rPr>
-        <w:t xml:space="preserve"> Individual chapters will introduce the reader to the Jeffrey’s prior, reference priors and Zellner’s G-priors. This section will necessarily be more focussed on the philosophy and theory behind Bayesian analysis, but will continue to be grounded in data-</w:t>
+        <w:t xml:space="preserve"> Individual chapters will introduce the reader to the Jeffrey’s prior, reference priors and </w:t>
+      </w:r>
+      <w:proofErr w:type="spellStart"/>
+      <w:r>
+        <w:rPr>
+          <w:rFonts w:cstheme="minorHAnsi"/>
+        </w:rPr>
+        <w:t>Zellner’s</w:t>
+      </w:r>
+      <w:proofErr w:type="spellEnd"/>
+      <w:r>
+        <w:rPr>
+          <w:rFonts w:cstheme="minorHAnsi"/>
+        </w:rPr>
+        <w:t xml:space="preserve"> G-priors. This section will necessarily be more focussed on the philosophy and theory behind Bayesian analysis, but will continue to be grounded in data-</w:t>
       </w:r>
       <w:r>
         <w:rPr>
@@ -3562,25 +3888,53 @@
         <w:rPr>
           <w:rFonts w:cstheme="minorHAnsi"/>
         </w:rPr>
-        <w:t xml:space="preserve">Proper vs improper priors. The uniform prior as an improper prior. When do we need to worry about improperness? </w:t>
-      </w:r>
-    </w:p>
-    <w:p>
-      <w:pPr>
-        <w:pStyle w:val="ListParagraph"/>
-        <w:numPr>
-          <w:ilvl w:val="1"/>
-          <w:numId w:val="1"/>
-        </w:numPr>
-        <w:rPr>
-          <w:rFonts w:cstheme="minorHAnsi"/>
-        </w:rPr>
-      </w:pPr>
-      <w:r>
-        <w:rPr>
-          <w:rFonts w:cstheme="minorHAnsi"/>
-        </w:rPr>
-        <w:t>Derive priors by assuming an improper beta(0,0) distribution. See BUGs page 91.</w:t>
+        <w:t xml:space="preserve">Proper </w:t>
+      </w:r>
+      <w:proofErr w:type="spellStart"/>
+      <w:r>
+        <w:rPr>
+          <w:rFonts w:cstheme="minorHAnsi"/>
+        </w:rPr>
+        <w:t>vs</w:t>
+      </w:r>
+      <w:proofErr w:type="spellEnd"/>
+      <w:r>
+        <w:rPr>
+          <w:rFonts w:cstheme="minorHAnsi"/>
+        </w:rPr>
+        <w:t xml:space="preserve"> improper priors. The uniform prior as an improper prior. When do we need to worry about improperness? </w:t>
+      </w:r>
+    </w:p>
+    <w:p>
+      <w:pPr>
+        <w:pStyle w:val="ListParagraph"/>
+        <w:numPr>
+          <w:ilvl w:val="1"/>
+          <w:numId w:val="1"/>
+        </w:numPr>
+        <w:rPr>
+          <w:rFonts w:cstheme="minorHAnsi"/>
+        </w:rPr>
+      </w:pPr>
+      <w:r>
+        <w:rPr>
+          <w:rFonts w:cstheme="minorHAnsi"/>
+        </w:rPr>
+        <w:t xml:space="preserve">Derive priors by assuming an improper </w:t>
+      </w:r>
+      <w:proofErr w:type="gramStart"/>
+      <w:r>
+        <w:rPr>
+          <w:rFonts w:cstheme="minorHAnsi"/>
+        </w:rPr>
+        <w:t>beta(</w:t>
+      </w:r>
+      <w:proofErr w:type="gramEnd"/>
+      <w:r>
+        <w:rPr>
+          <w:rFonts w:cstheme="minorHAnsi"/>
+        </w:rPr>
+        <w:t>0,0) distribution. See BUGs page 91.</w:t>
       </w:r>
     </w:p>
     <w:p>
@@ -3616,7 +3970,21 @@
         <w:rPr>
           <w:rFonts w:cstheme="minorHAnsi"/>
         </w:rPr>
-        <w:t xml:space="preserve">An introduction to Zellner’s G-priors. The idea here is to allow the investigator (often in linear regression models) to specify weak assumptions about the parameters, without </w:t>
+        <w:t xml:space="preserve">An introduction to </w:t>
+      </w:r>
+      <w:proofErr w:type="spellStart"/>
+      <w:r>
+        <w:rPr>
+          <w:rFonts w:cstheme="minorHAnsi"/>
+        </w:rPr>
+        <w:t>Zellner’s</w:t>
+      </w:r>
+      <w:proofErr w:type="spellEnd"/>
+      <w:r>
+        <w:rPr>
+          <w:rFonts w:cstheme="minorHAnsi"/>
+        </w:rPr>
+        <w:t xml:space="preserve"> G-priors. The idea here is to allow the investigator (often in linear regression models) to specify weak assumptions about the parameters, without </w:t>
       </w:r>
       <w:r>
         <w:rPr>
@@ -3883,7 +4251,21 @@
         <w:rPr>
           <w:rFonts w:cstheme="minorHAnsi"/>
         </w:rPr>
-        <w:t xml:space="preserve"> its own section. This section</w:t>
+        <w:t xml:space="preserve"> </w:t>
+      </w:r>
+      <w:proofErr w:type="gramStart"/>
+      <w:r>
+        <w:rPr>
+          <w:rFonts w:cstheme="minorHAnsi"/>
+        </w:rPr>
+        <w:t>its own</w:t>
+      </w:r>
+      <w:proofErr w:type="gramEnd"/>
+      <w:r>
+        <w:rPr>
+          <w:rFonts w:cstheme="minorHAnsi"/>
+        </w:rPr>
+        <w:t xml:space="preserve"> section. This section</w:t>
       </w:r>
       <w:r>
         <w:rPr>
@@ -3937,7 +4319,21 @@
         <w:rPr>
           <w:rFonts w:cstheme="minorHAnsi"/>
         </w:rPr>
-        <w:t>make a model able to forecast well? Model parsimony, preventing overfitting.</w:t>
+        <w:t xml:space="preserve">make a model able to forecast well? Model parsimony, preventing </w:t>
+      </w:r>
+      <w:proofErr w:type="spellStart"/>
+      <w:r>
+        <w:rPr>
+          <w:rFonts w:cstheme="minorHAnsi"/>
+        </w:rPr>
+        <w:t>overfitting</w:t>
+      </w:r>
+      <w:proofErr w:type="spellEnd"/>
+      <w:r>
+        <w:rPr>
+          <w:rFonts w:cstheme="minorHAnsi"/>
+        </w:rPr>
+        <w:t>.</w:t>
       </w:r>
     </w:p>
     <w:p>
@@ -4598,8 +4994,17 @@
           <w:rFonts w:cstheme="minorHAnsi"/>
           <w:i/>
         </w:rPr>
-        <w:t>in silico</w:t>
-      </w:r>
+        <w:t xml:space="preserve">in </w:t>
+      </w:r>
+      <w:proofErr w:type="spellStart"/>
+      <w:r>
+        <w:rPr>
+          <w:rFonts w:cstheme="minorHAnsi"/>
+          <w:i/>
+        </w:rPr>
+        <w:t>silico</w:t>
+      </w:r>
+      <w:proofErr w:type="spellEnd"/>
       <w:r>
         <w:rPr>
           <w:rFonts w:cstheme="minorHAnsi"/>
@@ -4925,7 +5330,21 @@
         <w:rPr>
           <w:rFonts w:cstheme="minorHAnsi"/>
         </w:rPr>
-        <w:t xml:space="preserve"> when dealing with multiparameter models.</w:t>
+        <w:t xml:space="preserve"> when dealing with </w:t>
+      </w:r>
+      <w:proofErr w:type="spellStart"/>
+      <w:r>
+        <w:rPr>
+          <w:rFonts w:cstheme="minorHAnsi"/>
+        </w:rPr>
+        <w:t>multiparameter</w:t>
+      </w:r>
+      <w:proofErr w:type="spellEnd"/>
+      <w:r>
+        <w:rPr>
+          <w:rFonts w:cstheme="minorHAnsi"/>
+        </w:rPr>
+        <w:t xml:space="preserve"> models.</w:t>
       </w:r>
     </w:p>
     <w:p>
@@ -5203,7 +5622,21 @@
         <w:rPr>
           <w:rFonts w:cstheme="minorHAnsi"/>
         </w:rPr>
-        <w:t>if it is lower, and moving to a high</w:t>
+        <w:t xml:space="preserve">if it is </w:t>
+      </w:r>
+      <w:proofErr w:type="gramStart"/>
+      <w:r>
+        <w:rPr>
+          <w:rFonts w:cstheme="minorHAnsi"/>
+        </w:rPr>
+        <w:t>lower,</w:t>
+      </w:r>
+      <w:proofErr w:type="gramEnd"/>
+      <w:r>
+        <w:rPr>
+          <w:rFonts w:cstheme="minorHAnsi"/>
+        </w:rPr>
+        <w:t xml:space="preserve"> and moving to a high</w:t>
       </w:r>
       <w:r>
         <w:rPr>
@@ -5866,7 +6299,21 @@
         <w:rPr>
           <w:rFonts w:cstheme="minorHAnsi"/>
         </w:rPr>
-        <w:t xml:space="preserve">How to judge convergence of MCMC? Start multiple, overdispersed, chains and wait until the distributions of sampling points across chains is the same as that within them. </w:t>
+        <w:t xml:space="preserve">How to judge convergence of MCMC? Start multiple, </w:t>
+      </w:r>
+      <w:proofErr w:type="spellStart"/>
+      <w:r>
+        <w:rPr>
+          <w:rFonts w:cstheme="minorHAnsi"/>
+        </w:rPr>
+        <w:t>overdispersed</w:t>
+      </w:r>
+      <w:proofErr w:type="spellEnd"/>
+      <w:r>
+        <w:rPr>
+          <w:rFonts w:cstheme="minorHAnsi"/>
+        </w:rPr>
+        <w:t xml:space="preserve">, chains and wait until the distributions of sampling points across chains is the same as that within them. </w:t>
       </w:r>
       <w:r>
         <w:rPr>
@@ -6031,8 +6478,16 @@
         <w:rPr>
           <w:rFonts w:cstheme="minorHAnsi"/>
         </w:rPr>
-        <w:t>to provide a comprehensive introduction to the use of WinBUGS</w:t>
-      </w:r>
+        <w:t xml:space="preserve">to provide a comprehensive introduction to the use of </w:t>
+      </w:r>
+      <w:proofErr w:type="spellStart"/>
+      <w:r>
+        <w:rPr>
+          <w:rFonts w:cstheme="minorHAnsi"/>
+        </w:rPr>
+        <w:t>WinBUGS</w:t>
+      </w:r>
+      <w:proofErr w:type="spellEnd"/>
       <w:r>
         <w:rPr>
           <w:rFonts w:cstheme="minorHAnsi"/>
@@ -6140,25 +6595,53 @@
         <w:rPr>
           <w:rFonts w:cstheme="minorHAnsi"/>
         </w:rPr>
-        <w:t>Running WinBUGS as a standalone, or calling it from R using R2WINBUGS.</w:t>
-      </w:r>
-    </w:p>
-    <w:p>
-      <w:pPr>
-        <w:pStyle w:val="ListParagraph"/>
-        <w:numPr>
-          <w:ilvl w:val="1"/>
-          <w:numId w:val="1"/>
-        </w:numPr>
-        <w:rPr>
-          <w:rFonts w:cstheme="minorHAnsi"/>
-        </w:rPr>
-      </w:pPr>
-      <w:r>
-        <w:rPr>
-          <w:rFonts w:cstheme="minorHAnsi"/>
-        </w:rPr>
-        <w:t>How to run a simple WinBUGS example.</w:t>
+        <w:t xml:space="preserve">Running </w:t>
+      </w:r>
+      <w:proofErr w:type="spellStart"/>
+      <w:r>
+        <w:rPr>
+          <w:rFonts w:cstheme="minorHAnsi"/>
+        </w:rPr>
+        <w:t>WinBUGS</w:t>
+      </w:r>
+      <w:proofErr w:type="spellEnd"/>
+      <w:r>
+        <w:rPr>
+          <w:rFonts w:cstheme="minorHAnsi"/>
+        </w:rPr>
+        <w:t xml:space="preserve"> as a standalone, or calling it from R using R2WINBUGS.</w:t>
+      </w:r>
+    </w:p>
+    <w:p>
+      <w:pPr>
+        <w:pStyle w:val="ListParagraph"/>
+        <w:numPr>
+          <w:ilvl w:val="1"/>
+          <w:numId w:val="1"/>
+        </w:numPr>
+        <w:rPr>
+          <w:rFonts w:cstheme="minorHAnsi"/>
+        </w:rPr>
+      </w:pPr>
+      <w:r>
+        <w:rPr>
+          <w:rFonts w:cstheme="minorHAnsi"/>
+        </w:rPr>
+        <w:t xml:space="preserve">How to run a simple </w:t>
+      </w:r>
+      <w:proofErr w:type="spellStart"/>
+      <w:r>
+        <w:rPr>
+          <w:rFonts w:cstheme="minorHAnsi"/>
+        </w:rPr>
+        <w:t>WinBUGS</w:t>
+      </w:r>
+      <w:proofErr w:type="spellEnd"/>
+      <w:r>
+        <w:rPr>
+          <w:rFonts w:cstheme="minorHAnsi"/>
+        </w:rPr>
+        <w:t xml:space="preserve"> example.</w:t>
       </w:r>
     </w:p>
     <w:p>
@@ -6439,8 +6922,16 @@
         <w:rPr>
           <w:rFonts w:cstheme="minorHAnsi"/>
         </w:rPr>
-        <w:t>Hypothesis testing I</w:t>
-      </w:r>
+        <w:t xml:space="preserve">Hypothesis testing </w:t>
+      </w:r>
+      <w:proofErr w:type="gramStart"/>
+      <w:r>
+        <w:rPr>
+          <w:rFonts w:cstheme="minorHAnsi"/>
+        </w:rPr>
+        <w:t>I</w:t>
+      </w:r>
+      <w:proofErr w:type="gramEnd"/>
       <w:r>
         <w:rPr>
           <w:rFonts w:cstheme="minorHAnsi"/>
@@ -6453,11 +6944,33 @@
         </w:rPr>
         <w:t xml:space="preserve">Classical </w:t>
       </w:r>
-      <w:r>
-        <w:rPr>
-          <w:rFonts w:cstheme="minorHAnsi"/>
-        </w:rPr>
-        <w:t>frequentist vs Bayesian approaches</w:t>
+      <w:proofErr w:type="spellStart"/>
+      <w:r>
+        <w:rPr>
+          <w:rFonts w:cstheme="minorHAnsi"/>
+        </w:rPr>
+        <w:t>frequentist</w:t>
+      </w:r>
+      <w:proofErr w:type="spellEnd"/>
+      <w:r>
+        <w:rPr>
+          <w:rFonts w:cstheme="minorHAnsi"/>
+        </w:rPr>
+        <w:t xml:space="preserve"> </w:t>
+      </w:r>
+      <w:proofErr w:type="spellStart"/>
+      <w:r>
+        <w:rPr>
+          <w:rFonts w:cstheme="minorHAnsi"/>
+        </w:rPr>
+        <w:t>vs</w:t>
+      </w:r>
+      <w:proofErr w:type="spellEnd"/>
+      <w:r>
+        <w:rPr>
+          <w:rFonts w:cstheme="minorHAnsi"/>
+        </w:rPr>
+        <w:t xml:space="preserve"> Bayesian approaches</w:t>
       </w:r>
       <w:r>
         <w:rPr>
@@ -6482,7 +6995,35 @@
         <w:rPr>
           <w:rFonts w:cstheme="minorHAnsi"/>
         </w:rPr>
-        <w:t>Read again Bolstad section on MCMC and samples. Also read Jackman before writing chapter.</w:t>
+        <w:t xml:space="preserve">Read again </w:t>
+      </w:r>
+      <w:proofErr w:type="spellStart"/>
+      <w:r>
+        <w:rPr>
+          <w:rFonts w:cstheme="minorHAnsi"/>
+        </w:rPr>
+        <w:t>Bolstad</w:t>
+      </w:r>
+      <w:proofErr w:type="spellEnd"/>
+      <w:r>
+        <w:rPr>
+          <w:rFonts w:cstheme="minorHAnsi"/>
+        </w:rPr>
+        <w:t xml:space="preserve"> section on MCMC and samples. Also read </w:t>
+      </w:r>
+      <w:proofErr w:type="spellStart"/>
+      <w:r>
+        <w:rPr>
+          <w:rFonts w:cstheme="minorHAnsi"/>
+        </w:rPr>
+        <w:t>Jackman</w:t>
+      </w:r>
+      <w:proofErr w:type="spellEnd"/>
+      <w:r>
+        <w:rPr>
+          <w:rFonts w:cstheme="minorHAnsi"/>
+        </w:rPr>
+        <w:t xml:space="preserve"> before writing chapter.</w:t>
       </w:r>
     </w:p>
     <w:p>
@@ -6532,7 +7073,21 @@
         <w:rPr>
           <w:rFonts w:cstheme="minorHAnsi"/>
         </w:rPr>
-        <w:t>The classical approach: null vs alternative</w:t>
+        <w:t xml:space="preserve">The classical approach: null </w:t>
+      </w:r>
+      <w:proofErr w:type="spellStart"/>
+      <w:r>
+        <w:rPr>
+          <w:rFonts w:cstheme="minorHAnsi"/>
+        </w:rPr>
+        <w:t>vs</w:t>
+      </w:r>
+      <w:proofErr w:type="spellEnd"/>
+      <w:r>
+        <w:rPr>
+          <w:rFonts w:cstheme="minorHAnsi"/>
+        </w:rPr>
+        <w:t xml:space="preserve"> alternative</w:t>
       </w:r>
       <w:r>
         <w:rPr>
@@ -6576,7 +7131,21 @@
         <w:rPr>
           <w:rFonts w:cstheme="minorHAnsi"/>
         </w:rPr>
-        <w:t>Bayesian null vs alternative hypothesis testing.</w:t>
+        <w:t xml:space="preserve">Bayesian null </w:t>
+      </w:r>
+      <w:proofErr w:type="spellStart"/>
+      <w:r>
+        <w:rPr>
+          <w:rFonts w:cstheme="minorHAnsi"/>
+        </w:rPr>
+        <w:t>vs</w:t>
+      </w:r>
+      <w:proofErr w:type="spellEnd"/>
+      <w:r>
+        <w:rPr>
+          <w:rFonts w:cstheme="minorHAnsi"/>
+        </w:rPr>
+        <w:t xml:space="preserve"> alternative hypothesis testing.</w:t>
       </w:r>
     </w:p>
     <w:p>
@@ -6595,7 +7164,21 @@
         <w:rPr>
           <w:rFonts w:cstheme="minorHAnsi"/>
         </w:rPr>
-        <w:t>The classical confidence interval, and its problems.</w:t>
+        <w:t xml:space="preserve">The classical confidence </w:t>
+      </w:r>
+      <w:proofErr w:type="gramStart"/>
+      <w:r>
+        <w:rPr>
+          <w:rFonts w:cstheme="minorHAnsi"/>
+        </w:rPr>
+        <w:t>interval,</w:t>
+      </w:r>
+      <w:proofErr w:type="gramEnd"/>
+      <w:r>
+        <w:rPr>
+          <w:rFonts w:cstheme="minorHAnsi"/>
+        </w:rPr>
+        <w:t xml:space="preserve"> and its problems.</w:t>
       </w:r>
     </w:p>
     <w:p>
@@ -6865,7 +7448,21 @@
         <w:rPr>
           <w:rFonts w:cstheme="minorHAnsi"/>
         </w:rPr>
-        <w:t xml:space="preserve">A comparison between models by computing the ratio of P(data). </w:t>
+        <w:t xml:space="preserve">A comparison between models by computing the ratio of </w:t>
+      </w:r>
+      <w:proofErr w:type="gramStart"/>
+      <w:r>
+        <w:rPr>
+          <w:rFonts w:cstheme="minorHAnsi"/>
+        </w:rPr>
+        <w:t>P(</w:t>
+      </w:r>
+      <w:proofErr w:type="gramEnd"/>
+      <w:r>
+        <w:rPr>
+          <w:rFonts w:cstheme="minorHAnsi"/>
+        </w:rPr>
+        <w:t xml:space="preserve">data). </w:t>
       </w:r>
     </w:p>
     <w:p>
@@ -6967,7 +7564,21 @@
         <w:rPr>
           <w:rFonts w:cstheme="minorHAnsi"/>
         </w:rPr>
-        <w:t>This section will necessarily be quite substantial, and full of examples in order to convey the flexibility and comprehensiveness of this approach.</w:t>
+        <w:t xml:space="preserve">This section will necessarily be quite </w:t>
+      </w:r>
+      <w:proofErr w:type="gramStart"/>
+      <w:r>
+        <w:rPr>
+          <w:rFonts w:cstheme="minorHAnsi"/>
+        </w:rPr>
+        <w:t>substantial,</w:t>
+      </w:r>
+      <w:proofErr w:type="gramEnd"/>
+      <w:r>
+        <w:rPr>
+          <w:rFonts w:cstheme="minorHAnsi"/>
+        </w:rPr>
+        <w:t xml:space="preserve"> and full of examples in order to convey the flexibility and comprehensiveness of this approach.</w:t>
       </w:r>
     </w:p>
     <w:p>
@@ -7064,6 +7675,41 @@
         </w:rPr>
         <w:t>Chapter summary. The reader should now have a very good understanding of the transparent methods used to evaluate a Bayesian model. This should allow them to read, and critique many applications of Bayesian models, since this is often where applications fall down.</w:t>
       </w:r>
+    </w:p>
+    <w:p>
+      <w:pPr>
+        <w:pStyle w:val="ListParagraph"/>
+        <w:numPr>
+          <w:ilvl w:val="1"/>
+          <w:numId w:val="1"/>
+        </w:numPr>
+        <w:spacing w:line="240" w:lineRule="auto"/>
+        <w:rPr>
+          <w:rFonts w:cstheme="minorHAnsi"/>
+        </w:rPr>
+      </w:pPr>
+      <w:r>
+        <w:rPr>
+          <w:rFonts w:cstheme="minorHAnsi"/>
+        </w:rPr>
+        <w:t xml:space="preserve">Formerly hypothesis testing II. Definitely use something similar to </w:t>
+      </w:r>
+      <w:proofErr w:type="spellStart"/>
+      <w:r>
+        <w:rPr>
+          <w:rFonts w:cstheme="minorHAnsi"/>
+        </w:rPr>
+        <w:t>Kruscke's</w:t>
+      </w:r>
+      <w:proofErr w:type="spellEnd"/>
+      <w:r>
+        <w:rPr>
+          <w:rFonts w:cstheme="minorHAnsi"/>
+        </w:rPr>
+        <w:t xml:space="preserve"> P67 example for choosing between models.</w:t>
+      </w:r>
+      <w:bookmarkStart w:id="1" w:name="_GoBack"/>
+      <w:bookmarkEnd w:id="1"/>
     </w:p>
     <w:p>
       <w:pPr>
@@ -7191,11 +7837,19 @@
         </w:rPr>
         <w:t xml:space="preserve"> iterating upwards with </w:t>
       </w:r>
-      <w:r>
-        <w:rPr>
-          <w:rFonts w:cstheme="minorHAnsi"/>
-        </w:rPr>
-        <w:t>hyperpriors.</w:t>
+      <w:proofErr w:type="spellStart"/>
+      <w:r>
+        <w:rPr>
+          <w:rFonts w:cstheme="minorHAnsi"/>
+        </w:rPr>
+        <w:t>hyperpriors</w:t>
+      </w:r>
+      <w:proofErr w:type="spellEnd"/>
+      <w:r>
+        <w:rPr>
+          <w:rFonts w:cstheme="minorHAnsi"/>
+        </w:rPr>
+        <w:t>.</w:t>
       </w:r>
     </w:p>
     <w:p>
@@ -7233,7 +7887,21 @@
         <w:rPr>
           <w:rFonts w:cstheme="minorHAnsi"/>
         </w:rPr>
-        <w:t>What are the benefits of a hierarchical vs a simpler model?</w:t>
+        <w:t xml:space="preserve">What are the benefits of a hierarchical </w:t>
+      </w:r>
+      <w:proofErr w:type="spellStart"/>
+      <w:r>
+        <w:rPr>
+          <w:rFonts w:cstheme="minorHAnsi"/>
+        </w:rPr>
+        <w:t>vs</w:t>
+      </w:r>
+      <w:proofErr w:type="spellEnd"/>
+      <w:r>
+        <w:rPr>
+          <w:rFonts w:cstheme="minorHAnsi"/>
+        </w:rPr>
+        <w:t xml:space="preserve"> a simpler model?</w:t>
       </w:r>
       <w:r>
         <w:rPr>
@@ -7296,7 +7964,21 @@
         <w:rPr>
           <w:rFonts w:cstheme="minorHAnsi"/>
         </w:rPr>
-        <w:t>Always make sure that you know what hyperpriors mean for parameters of interest – do this by simulating!</w:t>
+        <w:t xml:space="preserve">Always make sure that you know what </w:t>
+      </w:r>
+      <w:proofErr w:type="spellStart"/>
+      <w:r>
+        <w:rPr>
+          <w:rFonts w:cstheme="minorHAnsi"/>
+        </w:rPr>
+        <w:t>hyperpriors</w:t>
+      </w:r>
+      <w:proofErr w:type="spellEnd"/>
+      <w:r>
+        <w:rPr>
+          <w:rFonts w:cstheme="minorHAnsi"/>
+        </w:rPr>
+        <w:t xml:space="preserve"> mean for parameters of interest – do this by simulating!</w:t>
       </w:r>
       <w:r>
         <w:rPr>
@@ -7330,13 +8012,29 @@
         <w:t xml:space="preserve"> </w:t>
       </w:r>
       <w:r>
-        <w:t xml:space="preserve"> See Euclid paper in the file, for measures of surprise. Think this essentially just amounts to </w:t>
+        <w:t xml:space="preserve"> See Euclid paper in the file, for measures of surprise. Think </w:t>
+      </w:r>
+      <w:proofErr w:type="gramStart"/>
+      <w:r>
+        <w:t>this essentially just amounts</w:t>
+      </w:r>
+      <w:proofErr w:type="gramEnd"/>
+      <w:r>
+        <w:t xml:space="preserve"> to </w:t>
       </w:r>
       <w:r>
         <w:t>checking that the prior predictive distribution looks reasonable.</w:t>
       </w:r>
       <w:r>
-        <w:t xml:space="preserve"> However, look at Gelman’s blog on the issue; it isn’t clear whether he agrees with this approach</w:t>
+        <w:t xml:space="preserve"> However, look at </w:t>
+      </w:r>
+      <w:proofErr w:type="spellStart"/>
+      <w:r>
+        <w:t>Gelman’s</w:t>
+      </w:r>
+      <w:proofErr w:type="spellEnd"/>
+      <w:r>
+        <w:t xml:space="preserve"> blog on the issue; it isn’t clear whether he agrees with this approach</w:t>
       </w:r>
       <w:r>
         <w:t xml:space="preserve">: </w:t>
@@ -7347,8 +8045,6 @@
       <w:r>
         <w:t xml:space="preserve"> </w:t>
       </w:r>
-      <w:bookmarkStart w:id="1" w:name="_GoBack"/>
-      <w:bookmarkEnd w:id="1"/>
     </w:p>
     <w:p>
       <w:pPr>
@@ -7366,7 +8062,21 @@
         <w:rPr>
           <w:rFonts w:cstheme="minorHAnsi"/>
         </w:rPr>
-        <w:t>What is the appropriate level to stop iterating upwards with hyperpriors?</w:t>
+        <w:t xml:space="preserve">What is the appropriate level to stop iterating upwards with </w:t>
+      </w:r>
+      <w:proofErr w:type="spellStart"/>
+      <w:r>
+        <w:rPr>
+          <w:rFonts w:cstheme="minorHAnsi"/>
+        </w:rPr>
+        <w:t>hyperpriors</w:t>
+      </w:r>
+      <w:proofErr w:type="spellEnd"/>
+      <w:r>
+        <w:rPr>
+          <w:rFonts w:cstheme="minorHAnsi"/>
+        </w:rPr>
+        <w:t>?</w:t>
       </w:r>
     </w:p>
     <w:p>
@@ -7391,13 +8101,41 @@
         <w:rPr>
           <w:rFonts w:cstheme="minorHAnsi"/>
         </w:rPr>
-        <w:t>le of the use of hyperpriors.</w:t>
-      </w:r>
-      <w:r>
-        <w:rPr>
-          <w:rFonts w:cstheme="minorHAnsi"/>
-        </w:rPr>
-        <w:t xml:space="preserve"> The diminishing returns to increasingly abstract hyperpriors.</w:t>
+        <w:t xml:space="preserve">le of the use of </w:t>
+      </w:r>
+      <w:proofErr w:type="spellStart"/>
+      <w:r>
+        <w:rPr>
+          <w:rFonts w:cstheme="minorHAnsi"/>
+        </w:rPr>
+        <w:t>hyperpriors</w:t>
+      </w:r>
+      <w:proofErr w:type="spellEnd"/>
+      <w:r>
+        <w:rPr>
+          <w:rFonts w:cstheme="minorHAnsi"/>
+        </w:rPr>
+        <w:t>.</w:t>
+      </w:r>
+      <w:r>
+        <w:rPr>
+          <w:rFonts w:cstheme="minorHAnsi"/>
+        </w:rPr>
+        <w:t xml:space="preserve"> The diminishing returns to increasingly abstract </w:t>
+      </w:r>
+      <w:proofErr w:type="spellStart"/>
+      <w:r>
+        <w:rPr>
+          <w:rFonts w:cstheme="minorHAnsi"/>
+        </w:rPr>
+        <w:t>hyperpriors</w:t>
+      </w:r>
+      <w:proofErr w:type="spellEnd"/>
+      <w:r>
+        <w:rPr>
+          <w:rFonts w:cstheme="minorHAnsi"/>
+        </w:rPr>
+        <w:t>.</w:t>
       </w:r>
     </w:p>
     <w:p>
@@ -7428,7 +8166,21 @@
         <w:rPr>
           <w:rFonts w:cstheme="minorHAnsi"/>
         </w:rPr>
-        <w:t>benefit of hierarchical models, and when to use them.</w:t>
+        <w:t xml:space="preserve">benefit of hierarchical </w:t>
+      </w:r>
+      <w:proofErr w:type="gramStart"/>
+      <w:r>
+        <w:rPr>
+          <w:rFonts w:cstheme="minorHAnsi"/>
+        </w:rPr>
+        <w:t>models,</w:t>
+      </w:r>
+      <w:proofErr w:type="gramEnd"/>
+      <w:r>
+        <w:rPr>
+          <w:rFonts w:cstheme="minorHAnsi"/>
+        </w:rPr>
+        <w:t xml:space="preserve"> and when to use them.</w:t>
       </w:r>
     </w:p>
     <w:p>
@@ -7633,6 +8385,7 @@
         <w:rPr>
           <w:rFonts w:cstheme="minorHAnsi"/>
         </w:rPr>
+        <w:lastRenderedPageBreak/>
         <w:t>The formulation of regression models in a Bayesian framework.</w:t>
       </w:r>
     </w:p>
@@ -7671,7 +8424,6 @@
         <w:rPr>
           <w:rFonts w:cstheme="minorHAnsi"/>
         </w:rPr>
-        <w:lastRenderedPageBreak/>
         <w:t>The similarity between classical and Bayesian linear regression results.</w:t>
       </w:r>
     </w:p>
@@ -7716,7 +8468,21 @@
         <w:rPr>
           <w:rFonts w:cstheme="minorHAnsi"/>
         </w:rPr>
-        <w:t>ion over frequentist approaches:</w:t>
+        <w:t xml:space="preserve">ion over </w:t>
+      </w:r>
+      <w:proofErr w:type="spellStart"/>
+      <w:r>
+        <w:rPr>
+          <w:rFonts w:cstheme="minorHAnsi"/>
+        </w:rPr>
+        <w:t>frequentist</w:t>
+      </w:r>
+      <w:proofErr w:type="spellEnd"/>
+      <w:r>
+        <w:rPr>
+          <w:rFonts w:cstheme="minorHAnsi"/>
+        </w:rPr>
+        <w:t xml:space="preserve"> approaches:</w:t>
       </w:r>
     </w:p>
     <w:p>
@@ -7852,19 +8618,55 @@
         <w:rPr>
           <w:rFonts w:cstheme="minorHAnsi"/>
         </w:rPr>
-        <w:t xml:space="preserve">logistic/probit regression, </w:t>
-      </w:r>
-      <w:r>
-        <w:rPr>
-          <w:rFonts w:cstheme="minorHAnsi"/>
-        </w:rPr>
-        <w:t>poisson regressions</w:t>
-      </w:r>
-      <w:r>
-        <w:rPr>
-          <w:rFonts w:cstheme="minorHAnsi"/>
-        </w:rPr>
-        <w:t>, multinomial models.</w:t>
+        <w:t>logistic/</w:t>
+      </w:r>
+      <w:proofErr w:type="spellStart"/>
+      <w:r>
+        <w:rPr>
+          <w:rFonts w:cstheme="minorHAnsi"/>
+        </w:rPr>
+        <w:t>probit</w:t>
+      </w:r>
+      <w:proofErr w:type="spellEnd"/>
+      <w:r>
+        <w:rPr>
+          <w:rFonts w:cstheme="minorHAnsi"/>
+        </w:rPr>
+        <w:t xml:space="preserve"> regression, </w:t>
+      </w:r>
+      <w:proofErr w:type="spellStart"/>
+      <w:r>
+        <w:rPr>
+          <w:rFonts w:cstheme="minorHAnsi"/>
+        </w:rPr>
+        <w:t>poisson</w:t>
+      </w:r>
+      <w:proofErr w:type="spellEnd"/>
+      <w:r>
+        <w:rPr>
+          <w:rFonts w:cstheme="minorHAnsi"/>
+        </w:rPr>
+        <w:t xml:space="preserve"> regressions</w:t>
+      </w:r>
+      <w:r>
+        <w:rPr>
+          <w:rFonts w:cstheme="minorHAnsi"/>
+        </w:rPr>
+        <w:t xml:space="preserve">, </w:t>
+      </w:r>
+      <w:proofErr w:type="gramStart"/>
+      <w:r>
+        <w:rPr>
+          <w:rFonts w:cstheme="minorHAnsi"/>
+        </w:rPr>
+        <w:t>multinomial</w:t>
+      </w:r>
+      <w:proofErr w:type="gramEnd"/>
+      <w:r>
+        <w:rPr>
+          <w:rFonts w:cstheme="minorHAnsi"/>
+        </w:rPr>
+        <w:t xml:space="preserve"> models.</w:t>
       </w:r>
       <w:r>
         <w:rPr>

</xml_diff>